<commit_message>
Some more points on the report
</commit_message>
<xml_diff>
--- a/T1.docx
+++ b/T1.docx
@@ -94,50 +94,29 @@
           <w:sz w:val="32"/>
           <w:szCs w:val="80"/>
           <w:u w:val="single"/>
-          <w:lang w:val="en-GB"/>
-        </w:rPr>
-      </w:pPr>
-      <w:r>
-        <w:rPr>
-          <w:rFonts w:ascii="Times New Roman" w:hAnsi="Times New Roman" w:cs="Times New Roman"/>
-          <w:sz w:val="32"/>
-          <w:szCs w:val="80"/>
-          <w:lang w:val="en-GB"/>
-        </w:rPr>
-        <w:t>T1</w:t>
-      </w:r>
-      <w:r>
-        <w:rPr>
-          <w:rFonts w:ascii="Times New Roman" w:hAnsi="Times New Roman" w:cs="Times New Roman"/>
-          <w:sz w:val="32"/>
-          <w:szCs w:val="80"/>
-          <w:lang w:val="en-GB"/>
-        </w:rPr>
-        <w:t xml:space="preserve"> – </w:t>
-      </w:r>
-      <w:r>
-        <w:rPr>
-          <w:rFonts w:ascii="Times New Roman" w:hAnsi="Times New Roman" w:cs="Times New Roman"/>
-          <w:sz w:val="32"/>
-          <w:szCs w:val="80"/>
-        </w:rPr>
-        <w:t>Avaliação</w:t>
-      </w:r>
-      <w:r>
-        <w:rPr>
-          <w:rFonts w:ascii="Times New Roman" w:hAnsi="Times New Roman" w:cs="Times New Roman"/>
-          <w:sz w:val="32"/>
-          <w:szCs w:val="80"/>
-          <w:lang w:val="en-GB"/>
-        </w:rPr>
-        <w:t xml:space="preserve"> Final</w:t>
-      </w:r>
-      <w:r>
-        <w:rPr>
-          <w:rFonts w:ascii="Times New Roman" w:hAnsi="Times New Roman" w:cs="Times New Roman"/>
-          <w:sz w:val="32"/>
-          <w:szCs w:val="80"/>
-          <w:lang w:val="en-GB"/>
+        </w:rPr>
+      </w:pPr>
+      <w:r>
+        <w:rPr>
+          <w:rFonts w:ascii="Times New Roman" w:hAnsi="Times New Roman" w:cs="Times New Roman"/>
+          <w:sz w:val="32"/>
+          <w:szCs w:val="80"/>
+        </w:rPr>
+        <w:t xml:space="preserve">T1 – </w:t>
+      </w:r>
+      <w:r>
+        <w:rPr>
+          <w:rFonts w:ascii="Times New Roman" w:hAnsi="Times New Roman" w:cs="Times New Roman"/>
+          <w:sz w:val="32"/>
+          <w:szCs w:val="80"/>
+        </w:rPr>
+        <w:t>Avaliação Final</w:t>
+      </w:r>
+      <w:r>
+        <w:rPr>
+          <w:rFonts w:ascii="Times New Roman" w:hAnsi="Times New Roman" w:cs="Times New Roman"/>
+          <w:sz w:val="32"/>
+          <w:szCs w:val="80"/>
         </w:rPr>
         <w:t xml:space="preserve"> -</w:t>
       </w:r>
@@ -146,18 +125,26 @@
           <w:rFonts w:ascii="Times New Roman" w:hAnsi="Times New Roman" w:cs="Times New Roman"/>
           <w:sz w:val="32"/>
           <w:szCs w:val="80"/>
-          <w:lang w:val="en-GB"/>
         </w:rPr>
         <w:t xml:space="preserve"> </w:t>
       </w:r>
-      <w:r>
-        <w:rPr>
-          <w:rFonts w:ascii="Times New Roman" w:hAnsi="Times New Roman" w:cs="Times New Roman"/>
-          <w:sz w:val="32"/>
-          <w:szCs w:val="80"/>
-          <w:lang w:val="en-GB"/>
-        </w:rPr>
-        <w:t>Knight Line_1</w:t>
+      <w:proofErr w:type="spellStart"/>
+      <w:r>
+        <w:rPr>
+          <w:rFonts w:ascii="Times New Roman" w:hAnsi="Times New Roman" w:cs="Times New Roman"/>
+          <w:sz w:val="32"/>
+          <w:szCs w:val="80"/>
+        </w:rPr>
+        <w:t>Knight</w:t>
+      </w:r>
+      <w:proofErr w:type="spellEnd"/>
+      <w:r>
+        <w:rPr>
+          <w:rFonts w:ascii="Times New Roman" w:hAnsi="Times New Roman" w:cs="Times New Roman"/>
+          <w:sz w:val="32"/>
+          <w:szCs w:val="80"/>
+        </w:rPr>
+        <w:t xml:space="preserve"> Line_1</w:t>
       </w:r>
     </w:p>
     <w:p>
@@ -167,7 +154,6 @@
           <w:rFonts w:ascii="Times New Roman" w:hAnsi="Times New Roman" w:cs="Times New Roman"/>
           <w:sz w:val="32"/>
           <w:szCs w:val="80"/>
-          <w:lang w:val="en-GB"/>
         </w:rPr>
       </w:pPr>
     </w:p>
@@ -178,7 +164,6 @@
           <w:rFonts w:ascii="Times New Roman" w:hAnsi="Times New Roman" w:cs="Times New Roman"/>
           <w:sz w:val="32"/>
           <w:szCs w:val="80"/>
-          <w:lang w:val="en-GB"/>
         </w:rPr>
       </w:pPr>
     </w:p>
@@ -215,99 +200,51 @@
           <w:sz w:val="26"/>
           <w:szCs w:val="26"/>
         </w:rPr>
-        <w:t>João</w:t>
-      </w:r>
+        <w:t xml:space="preserve">João Miguel Vaz </w:t>
+      </w:r>
+      <w:proofErr w:type="spellStart"/>
       <w:r>
         <w:rPr>
           <w:rFonts w:ascii="Times New Roman" w:hAnsi="Times New Roman" w:cs="Times New Roman"/>
           <w:sz w:val="26"/>
           <w:szCs w:val="26"/>
         </w:rPr>
-        <w:t xml:space="preserve"> Miguel Vaz </w:t>
-      </w:r>
-      <w:proofErr w:type="spellStart"/>
+        <w:t>Tello</w:t>
+      </w:r>
+      <w:proofErr w:type="spellEnd"/>
       <w:r>
         <w:rPr>
           <w:rFonts w:ascii="Times New Roman" w:hAnsi="Times New Roman" w:cs="Times New Roman"/>
           <w:sz w:val="26"/>
           <w:szCs w:val="26"/>
         </w:rPr>
-        <w:t>Tello</w:t>
-      </w:r>
-      <w:proofErr w:type="spellEnd"/>
-      <w:r>
+        <w:t xml:space="preserve"> da Gama Amaral – up201708805</w:t>
+      </w:r>
+    </w:p>
+    <w:p>
+      <w:pPr>
         <w:rPr>
           <w:rFonts w:ascii="Times New Roman" w:hAnsi="Times New Roman" w:cs="Times New Roman"/>
           <w:sz w:val="26"/>
           <w:szCs w:val="26"/>
         </w:rPr>
-        <w:t xml:space="preserve"> da</w:t>
-      </w:r>
+      </w:pPr>
       <w:r>
         <w:rPr>
           <w:rFonts w:ascii="Times New Roman" w:hAnsi="Times New Roman" w:cs="Times New Roman"/>
           <w:sz w:val="26"/>
           <w:szCs w:val="26"/>
         </w:rPr>
-        <w:t xml:space="preserve"> Gama Amaral</w:t>
-      </w:r>
-      <w:r>
+        <w:t>João Nuno Rodrigues Ferreira – up201605330</w:t>
+      </w:r>
+    </w:p>
+    <w:p>
+      <w:pPr>
         <w:rPr>
           <w:rFonts w:ascii="Times New Roman" w:hAnsi="Times New Roman" w:cs="Times New Roman"/>
           <w:sz w:val="26"/>
           <w:szCs w:val="26"/>
         </w:rPr>
-        <w:t xml:space="preserve"> – up201708805</w:t>
-      </w:r>
-    </w:p>
-    <w:p>
-      <w:pPr>
-        <w:rPr>
-          <w:rFonts w:ascii="Times New Roman" w:hAnsi="Times New Roman" w:cs="Times New Roman"/>
-          <w:sz w:val="26"/>
-          <w:szCs w:val="26"/>
-        </w:rPr>
-      </w:pPr>
-      <w:r>
-        <w:rPr>
-          <w:rFonts w:ascii="Times New Roman" w:hAnsi="Times New Roman" w:cs="Times New Roman"/>
-          <w:sz w:val="26"/>
-          <w:szCs w:val="26"/>
-        </w:rPr>
-        <w:t xml:space="preserve">João Nuno </w:t>
-      </w:r>
-      <w:r>
-        <w:rPr>
-          <w:rFonts w:ascii="Times New Roman" w:hAnsi="Times New Roman" w:cs="Times New Roman"/>
-          <w:sz w:val="26"/>
-          <w:szCs w:val="26"/>
-        </w:rPr>
-        <w:t xml:space="preserve">Rodrigues </w:t>
-      </w:r>
-      <w:r>
-        <w:rPr>
-          <w:rFonts w:ascii="Times New Roman" w:hAnsi="Times New Roman" w:cs="Times New Roman"/>
-          <w:sz w:val="26"/>
-          <w:szCs w:val="26"/>
-        </w:rPr>
-        <w:t>Ferreira</w:t>
-      </w:r>
-      <w:r>
-        <w:rPr>
-          <w:rFonts w:ascii="Times New Roman" w:hAnsi="Times New Roman" w:cs="Times New Roman"/>
-          <w:sz w:val="26"/>
-          <w:szCs w:val="26"/>
-        </w:rPr>
-        <w:t xml:space="preserve"> – up201605330</w:t>
-      </w:r>
-    </w:p>
-    <w:p>
-      <w:pPr>
-        <w:rPr>
-          <w:rFonts w:ascii="Times New Roman" w:hAnsi="Times New Roman" w:cs="Times New Roman"/>
-          <w:sz w:val="26"/>
-          <w:szCs w:val="26"/>
-        </w:rPr>
       </w:pPr>
     </w:p>
     <w:p>
@@ -325,7 +262,7 @@
           <w:lang w:eastAsia="pt-PT"/>
         </w:rPr>
         <w:drawing>
-          <wp:anchor distT="0" distB="0" distL="114300" distR="114300" simplePos="0" relativeHeight="251659264" behindDoc="1" locked="0" layoutInCell="1" allowOverlap="1" wp14:anchorId="037AE1C3" wp14:editId="1C339C81">
+          <wp:anchor distT="0" distB="0" distL="114300" distR="114300" simplePos="0" relativeHeight="251659264" behindDoc="1" locked="0" layoutInCell="1" allowOverlap="1" wp14:anchorId="21AEDF96" wp14:editId="4CC438C3">
             <wp:simplePos x="0" y="0"/>
             <wp:positionH relativeFrom="column">
               <wp:posOffset>1275715</wp:posOffset>
@@ -407,15 +344,7 @@
           <w:sz w:val="24"/>
           <w:szCs w:val="80"/>
         </w:rPr>
-        <w:t>18</w:t>
-      </w:r>
-      <w:r>
-        <w:rPr>
-          <w:rFonts w:ascii="Times New Roman" w:hAnsi="Times New Roman" w:cs="Times New Roman"/>
-          <w:sz w:val="24"/>
-          <w:szCs w:val="80"/>
-        </w:rPr>
-        <w:t xml:space="preserve"> </w:t>
+        <w:t xml:space="preserve">18 </w:t>
       </w:r>
       <w:proofErr w:type="gramStart"/>
       <w:r>
@@ -424,15 +353,7 @@
           <w:sz w:val="24"/>
           <w:szCs w:val="80"/>
         </w:rPr>
-        <w:t>d</w:t>
-      </w:r>
-      <w:r>
-        <w:rPr>
-          <w:rFonts w:ascii="Times New Roman" w:hAnsi="Times New Roman" w:cs="Times New Roman"/>
-          <w:sz w:val="24"/>
-          <w:szCs w:val="80"/>
-        </w:rPr>
-        <w:t>e</w:t>
+        <w:t>de</w:t>
       </w:r>
       <w:proofErr w:type="gramEnd"/>
       <w:r>
@@ -550,16 +471,18 @@
           <w:sz w:val="28"/>
           <w:szCs w:val="80"/>
         </w:rPr>
-        <w:t>O Jogo</w:t>
-      </w:r>
+        <w:t xml:space="preserve">O Jogo: </w:t>
+      </w:r>
+      <w:proofErr w:type="spellStart"/>
       <w:r>
         <w:rPr>
           <w:rFonts w:ascii="Times New Roman" w:hAnsi="Times New Roman" w:cs="Times New Roman"/>
           <w:sz w:val="28"/>
           <w:szCs w:val="80"/>
         </w:rPr>
-        <w:t>:</w:t>
-      </w:r>
+        <w:t>Knight</w:t>
+      </w:r>
+      <w:proofErr w:type="spellEnd"/>
       <w:r>
         <w:rPr>
           <w:rFonts w:ascii="Times New Roman" w:hAnsi="Times New Roman" w:cs="Times New Roman"/>
@@ -575,27 +498,124 @@
           <w:sz w:val="28"/>
           <w:szCs w:val="80"/>
         </w:rPr>
-        <w:t>Knight</w:t>
+        <w:t>Line</w:t>
       </w:r>
       <w:proofErr w:type="spellEnd"/>
-      <w:r>
+    </w:p>
+    <w:p>
+      <w:pPr>
+        <w:pStyle w:val="PargrafodaLista"/>
+        <w:numPr>
+          <w:ilvl w:val="1"/>
+          <w:numId w:val="3"/>
+        </w:numPr>
+        <w:jc w:val="both"/>
         <w:rPr>
           <w:rFonts w:ascii="Times New Roman" w:hAnsi="Times New Roman" w:cs="Times New Roman"/>
           <w:sz w:val="28"/>
           <w:szCs w:val="80"/>
         </w:rPr>
-        <w:t xml:space="preserve"> </w:t>
-      </w:r>
-      <w:proofErr w:type="spellStart"/>
+      </w:pPr>
       <w:r>
         <w:rPr>
           <w:rFonts w:ascii="Times New Roman" w:hAnsi="Times New Roman" w:cs="Times New Roman"/>
           <w:sz w:val="28"/>
           <w:szCs w:val="80"/>
         </w:rPr>
-        <w:t>Line</w:t>
-      </w:r>
-      <w:proofErr w:type="spellEnd"/>
+        <w:t xml:space="preserve"> Descrição</w:t>
+      </w:r>
+    </w:p>
+    <w:p>
+      <w:pPr>
+        <w:pStyle w:val="PargrafodaLista"/>
+        <w:numPr>
+          <w:ilvl w:val="1"/>
+          <w:numId w:val="3"/>
+        </w:numPr>
+        <w:jc w:val="both"/>
+        <w:rPr>
+          <w:rFonts w:ascii="Times New Roman" w:hAnsi="Times New Roman" w:cs="Times New Roman"/>
+          <w:sz w:val="28"/>
+          <w:szCs w:val="80"/>
+        </w:rPr>
+      </w:pPr>
+      <w:r>
+        <w:rPr>
+          <w:rFonts w:ascii="Times New Roman" w:hAnsi="Times New Roman" w:cs="Times New Roman"/>
+          <w:sz w:val="28"/>
+          <w:szCs w:val="80"/>
+        </w:rPr>
+        <w:t xml:space="preserve"> Início do jogo</w:t>
+      </w:r>
+    </w:p>
+    <w:p>
+      <w:pPr>
+        <w:pStyle w:val="PargrafodaLista"/>
+        <w:numPr>
+          <w:ilvl w:val="1"/>
+          <w:numId w:val="3"/>
+        </w:numPr>
+        <w:jc w:val="both"/>
+        <w:rPr>
+          <w:rFonts w:ascii="Times New Roman" w:hAnsi="Times New Roman" w:cs="Times New Roman"/>
+          <w:sz w:val="28"/>
+          <w:szCs w:val="80"/>
+        </w:rPr>
+      </w:pPr>
+      <w:r>
+        <w:rPr>
+          <w:rFonts w:ascii="Times New Roman" w:hAnsi="Times New Roman" w:cs="Times New Roman"/>
+          <w:sz w:val="28"/>
+          <w:szCs w:val="80"/>
+        </w:rPr>
+        <w:t xml:space="preserve"> Objectivo</w:t>
+      </w:r>
+    </w:p>
+    <w:p>
+      <w:pPr>
+        <w:pStyle w:val="PargrafodaLista"/>
+        <w:numPr>
+          <w:ilvl w:val="1"/>
+          <w:numId w:val="3"/>
+        </w:numPr>
+        <w:jc w:val="both"/>
+        <w:rPr>
+          <w:rFonts w:ascii="Times New Roman" w:hAnsi="Times New Roman" w:cs="Times New Roman"/>
+          <w:sz w:val="28"/>
+          <w:szCs w:val="80"/>
+        </w:rPr>
+      </w:pPr>
+      <w:r>
+        <w:rPr>
+          <w:rFonts w:ascii="Times New Roman" w:hAnsi="Times New Roman" w:cs="Times New Roman"/>
+          <w:sz w:val="28"/>
+          <w:szCs w:val="80"/>
+        </w:rPr>
+        <w:t xml:space="preserve"> Desenvolvimento</w:t>
+      </w:r>
+    </w:p>
+    <w:p>
+      <w:pPr>
+        <w:pStyle w:val="PargrafodaLista"/>
+        <w:numPr>
+          <w:ilvl w:val="1"/>
+          <w:numId w:val="3"/>
+        </w:numPr>
+        <w:jc w:val="both"/>
+        <w:rPr>
+          <w:rFonts w:ascii="Times New Roman" w:hAnsi="Times New Roman" w:cs="Times New Roman"/>
+          <w:sz w:val="28"/>
+          <w:szCs w:val="80"/>
+        </w:rPr>
+      </w:pPr>
+      <w:r>
+        <w:rPr>
+          <w:rFonts w:ascii="Times New Roman" w:hAnsi="Times New Roman" w:cs="Times New Roman"/>
+          <w:sz w:val="28"/>
+          <w:szCs w:val="80"/>
+        </w:rPr>
+        <w:t xml:space="preserve"> Final</w:t>
+      </w:r>
     </w:p>
     <w:p>
       <w:pPr>
@@ -640,15 +660,7 @@
           <w:sz w:val="28"/>
           <w:szCs w:val="80"/>
         </w:rPr>
-        <w:t xml:space="preserve"> </w:t>
-      </w:r>
-      <w:r>
-        <w:rPr>
-          <w:rFonts w:ascii="Times New Roman" w:hAnsi="Times New Roman" w:cs="Times New Roman"/>
-          <w:sz w:val="28"/>
-          <w:szCs w:val="80"/>
-        </w:rPr>
-        <w:t>Representação do Estado do Jogo</w:t>
+        <w:t xml:space="preserve"> Representação do Estado do Jogo</w:t>
       </w:r>
     </w:p>
     <w:p>
@@ -671,15 +683,7 @@
           <w:sz w:val="28"/>
           <w:szCs w:val="80"/>
         </w:rPr>
-        <w:t xml:space="preserve"> </w:t>
-      </w:r>
-      <w:r>
-        <w:rPr>
-          <w:rFonts w:ascii="Times New Roman" w:hAnsi="Times New Roman" w:cs="Times New Roman"/>
-          <w:sz w:val="28"/>
-          <w:szCs w:val="80"/>
-        </w:rPr>
-        <w:t>Visualização do Tabuleiro</w:t>
+        <w:t xml:space="preserve"> Visualização do Tabuleiro</w:t>
       </w:r>
     </w:p>
     <w:p>
@@ -702,15 +706,7 @@
           <w:sz w:val="28"/>
           <w:szCs w:val="80"/>
         </w:rPr>
-        <w:t xml:space="preserve"> </w:t>
-      </w:r>
-      <w:r>
-        <w:rPr>
-          <w:rFonts w:ascii="Times New Roman" w:hAnsi="Times New Roman" w:cs="Times New Roman"/>
-          <w:sz w:val="28"/>
-          <w:szCs w:val="80"/>
-        </w:rPr>
-        <w:t>Lista de Jogadas Válidas</w:t>
+        <w:t xml:space="preserve"> Lista de Jogadas Válidas</w:t>
       </w:r>
     </w:p>
     <w:p>
@@ -733,15 +729,7 @@
           <w:sz w:val="28"/>
           <w:szCs w:val="80"/>
         </w:rPr>
-        <w:t xml:space="preserve"> </w:t>
-      </w:r>
-      <w:r>
-        <w:rPr>
-          <w:rFonts w:ascii="Times New Roman" w:hAnsi="Times New Roman" w:cs="Times New Roman"/>
-          <w:sz w:val="28"/>
-          <w:szCs w:val="80"/>
-        </w:rPr>
-        <w:t>Execução de Jogadas</w:t>
+        <w:t xml:space="preserve"> Execução de Jogadas</w:t>
       </w:r>
     </w:p>
     <w:p>
@@ -764,15 +752,7 @@
           <w:sz w:val="28"/>
           <w:szCs w:val="80"/>
         </w:rPr>
-        <w:t xml:space="preserve"> </w:t>
-      </w:r>
-      <w:r>
-        <w:rPr>
-          <w:rFonts w:ascii="Times New Roman" w:hAnsi="Times New Roman" w:cs="Times New Roman"/>
-          <w:sz w:val="28"/>
-          <w:szCs w:val="80"/>
-        </w:rPr>
-        <w:t>Final do Jogo</w:t>
+        <w:t xml:space="preserve"> Final do Jogo</w:t>
       </w:r>
     </w:p>
     <w:p>
@@ -795,15 +775,7 @@
           <w:sz w:val="28"/>
           <w:szCs w:val="80"/>
         </w:rPr>
-        <w:t xml:space="preserve"> </w:t>
-      </w:r>
-      <w:r>
-        <w:rPr>
-          <w:rFonts w:ascii="Times New Roman" w:hAnsi="Times New Roman" w:cs="Times New Roman"/>
-          <w:sz w:val="28"/>
-          <w:szCs w:val="80"/>
-        </w:rPr>
-        <w:t>Avaliação do Tabuleiro</w:t>
+        <w:t xml:space="preserve"> Avaliação do Tabuleiro</w:t>
       </w:r>
     </w:p>
     <w:p>
@@ -826,15 +798,7 @@
           <w:sz w:val="28"/>
           <w:szCs w:val="80"/>
         </w:rPr>
-        <w:t xml:space="preserve"> </w:t>
-      </w:r>
-      <w:r>
-        <w:rPr>
-          <w:rFonts w:ascii="Times New Roman" w:hAnsi="Times New Roman" w:cs="Times New Roman"/>
-          <w:sz w:val="28"/>
-          <w:szCs w:val="80"/>
-        </w:rPr>
-        <w:t>Jogada do Computador</w:t>
+        <w:t xml:space="preserve"> Jogada do Computador</w:t>
       </w:r>
     </w:p>
     <w:p>
@@ -1055,66 +1019,6 @@
     </w:p>
     <w:p>
       <w:pPr>
-        <w:pStyle w:val="PargrafodaLista"/>
-        <w:rPr>
-          <w:rFonts w:ascii="Times New Roman" w:hAnsi="Times New Roman" w:cs="Times New Roman"/>
-          <w:sz w:val="24"/>
-          <w:szCs w:val="80"/>
-        </w:rPr>
-      </w:pPr>
-    </w:p>
-    <w:p>
-      <w:pPr>
-        <w:pStyle w:val="PargrafodaLista"/>
-        <w:rPr>
-          <w:rFonts w:ascii="Times New Roman" w:hAnsi="Times New Roman" w:cs="Times New Roman"/>
-          <w:sz w:val="24"/>
-          <w:szCs w:val="80"/>
-        </w:rPr>
-      </w:pPr>
-    </w:p>
-    <w:p>
-      <w:pPr>
-        <w:pStyle w:val="PargrafodaLista"/>
-        <w:rPr>
-          <w:rFonts w:ascii="Times New Roman" w:hAnsi="Times New Roman" w:cs="Times New Roman"/>
-          <w:sz w:val="24"/>
-          <w:szCs w:val="80"/>
-        </w:rPr>
-      </w:pPr>
-    </w:p>
-    <w:p>
-      <w:pPr>
-        <w:pStyle w:val="PargrafodaLista"/>
-        <w:rPr>
-          <w:rFonts w:ascii="Times New Roman" w:hAnsi="Times New Roman" w:cs="Times New Roman"/>
-          <w:sz w:val="24"/>
-          <w:szCs w:val="80"/>
-        </w:rPr>
-      </w:pPr>
-    </w:p>
-    <w:p>
-      <w:pPr>
-        <w:pStyle w:val="PargrafodaLista"/>
-        <w:rPr>
-          <w:rFonts w:ascii="Times New Roman" w:hAnsi="Times New Roman" w:cs="Times New Roman"/>
-          <w:sz w:val="24"/>
-          <w:szCs w:val="80"/>
-        </w:rPr>
-      </w:pPr>
-    </w:p>
-    <w:p>
-      <w:pPr>
-        <w:pStyle w:val="PargrafodaLista"/>
-        <w:rPr>
-          <w:rFonts w:ascii="Times New Roman" w:hAnsi="Times New Roman" w:cs="Times New Roman"/>
-          <w:sz w:val="24"/>
-          <w:szCs w:val="80"/>
-        </w:rPr>
-      </w:pPr>
-    </w:p>
-    <w:p>
-      <w:pPr>
         <w:rPr>
           <w:rFonts w:ascii="Times New Roman" w:hAnsi="Times New Roman" w:cs="Times New Roman"/>
           <w:sz w:val="24"/>
@@ -1157,6 +1061,24 @@
           <w:szCs w:val="80"/>
         </w:rPr>
         <w:lastRenderedPageBreak/>
+        <w:t>1</w:t>
+      </w:r>
+      <w:r>
+        <w:rPr>
+          <w:rFonts w:ascii="Times New Roman" w:hAnsi="Times New Roman" w:cs="Times New Roman"/>
+          <w:b/>
+          <w:sz w:val="36"/>
+          <w:szCs w:val="80"/>
+        </w:rPr>
+        <w:t xml:space="preserve">. </w:t>
+      </w:r>
+      <w:r>
+        <w:rPr>
+          <w:rFonts w:ascii="Times New Roman" w:hAnsi="Times New Roman" w:cs="Times New Roman"/>
+          <w:b/>
+          <w:sz w:val="36"/>
+          <w:szCs w:val="80"/>
+        </w:rPr>
         <w:t>Introdução</w:t>
       </w:r>
     </w:p>
@@ -1352,6 +1274,7 @@
     </w:p>
     <w:p>
       <w:pPr>
+        <w:ind w:left="360"/>
         <w:rPr>
           <w:rFonts w:ascii="Times New Roman" w:hAnsi="Times New Roman" w:cs="Times New Roman"/>
           <w:b/>
@@ -1362,6 +1285,7 @@
     </w:p>
     <w:p>
       <w:pPr>
+        <w:jc w:val="both"/>
         <w:rPr>
           <w:rFonts w:ascii="Times New Roman" w:hAnsi="Times New Roman" w:cs="Times New Roman"/>
           <w:b/>
@@ -1377,6 +1301,15 @@
           <w:szCs w:val="80"/>
         </w:rPr>
         <w:lastRenderedPageBreak/>
+        <w:t xml:space="preserve">2. </w:t>
+      </w:r>
+      <w:r>
+        <w:rPr>
+          <w:rFonts w:ascii="Times New Roman" w:hAnsi="Times New Roman" w:cs="Times New Roman"/>
+          <w:b/>
+          <w:sz w:val="36"/>
+          <w:szCs w:val="80"/>
+        </w:rPr>
         <w:t>O Jogo</w:t>
       </w:r>
       <w:r>
@@ -1428,6 +1361,31 @@
         <w:t>Line</w:t>
       </w:r>
       <w:proofErr w:type="spellEnd"/>
+    </w:p>
+    <w:p>
+      <w:pPr>
+        <w:rPr>
+          <w:rFonts w:ascii="Times New Roman" w:hAnsi="Times New Roman" w:cs="Times New Roman"/>
+          <w:sz w:val="32"/>
+          <w:szCs w:val="80"/>
+        </w:rPr>
+      </w:pPr>
+      <w:r>
+        <w:rPr>
+          <w:rFonts w:ascii="Times New Roman" w:hAnsi="Times New Roman" w:cs="Times New Roman"/>
+          <w:sz w:val="32"/>
+          <w:szCs w:val="80"/>
+        </w:rPr>
+        <w:t xml:space="preserve">2.1 </w:t>
+      </w:r>
+      <w:r>
+        <w:rPr>
+          <w:rFonts w:ascii="Times New Roman" w:hAnsi="Times New Roman" w:cs="Times New Roman"/>
+          <w:sz w:val="32"/>
+          <w:szCs w:val="80"/>
+        </w:rPr>
+        <w:t>Descrição</w:t>
+      </w:r>
     </w:p>
     <w:p>
       <w:pPr>
@@ -1472,18 +1430,96 @@
         <w:jc w:val="both"/>
       </w:pPr>
       <w:r>
+        <w:t>Cada jogada consiste em mover uma parte da pilha (deve ser deixado para trás, no mínimo, um tijolo) para um espaço vazio fazendo um “</w:t>
+      </w:r>
+      <w:proofErr w:type="spellStart"/>
+      <w:r>
+        <w:t>knight’s</w:t>
+      </w:r>
+      <w:proofErr w:type="spellEnd"/>
+      <w:r>
+        <w:t xml:space="preserve"> move” (movimento baseado na peça cavalo do xadrez). Todas as peças têm de estar conectadas pelo menos diagonalmente durante o decorrer do jogo. O primeiro jogador a fazer uma linha de 4 ortogonalmente ou na diagonal ganha. </w:t>
+      </w:r>
+    </w:p>
+    <w:p>
+      <w:pPr>
+        <w:spacing w:before="240"/>
+        <w:ind w:firstLine="708"/>
+        <w:jc w:val="both"/>
+        <w:rPr>
+          <w:rFonts w:ascii="Times New Roman" w:hAnsi="Times New Roman" w:cs="Times New Roman"/>
+          <w:sz w:val="24"/>
+          <w:szCs w:val="24"/>
+        </w:rPr>
+      </w:pPr>
+      <w:r>
+        <w:rPr>
+          <w:rFonts w:ascii="Times New Roman" w:hAnsi="Times New Roman" w:cs="Times New Roman"/>
+          <w:sz w:val="24"/>
+          <w:szCs w:val="24"/>
+        </w:rPr>
+        <w:t xml:space="preserve">Ao contrário de jogos como xadrez, </w:t>
+      </w:r>
+      <w:proofErr w:type="spellStart"/>
+      <w:r>
+        <w:rPr>
+          <w:rFonts w:ascii="Times New Roman" w:hAnsi="Times New Roman" w:cs="Times New Roman"/>
+          <w:sz w:val="24"/>
+          <w:szCs w:val="24"/>
+        </w:rPr>
+        <w:t>Knight</w:t>
+      </w:r>
+      <w:proofErr w:type="spellEnd"/>
+      <w:r>
+        <w:rPr>
+          <w:rFonts w:ascii="Times New Roman" w:hAnsi="Times New Roman" w:cs="Times New Roman"/>
+          <w:sz w:val="24"/>
+          <w:szCs w:val="24"/>
+        </w:rPr>
+        <w:t xml:space="preserve"> </w:t>
+      </w:r>
+      <w:proofErr w:type="spellStart"/>
+      <w:r>
+        <w:rPr>
+          <w:rFonts w:ascii="Times New Roman" w:hAnsi="Times New Roman" w:cs="Times New Roman"/>
+          <w:sz w:val="24"/>
+          <w:szCs w:val="24"/>
+        </w:rPr>
+        <w:t>Line</w:t>
+      </w:r>
+      <w:proofErr w:type="spellEnd"/>
+      <w:r>
+        <w:rPr>
+          <w:rFonts w:ascii="Times New Roman" w:hAnsi="Times New Roman" w:cs="Times New Roman"/>
+          <w:sz w:val="24"/>
+          <w:szCs w:val="24"/>
+        </w:rPr>
+        <w:t xml:space="preserve"> não é jogado num tabuleiro, mas sim numa grelha imaginária e cujos limites não estão estabelecidos. O tamanho da grelha na qual devemos pensar é, portanto, o espaço ocupado pelas peças, juntamente com as casas adjacentes, nas quais ainda não há peças, mas que são possíveis jogadas.</w:t>
+      </w:r>
+    </w:p>
+    <w:p>
+      <w:pPr>
+        <w:spacing w:before="240"/>
+        <w:jc w:val="both"/>
+        <w:rPr>
+          <w:rFonts w:ascii="Times New Roman" w:hAnsi="Times New Roman" w:cs="Times New Roman"/>
+          <w:sz w:val="24"/>
+          <w:szCs w:val="24"/>
+        </w:rPr>
+      </w:pPr>
+      <w:r>
         <w:rPr>
           <w:noProof/>
           <w:lang w:eastAsia="pt-PT"/>
         </w:rPr>
         <w:drawing>
-          <wp:anchor distT="0" distB="0" distL="114300" distR="114300" simplePos="0" relativeHeight="251660288" behindDoc="1" locked="0" layoutInCell="1" allowOverlap="1" wp14:anchorId="3C2F5FCF" wp14:editId="007B541B">
+          <wp:anchor distT="0" distB="0" distL="114300" distR="114300" simplePos="0" relativeHeight="251660288" behindDoc="1" locked="0" layoutInCell="1" allowOverlap="1" wp14:anchorId="4319531A" wp14:editId="3D95D700">
             <wp:simplePos x="0" y="0"/>
             <wp:positionH relativeFrom="margin">
               <wp:posOffset>-227330</wp:posOffset>
             </wp:positionH>
             <wp:positionV relativeFrom="paragraph">
-              <wp:posOffset>2820035</wp:posOffset>
+              <wp:posOffset>752475</wp:posOffset>
             </wp:positionV>
             <wp:extent cx="6007100" cy="2724150"/>
             <wp:effectExtent l="0" t="0" r="0" b="0"/>
@@ -1548,84 +1584,22 @@
         </w:drawing>
       </w:r>
       <w:r>
-        <w:t>Cada jogada consiste em mover uma parte da pilha (deve ser deixado para trás, no mínimo, um tijolo) para um espaço vazio fazendo um “</w:t>
-      </w:r>
-      <w:proofErr w:type="spellStart"/>
-      <w:r>
-        <w:t>knight’s</w:t>
-      </w:r>
-      <w:proofErr w:type="spellEnd"/>
-      <w:r>
-        <w:t xml:space="preserve"> move” (movimento baseado na peça cavalo do xadrez). Todas as peças têm de estar conectadas pelo menos diagonalmente durante o decorrer do jogo. O primeiro jogador a fazer uma linha de 4 ortogonalmente ou na diagonal ganha. </w:t>
-      </w:r>
-    </w:p>
-    <w:p>
-      <w:pPr>
-        <w:spacing w:before="240"/>
-        <w:ind w:firstLine="708"/>
-        <w:jc w:val="both"/>
-        <w:rPr>
-          <w:rFonts w:ascii="Times New Roman" w:hAnsi="Times New Roman" w:cs="Times New Roman"/>
+        <w:rPr>
+          <w:rFonts w:ascii="Times New Roman" w:hAnsi="Times New Roman" w:cs="Times New Roman"/>
+          <w:b/>
           <w:sz w:val="24"/>
           <w:szCs w:val="24"/>
         </w:rPr>
-      </w:pPr>
+        <w:t>Nota:</w:t>
+      </w:r>
       <w:r>
         <w:rPr>
           <w:rFonts w:ascii="Times New Roman" w:hAnsi="Times New Roman" w:cs="Times New Roman"/>
           <w:sz w:val="24"/>
           <w:szCs w:val="24"/>
         </w:rPr>
-        <w:t xml:space="preserve">Ao contrário de jogos como xadrez, </w:t>
-      </w:r>
-      <w:proofErr w:type="spellStart"/>
-      <w:r>
-        <w:rPr>
-          <w:rFonts w:ascii="Times New Roman" w:hAnsi="Times New Roman" w:cs="Times New Roman"/>
-          <w:sz w:val="24"/>
-          <w:szCs w:val="24"/>
-        </w:rPr>
-        <w:t>Knight</w:t>
-      </w:r>
-      <w:proofErr w:type="spellEnd"/>
-      <w:r>
-        <w:rPr>
-          <w:rFonts w:ascii="Times New Roman" w:hAnsi="Times New Roman" w:cs="Times New Roman"/>
-          <w:sz w:val="24"/>
-          <w:szCs w:val="24"/>
-        </w:rPr>
-        <w:t xml:space="preserve"> </w:t>
-      </w:r>
-      <w:proofErr w:type="spellStart"/>
-      <w:r>
-        <w:rPr>
-          <w:rFonts w:ascii="Times New Roman" w:hAnsi="Times New Roman" w:cs="Times New Roman"/>
-          <w:sz w:val="24"/>
-          <w:szCs w:val="24"/>
-        </w:rPr>
-        <w:t>Line</w:t>
-      </w:r>
-      <w:proofErr w:type="spellEnd"/>
-      <w:r>
-        <w:rPr>
-          <w:rFonts w:ascii="Times New Roman" w:hAnsi="Times New Roman" w:cs="Times New Roman"/>
-          <w:sz w:val="24"/>
-          <w:szCs w:val="24"/>
-        </w:rPr>
-        <w:t xml:space="preserve"> não é jogado num tabuleiro, mas sim numa grelha imaginária e cujos limites não estão estabelecidos. O tamanho da grelha na qual devemos pensar é, portanto, o espaço ocupado pelas peças, juntamente com as casas adjacentes, nas quais ainda não há peças, mas que são possíveis jogadas.</w:t>
-      </w:r>
-    </w:p>
-    <w:p>
-      <w:pPr>
-        <w:spacing w:before="240"/>
-        <w:ind w:firstLine="708"/>
-        <w:jc w:val="both"/>
-        <w:rPr>
-          <w:rFonts w:ascii="Times New Roman" w:hAnsi="Times New Roman" w:cs="Times New Roman"/>
-          <w:sz w:val="24"/>
-          <w:szCs w:val="24"/>
-        </w:rPr>
-      </w:pPr>
+        <w:t xml:space="preserve"> Optámos por colocar as peças de cor preta representadas por um X e as peças brancas por O.</w:t>
+      </w:r>
     </w:p>
     <w:p>
       <w:pPr>
@@ -1676,15 +1650,7 @@
           <w:sz w:val="24"/>
           <w:szCs w:val="24"/>
         </w:rPr>
-        <w:t>Exemplo de uma situaçã</w:t>
-      </w:r>
-      <w:r>
-        <w:rPr>
-          <w:rFonts w:ascii="Times New Roman" w:hAnsi="Times New Roman" w:cs="Times New Roman"/>
-          <w:sz w:val="24"/>
-          <w:szCs w:val="24"/>
-        </w:rPr>
-        <w:t>o intermédia do jogo.</w:t>
+        <w:t>Exemplo de uma situação intermédia do jogo.</w:t>
       </w:r>
     </w:p>
     <w:p>
@@ -1701,38 +1667,6 @@
     </w:p>
     <w:p>
       <w:pPr>
-        <w:spacing w:before="240"/>
-        <w:ind w:firstLine="708"/>
-        <w:jc w:val="both"/>
-        <w:rPr>
-          <w:rFonts w:ascii="Times New Roman" w:hAnsi="Times New Roman" w:cs="Times New Roman"/>
-          <w:sz w:val="24"/>
-          <w:szCs w:val="24"/>
-        </w:rPr>
-      </w:pPr>
-    </w:p>
-    <w:p>
-      <w:pPr>
-        <w:spacing w:before="240"/>
-        <w:rPr>
-          <w:rFonts w:ascii="Times New Roman" w:hAnsi="Times New Roman" w:cs="Times New Roman"/>
-          <w:sz w:val="24"/>
-          <w:szCs w:val="24"/>
-        </w:rPr>
-      </w:pPr>
-    </w:p>
-    <w:p>
-      <w:pPr>
-        <w:spacing w:before="240"/>
-        <w:rPr>
-          <w:rFonts w:ascii="Times New Roman" w:hAnsi="Times New Roman" w:cs="Times New Roman"/>
-          <w:sz w:val="24"/>
-          <w:szCs w:val="24"/>
-        </w:rPr>
-      </w:pPr>
-    </w:p>
-    <w:p>
-      <w:pPr>
         <w:pStyle w:val="Default"/>
         <w:jc w:val="both"/>
         <w:rPr>
@@ -1745,6 +1679,13 @@
           <w:sz w:val="32"/>
         </w:rPr>
         <w:lastRenderedPageBreak/>
+        <w:t xml:space="preserve">2.2. </w:t>
+      </w:r>
+      <w:r>
+        <w:rPr>
+          <w:bCs/>
+          <w:sz w:val="32"/>
+        </w:rPr>
         <w:t>Início do jogo</w:t>
       </w:r>
     </w:p>
@@ -1784,7 +1725,7 @@
           <w:lang w:eastAsia="pt-PT"/>
         </w:rPr>
         <w:drawing>
-          <wp:anchor distT="0" distB="0" distL="114300" distR="114300" simplePos="0" relativeHeight="251661312" behindDoc="1" locked="0" layoutInCell="1" allowOverlap="1">
+          <wp:anchor distT="0" distB="0" distL="114300" distR="114300" simplePos="0" relativeHeight="251661312" behindDoc="1" locked="0" layoutInCell="1" allowOverlap="1" wp14:anchorId="6FAC8587" wp14:editId="488B8F8B">
             <wp:simplePos x="0" y="0"/>
             <wp:positionH relativeFrom="margin">
               <wp:align>center</wp:align>
@@ -1943,6 +1884,23 @@
           <w:sz w:val="32"/>
         </w:rPr>
       </w:pPr>
+    </w:p>
+    <w:p>
+      <w:pPr>
+        <w:pStyle w:val="Default"/>
+        <w:jc w:val="both"/>
+        <w:rPr>
+          <w:bCs/>
+          <w:sz w:val="32"/>
+        </w:rPr>
+      </w:pPr>
+      <w:r>
+        <w:rPr>
+          <w:bCs/>
+          <w:sz w:val="32"/>
+        </w:rPr>
+        <w:t xml:space="preserve">2.3. </w:t>
+      </w:r>
       <w:r>
         <w:rPr>
           <w:bCs/>
@@ -1990,7 +1948,7 @@
           <w:lang w:eastAsia="pt-PT"/>
         </w:rPr>
         <w:drawing>
-          <wp:anchor distT="0" distB="0" distL="114300" distR="114300" simplePos="0" relativeHeight="251662336" behindDoc="1" locked="0" layoutInCell="1" allowOverlap="1">
+          <wp:anchor distT="0" distB="0" distL="114300" distR="114300" simplePos="0" relativeHeight="251662336" behindDoc="1" locked="0" layoutInCell="1" allowOverlap="1" wp14:anchorId="2D0E98F2" wp14:editId="240E4067">
             <wp:simplePos x="0" y="0"/>
             <wp:positionH relativeFrom="margin">
               <wp:align>center</wp:align>
@@ -2201,100 +2159,117 @@
       <w:pPr>
         <w:pStyle w:val="Default"/>
         <w:jc w:val="center"/>
-      </w:pPr>
-      <w:r>
+        <w:rPr>
+          <w:bCs/>
+          <w:sz w:val="28"/>
+        </w:rPr>
+      </w:pPr>
+      <w:r>
+        <w:rPr>
+          <w:bCs/>
+          <w:szCs w:val="23"/>
+        </w:rPr>
         <w:t>Fig. 3</w:t>
       </w:r>
       <w:r>
-        <w:t xml:space="preserve"> – Situação inicial do jogo</w:t>
-      </w:r>
-    </w:p>
-    <w:p>
-      <w:pPr>
-        <w:pStyle w:val="Default"/>
-        <w:jc w:val="both"/>
-        <w:rPr>
-          <w:b/>
+        <w:rPr>
           <w:bCs/>
-        </w:rPr>
-      </w:pPr>
-    </w:p>
-    <w:p>
-      <w:pPr>
-        <w:pStyle w:val="Default"/>
-        <w:jc w:val="both"/>
-      </w:pPr>
-    </w:p>
-    <w:p>
-      <w:pPr>
-        <w:pStyle w:val="Default"/>
-        <w:jc w:val="both"/>
-      </w:pPr>
-    </w:p>
-    <w:p>
-      <w:pPr>
-        <w:pStyle w:val="Default"/>
-        <w:jc w:val="both"/>
-      </w:pPr>
-    </w:p>
-    <w:p>
-      <w:pPr>
-        <w:pStyle w:val="Default"/>
-        <w:jc w:val="both"/>
-      </w:pPr>
-    </w:p>
-    <w:p>
-      <w:pPr>
-        <w:pStyle w:val="Default"/>
-        <w:jc w:val="both"/>
-      </w:pPr>
-    </w:p>
-    <w:p>
-      <w:pPr>
-        <w:pStyle w:val="Default"/>
-        <w:jc w:val="both"/>
-      </w:pPr>
-    </w:p>
-    <w:p>
-      <w:pPr>
-        <w:pStyle w:val="Default"/>
-        <w:jc w:val="both"/>
-      </w:pPr>
-    </w:p>
-    <w:p>
-      <w:pPr>
-        <w:pStyle w:val="Default"/>
-        <w:jc w:val="both"/>
-      </w:pPr>
-    </w:p>
-    <w:p>
-      <w:pPr>
-        <w:pStyle w:val="Default"/>
-        <w:jc w:val="both"/>
+          <w:szCs w:val="23"/>
+        </w:rPr>
+        <w:t xml:space="preserve"> – </w:t>
+      </w:r>
+      <w:r>
         <w:rPr>
           <w:bCs/>
-          <w:sz w:val="32"/>
-        </w:rPr>
-      </w:pPr>
-      <w:r>
+          <w:szCs w:val="23"/>
+        </w:rPr>
+        <w:t>Exemplo de uma s</w:t>
+      </w:r>
+      <w:r>
+        <w:rPr>
+          <w:szCs w:val="23"/>
+        </w:rPr>
+        <w:t>ituação final do jogo (4 pretas</w:t>
+      </w:r>
+      <w:r>
+        <w:rPr>
+          <w:szCs w:val="23"/>
+        </w:rPr>
+        <w:t xml:space="preserve"> em linha na diagonal).</w:t>
+      </w:r>
+    </w:p>
+    <w:p>
+      <w:pPr>
+        <w:pStyle w:val="Default"/>
+        <w:jc w:val="both"/>
+      </w:pPr>
+    </w:p>
+    <w:p>
+      <w:pPr>
+        <w:pStyle w:val="Default"/>
+        <w:jc w:val="both"/>
+      </w:pPr>
+    </w:p>
+    <w:p>
+      <w:pPr>
+        <w:pStyle w:val="Default"/>
+        <w:jc w:val="both"/>
+      </w:pPr>
+    </w:p>
+    <w:p>
+      <w:pPr>
+        <w:pStyle w:val="Default"/>
+        <w:jc w:val="both"/>
+      </w:pPr>
+    </w:p>
+    <w:p>
+      <w:pPr>
+        <w:pStyle w:val="Default"/>
+        <w:jc w:val="both"/>
+      </w:pPr>
+    </w:p>
+    <w:p>
+      <w:pPr>
+        <w:pStyle w:val="Default"/>
+        <w:jc w:val="both"/>
+      </w:pPr>
+    </w:p>
+    <w:p>
+      <w:pPr>
+        <w:pStyle w:val="Default"/>
+        <w:jc w:val="both"/>
+      </w:pPr>
+    </w:p>
+    <w:p>
+      <w:pPr>
+        <w:pStyle w:val="Default"/>
+        <w:jc w:val="both"/>
+      </w:pPr>
+    </w:p>
+    <w:p>
+      <w:pPr>
+        <w:pStyle w:val="Default"/>
+        <w:jc w:val="both"/>
         <w:rPr>
           <w:bCs/>
           <w:sz w:val="32"/>
         </w:rPr>
+      </w:pPr>
+      <w:r>
+        <w:rPr>
+          <w:bCs/>
+          <w:sz w:val="32"/>
+        </w:rPr>
         <w:lastRenderedPageBreak/>
+        <w:t xml:space="preserve">2.4. </w:t>
+      </w:r>
+      <w:r>
+        <w:rPr>
+          <w:bCs/>
+          <w:sz w:val="32"/>
+        </w:rPr>
         <w:t>Desenvolvimento</w:t>
       </w:r>
-    </w:p>
-    <w:p>
-      <w:pPr>
-        <w:pStyle w:val="Default"/>
-        <w:ind w:firstLine="708"/>
-        <w:jc w:val="both"/>
-        <w:rPr>
-          <w:b/>
-          <w:bCs/>
-        </w:rPr>
-      </w:pPr>
     </w:p>
     <w:p>
       <w:pPr>
@@ -2353,7 +2328,7 @@
           <w:lang w:eastAsia="pt-PT"/>
         </w:rPr>
         <w:drawing>
-          <wp:anchor distT="0" distB="0" distL="114300" distR="114300" simplePos="0" relativeHeight="251663360" behindDoc="1" locked="0" layoutInCell="1" allowOverlap="1" wp14:anchorId="2C7D523B" wp14:editId="5EC8634B">
+          <wp:anchor distT="0" distB="0" distL="114300" distR="114300" simplePos="0" relativeHeight="251663360" behindDoc="1" locked="0" layoutInCell="1" allowOverlap="1" wp14:anchorId="51C963A4" wp14:editId="36007B92">
             <wp:simplePos x="0" y="0"/>
             <wp:positionH relativeFrom="margin">
               <wp:align>center</wp:align>
@@ -2516,28 +2491,7 @@
           <w:rFonts w:ascii="Times New Roman" w:hAnsi="Times New Roman" w:cs="Times New Roman"/>
           <w:sz w:val="24"/>
         </w:rPr>
-        <w:t xml:space="preserve">Fig. </w:t>
-      </w:r>
-      <w:r>
-        <w:rPr>
-          <w:rFonts w:ascii="Times New Roman" w:hAnsi="Times New Roman" w:cs="Times New Roman"/>
-          <w:sz w:val="24"/>
-        </w:rPr>
-        <w:t>4</w:t>
-      </w:r>
-      <w:r>
-        <w:rPr>
-          <w:rFonts w:ascii="Times New Roman" w:hAnsi="Times New Roman" w:cs="Times New Roman"/>
-          <w:sz w:val="24"/>
-        </w:rPr>
-        <w:t xml:space="preserve"> – </w:t>
-      </w:r>
-      <w:r>
-        <w:rPr>
-          <w:rFonts w:ascii="Times New Roman" w:hAnsi="Times New Roman" w:cs="Times New Roman"/>
-          <w:sz w:val="24"/>
-        </w:rPr>
-        <w:t>Possíveis jogadas iniciais da peça preta a verde e não possíveis a vermelho</w:t>
+        <w:t>Fig. 4 – Possíveis jogadas iniciais da peça preta a verde e não possíveis a vermelho</w:t>
       </w:r>
     </w:p>
     <w:p>
@@ -2564,6 +2518,13 @@
           <w:bCs/>
           <w:sz w:val="32"/>
         </w:rPr>
+        <w:t xml:space="preserve">2.5. </w:t>
+      </w:r>
+      <w:r>
+        <w:rPr>
+          <w:bCs/>
+          <w:sz w:val="32"/>
+        </w:rPr>
         <w:t>Final</w:t>
       </w:r>
     </w:p>
@@ -2583,47 +2544,2610 @@
         <w:ind w:firstLine="708"/>
         <w:jc w:val="both"/>
         <w:rPr>
-          <w:bCs/>
+          <w:szCs w:val="28"/>
+        </w:rPr>
+      </w:pPr>
+      <w:r>
+        <w:rPr>
+          <w:szCs w:val="28"/>
+        </w:rPr>
+        <w:t>O fim do jogo acontece quando um jogador conseguir fazer uma linha de 4 com as suas respectivas peças, respeitando sempre o “</w:t>
+      </w:r>
+      <w:proofErr w:type="spellStart"/>
+      <w:r>
+        <w:rPr>
+          <w:szCs w:val="28"/>
+        </w:rPr>
+        <w:t>knight’s</w:t>
+      </w:r>
+      <w:proofErr w:type="spellEnd"/>
+      <w:r>
+        <w:rPr>
+          <w:szCs w:val="28"/>
+        </w:rPr>
+        <w:t xml:space="preserve"> move” e nunca deixando espaços vazios em sítios onde já jogou.</w:t>
+      </w:r>
+    </w:p>
+    <w:p>
+      <w:pPr>
+        <w:pStyle w:val="Default"/>
+        <w:ind w:firstLine="708"/>
+        <w:jc w:val="both"/>
+        <w:rPr>
+          <w:szCs w:val="28"/>
+        </w:rPr>
+      </w:pPr>
+    </w:p>
+    <w:p>
+      <w:pPr>
+        <w:pStyle w:val="Default"/>
+        <w:ind w:firstLine="708"/>
+        <w:jc w:val="both"/>
+        <w:rPr>
+          <w:szCs w:val="28"/>
+        </w:rPr>
+      </w:pPr>
+    </w:p>
+    <w:p>
+      <w:pPr>
+        <w:pStyle w:val="Default"/>
+        <w:ind w:firstLine="708"/>
+        <w:jc w:val="both"/>
+        <w:rPr>
+          <w:szCs w:val="28"/>
+        </w:rPr>
+      </w:pPr>
+    </w:p>
+    <w:p>
+      <w:pPr>
+        <w:pStyle w:val="Default"/>
+        <w:ind w:firstLine="708"/>
+        <w:jc w:val="both"/>
+        <w:rPr>
+          <w:szCs w:val="28"/>
+        </w:rPr>
+      </w:pPr>
+    </w:p>
+    <w:p>
+      <w:pPr>
+        <w:pStyle w:val="Default"/>
+        <w:ind w:firstLine="708"/>
+        <w:jc w:val="both"/>
+        <w:rPr>
+          <w:szCs w:val="28"/>
+        </w:rPr>
+      </w:pPr>
+    </w:p>
+    <w:p>
+      <w:pPr>
+        <w:pStyle w:val="Default"/>
+        <w:ind w:firstLine="708"/>
+        <w:jc w:val="both"/>
+        <w:rPr>
+          <w:szCs w:val="28"/>
+        </w:rPr>
+      </w:pPr>
+    </w:p>
+    <w:p>
+      <w:pPr>
+        <w:pStyle w:val="Default"/>
+        <w:ind w:firstLine="708"/>
+        <w:jc w:val="both"/>
+        <w:rPr>
+          <w:szCs w:val="28"/>
+        </w:rPr>
+      </w:pPr>
+    </w:p>
+    <w:p>
+      <w:pPr>
+        <w:pStyle w:val="Default"/>
+        <w:ind w:firstLine="708"/>
+        <w:jc w:val="both"/>
+        <w:rPr>
+          <w:szCs w:val="28"/>
+        </w:rPr>
+      </w:pPr>
+    </w:p>
+    <w:p>
+      <w:pPr>
+        <w:pStyle w:val="Default"/>
+        <w:ind w:firstLine="708"/>
+        <w:jc w:val="both"/>
+        <w:rPr>
+          <w:szCs w:val="28"/>
+        </w:rPr>
+      </w:pPr>
+    </w:p>
+    <w:p>
+      <w:pPr>
+        <w:pStyle w:val="Default"/>
+        <w:ind w:firstLine="708"/>
+        <w:jc w:val="both"/>
+        <w:rPr>
+          <w:szCs w:val="28"/>
+        </w:rPr>
+      </w:pPr>
+    </w:p>
+    <w:p>
+      <w:pPr>
+        <w:pStyle w:val="Default"/>
+        <w:ind w:firstLine="708"/>
+        <w:jc w:val="both"/>
+        <w:rPr>
+          <w:szCs w:val="28"/>
+        </w:rPr>
+      </w:pPr>
+    </w:p>
+    <w:p>
+      <w:pPr>
+        <w:pStyle w:val="Default"/>
+        <w:ind w:firstLine="708"/>
+        <w:jc w:val="both"/>
+        <w:rPr>
+          <w:szCs w:val="28"/>
+        </w:rPr>
+      </w:pPr>
+    </w:p>
+    <w:p>
+      <w:pPr>
+        <w:pStyle w:val="Default"/>
+        <w:ind w:firstLine="708"/>
+        <w:jc w:val="both"/>
+        <w:rPr>
+          <w:szCs w:val="28"/>
+        </w:rPr>
+      </w:pPr>
+    </w:p>
+    <w:p>
+      <w:pPr>
+        <w:pStyle w:val="Default"/>
+        <w:ind w:firstLine="708"/>
+        <w:jc w:val="both"/>
+        <w:rPr>
+          <w:szCs w:val="28"/>
+        </w:rPr>
+      </w:pPr>
+    </w:p>
+    <w:p>
+      <w:pPr>
+        <w:pStyle w:val="Default"/>
+        <w:ind w:firstLine="708"/>
+        <w:jc w:val="both"/>
+        <w:rPr>
+          <w:szCs w:val="28"/>
+        </w:rPr>
+      </w:pPr>
+    </w:p>
+    <w:p>
+      <w:pPr>
+        <w:pStyle w:val="Default"/>
+        <w:ind w:firstLine="708"/>
+        <w:jc w:val="both"/>
+        <w:rPr>
+          <w:szCs w:val="28"/>
+        </w:rPr>
+      </w:pPr>
+    </w:p>
+    <w:p>
+      <w:pPr>
+        <w:pStyle w:val="Default"/>
+        <w:ind w:firstLine="708"/>
+        <w:jc w:val="both"/>
+        <w:rPr>
+          <w:szCs w:val="28"/>
+        </w:rPr>
+      </w:pPr>
+    </w:p>
+    <w:p>
+      <w:pPr>
+        <w:rPr>
+          <w:rFonts w:ascii="Times New Roman" w:hAnsi="Times New Roman" w:cs="Times New Roman"/>
+          <w:b/>
+          <w:sz w:val="36"/>
+          <w:szCs w:val="80"/>
+        </w:rPr>
+      </w:pPr>
+      <w:r>
+        <w:rPr>
+          <w:rFonts w:ascii="Times New Roman" w:hAnsi="Times New Roman" w:cs="Times New Roman"/>
+          <w:b/>
+          <w:sz w:val="36"/>
+          <w:szCs w:val="80"/>
+        </w:rPr>
+        <w:lastRenderedPageBreak/>
+        <w:t xml:space="preserve">3. </w:t>
+      </w:r>
+      <w:r>
+        <w:rPr>
+          <w:rFonts w:ascii="Times New Roman" w:hAnsi="Times New Roman" w:cs="Times New Roman"/>
+          <w:b/>
+          <w:sz w:val="36"/>
+          <w:szCs w:val="80"/>
+        </w:rPr>
+        <w:t>Lógica do Jogo</w:t>
+      </w:r>
+    </w:p>
+    <w:p>
+      <w:pPr>
+        <w:rPr>
+          <w:rFonts w:ascii="Times New Roman" w:hAnsi="Times New Roman" w:cs="Times New Roman"/>
+          <w:sz w:val="32"/>
+          <w:szCs w:val="80"/>
+        </w:rPr>
+      </w:pPr>
+      <w:r>
+        <w:rPr>
+          <w:rFonts w:ascii="Times New Roman" w:hAnsi="Times New Roman" w:cs="Times New Roman"/>
+          <w:sz w:val="32"/>
+          <w:szCs w:val="80"/>
+        </w:rPr>
+        <w:t xml:space="preserve">3.1. </w:t>
+      </w:r>
+      <w:r>
+        <w:rPr>
+          <w:rFonts w:ascii="Times New Roman" w:hAnsi="Times New Roman" w:cs="Times New Roman"/>
+          <w:sz w:val="32"/>
+          <w:szCs w:val="80"/>
+        </w:rPr>
+        <w:t>Representação do Estado do Jogo</w:t>
+      </w:r>
+    </w:p>
+    <w:p>
+      <w:pPr>
+        <w:jc w:val="both"/>
+        <w:rPr>
+          <w:rFonts w:ascii="Times New Roman" w:hAnsi="Times New Roman" w:cs="Times New Roman"/>
+          <w:sz w:val="24"/>
+          <w:szCs w:val="80"/>
+        </w:rPr>
+      </w:pPr>
+      <w:r>
+        <w:rPr>
+          <w:rFonts w:ascii="Times New Roman" w:hAnsi="Times New Roman" w:cs="Times New Roman"/>
           <w:sz w:val="28"/>
-        </w:rPr>
-      </w:pPr>
-      <w:r>
-        <w:rPr>
-          <w:szCs w:val="28"/>
-        </w:rPr>
-        <w:t>O fim do jogo acontece quando um jogador conseguir fazer uma linha de 4 com as suas respe</w:t>
-      </w:r>
-      <w:r>
-        <w:rPr>
-          <w:szCs w:val="28"/>
-        </w:rPr>
-        <w:t>c</w:t>
-      </w:r>
-      <w:r>
-        <w:rPr>
-          <w:szCs w:val="28"/>
-        </w:rPr>
-        <w:t>tivas peças, respeitando sempre o “</w:t>
+          <w:szCs w:val="80"/>
+        </w:rPr>
+        <w:tab/>
+      </w:r>
+      <w:r>
+        <w:rPr>
+          <w:rFonts w:ascii="Times New Roman" w:hAnsi="Times New Roman" w:cs="Times New Roman"/>
+          <w:sz w:val="24"/>
+          <w:szCs w:val="80"/>
+        </w:rPr>
+        <w:t>Para este jogo, optámos por d</w:t>
+      </w:r>
+      <w:r>
+        <w:rPr>
+          <w:rFonts w:ascii="Times New Roman" w:hAnsi="Times New Roman" w:cs="Times New Roman"/>
+          <w:sz w:val="24"/>
+          <w:szCs w:val="80"/>
+        </w:rPr>
+        <w:t xml:space="preserve">efinir o tabuleiro com sendo uma lista </w:t>
+      </w:r>
+      <w:r>
+        <w:rPr>
+          <w:rFonts w:ascii="Times New Roman" w:hAnsi="Times New Roman" w:cs="Times New Roman"/>
+          <w:sz w:val="24"/>
+          <w:szCs w:val="80"/>
+        </w:rPr>
+        <w:t xml:space="preserve">de </w:t>
+      </w:r>
+      <w:r>
+        <w:rPr>
+          <w:rFonts w:ascii="Times New Roman" w:hAnsi="Times New Roman" w:cs="Times New Roman"/>
+          <w:sz w:val="24"/>
+          <w:szCs w:val="80"/>
+        </w:rPr>
+        <w:t>listas</w:t>
+      </w:r>
+      <w:r>
+        <w:rPr>
+          <w:rFonts w:ascii="Times New Roman" w:hAnsi="Times New Roman" w:cs="Times New Roman"/>
+          <w:sz w:val="24"/>
+          <w:szCs w:val="80"/>
+        </w:rPr>
+        <w:t xml:space="preserve"> de </w:t>
+      </w:r>
+      <w:r>
+        <w:rPr>
+          <w:rFonts w:ascii="Times New Roman" w:hAnsi="Times New Roman" w:cs="Times New Roman"/>
+          <w:sz w:val="24"/>
+          <w:szCs w:val="80"/>
+        </w:rPr>
+        <w:t>listas</w:t>
+      </w:r>
+      <w:r>
+        <w:rPr>
+          <w:rFonts w:ascii="Times New Roman" w:hAnsi="Times New Roman" w:cs="Times New Roman"/>
+          <w:sz w:val="24"/>
+          <w:szCs w:val="80"/>
+        </w:rPr>
+        <w:t xml:space="preserve">. </w:t>
+      </w:r>
+      <w:r>
+        <w:rPr>
+          <w:rFonts w:ascii="Times New Roman" w:hAnsi="Times New Roman" w:cs="Times New Roman"/>
+          <w:sz w:val="24"/>
+          <w:szCs w:val="80"/>
+        </w:rPr>
+        <w:t>A lista</w:t>
+      </w:r>
+      <w:r>
+        <w:rPr>
+          <w:rFonts w:ascii="Times New Roman" w:hAnsi="Times New Roman" w:cs="Times New Roman"/>
+          <w:sz w:val="24"/>
+          <w:szCs w:val="80"/>
+        </w:rPr>
+        <w:t xml:space="preserve"> mais geral engloba todo o tabuleiro</w:t>
+      </w:r>
+      <w:r>
+        <w:rPr>
+          <w:rFonts w:ascii="Times New Roman" w:hAnsi="Times New Roman" w:cs="Times New Roman"/>
+          <w:sz w:val="24"/>
+          <w:szCs w:val="80"/>
+        </w:rPr>
+        <w:t xml:space="preserve">. Se considerarmos cada uma das listas dentro desta, estamos a falar de uma linha. Por fim, temos as listas que são constituídas </w:t>
+      </w:r>
+      <w:r>
+        <w:rPr>
+          <w:rFonts w:ascii="Times New Roman" w:hAnsi="Times New Roman" w:cs="Times New Roman"/>
+          <w:sz w:val="24"/>
+          <w:szCs w:val="80"/>
+        </w:rPr>
+        <w:t>sempre por um par de átomos</w:t>
+      </w:r>
+      <w:r>
+        <w:rPr>
+          <w:rFonts w:ascii="Times New Roman" w:hAnsi="Times New Roman" w:cs="Times New Roman"/>
+          <w:sz w:val="24"/>
+          <w:szCs w:val="80"/>
+        </w:rPr>
+        <w:t xml:space="preserve">, </w:t>
+      </w:r>
+      <w:r>
+        <w:rPr>
+          <w:rFonts w:ascii="Times New Roman" w:hAnsi="Times New Roman" w:cs="Times New Roman"/>
+          <w:sz w:val="24"/>
+          <w:szCs w:val="80"/>
+        </w:rPr>
+        <w:t xml:space="preserve">em </w:t>
+      </w:r>
+      <w:r>
+        <w:rPr>
+          <w:rFonts w:ascii="Times New Roman" w:hAnsi="Times New Roman" w:cs="Times New Roman"/>
+          <w:sz w:val="24"/>
+          <w:szCs w:val="80"/>
+        </w:rPr>
+        <w:t xml:space="preserve">que </w:t>
+      </w:r>
+      <w:r>
+        <w:rPr>
+          <w:rFonts w:ascii="Times New Roman" w:hAnsi="Times New Roman" w:cs="Times New Roman"/>
+          <w:sz w:val="24"/>
+          <w:szCs w:val="80"/>
+        </w:rPr>
+        <w:t>o primeiro representa</w:t>
+      </w:r>
+      <w:r>
+        <w:rPr>
+          <w:rFonts w:ascii="Times New Roman" w:hAnsi="Times New Roman" w:cs="Times New Roman"/>
+          <w:sz w:val="24"/>
+          <w:szCs w:val="80"/>
+        </w:rPr>
+        <w:t xml:space="preserve"> a cor e o </w:t>
+      </w:r>
+      <w:r>
+        <w:rPr>
+          <w:rFonts w:ascii="Times New Roman" w:hAnsi="Times New Roman" w:cs="Times New Roman"/>
+          <w:sz w:val="24"/>
+          <w:szCs w:val="80"/>
+        </w:rPr>
+        <w:t xml:space="preserve">segundo o </w:t>
+      </w:r>
+      <w:r>
+        <w:rPr>
+          <w:rFonts w:ascii="Times New Roman" w:hAnsi="Times New Roman" w:cs="Times New Roman"/>
+          <w:sz w:val="24"/>
+          <w:szCs w:val="80"/>
+        </w:rPr>
+        <w:t>número de peças.</w:t>
+      </w:r>
+    </w:p>
+    <w:p>
+      <w:pPr>
+        <w:jc w:val="both"/>
+        <w:rPr>
+          <w:rFonts w:ascii="Times New Roman" w:hAnsi="Times New Roman" w:cs="Times New Roman"/>
+          <w:sz w:val="24"/>
+          <w:szCs w:val="80"/>
+        </w:rPr>
+      </w:pPr>
+    </w:p>
+    <w:p>
+      <w:pPr>
+        <w:pStyle w:val="PargrafodaLista"/>
+        <w:numPr>
+          <w:ilvl w:val="0"/>
+          <w:numId w:val="5"/>
+        </w:numPr>
+        <w:jc w:val="both"/>
+        <w:rPr>
+          <w:rFonts w:ascii="Times New Roman" w:hAnsi="Times New Roman" w:cs="Times New Roman"/>
+          <w:sz w:val="28"/>
+          <w:szCs w:val="80"/>
+        </w:rPr>
+      </w:pPr>
+      <w:r>
+        <w:rPr>
+          <w:rFonts w:ascii="Times New Roman" w:hAnsi="Times New Roman" w:cs="Times New Roman"/>
+          <w:sz w:val="28"/>
+          <w:szCs w:val="80"/>
+        </w:rPr>
+        <w:t>Estado inicial</w:t>
+      </w:r>
+      <w:r>
+        <w:rPr>
+          <w:rFonts w:ascii="Times New Roman" w:hAnsi="Times New Roman" w:cs="Times New Roman"/>
+          <w:sz w:val="28"/>
+          <w:szCs w:val="80"/>
+        </w:rPr>
+        <w:t xml:space="preserve"> (Fig. 2)</w:t>
+      </w:r>
+    </w:p>
+    <w:p>
+      <w:pPr>
+        <w:rPr>
+          <w:rFonts w:ascii="Times New Roman" w:hAnsi="Times New Roman" w:cs="Times New Roman"/>
+          <w:sz w:val="24"/>
+          <w:szCs w:val="80"/>
+        </w:rPr>
+      </w:pPr>
+      <w:proofErr w:type="gramStart"/>
+      <w:r>
+        <w:rPr>
+          <w:rFonts w:ascii="Times New Roman" w:hAnsi="Times New Roman" w:cs="Times New Roman"/>
+          <w:sz w:val="24"/>
+          <w:szCs w:val="80"/>
+        </w:rPr>
+        <w:t>[[[</w:t>
       </w:r>
       <w:proofErr w:type="spellStart"/>
       <w:r>
         <w:rPr>
-          <w:szCs w:val="28"/>
-        </w:rPr>
-        <w:t>knight’s</w:t>
+          <w:rFonts w:ascii="Times New Roman" w:hAnsi="Times New Roman" w:cs="Times New Roman"/>
+          <w:sz w:val="24"/>
+          <w:szCs w:val="80"/>
+        </w:rPr>
+        <w:t>empty</w:t>
       </w:r>
       <w:proofErr w:type="spellEnd"/>
-      <w:r>
-        <w:rPr>
-          <w:szCs w:val="28"/>
-        </w:rPr>
-        <w:t xml:space="preserve"> move” e nunca deixando espaços vazios em sítios onde já jogou.</w:t>
-      </w:r>
+      <w:proofErr w:type="gramEnd"/>
+      <w:r>
+        <w:rPr>
+          <w:rFonts w:ascii="Times New Roman" w:hAnsi="Times New Roman" w:cs="Times New Roman"/>
+          <w:sz w:val="24"/>
+          <w:szCs w:val="80"/>
+        </w:rPr>
+        <w:t>, 0], [</w:t>
+      </w:r>
+      <w:proofErr w:type="spellStart"/>
+      <w:r>
+        <w:rPr>
+          <w:rFonts w:ascii="Times New Roman" w:hAnsi="Times New Roman" w:cs="Times New Roman"/>
+          <w:sz w:val="24"/>
+          <w:szCs w:val="80"/>
+        </w:rPr>
+        <w:t>empty</w:t>
+      </w:r>
+      <w:proofErr w:type="spellEnd"/>
+      <w:r>
+        <w:rPr>
+          <w:rFonts w:ascii="Times New Roman" w:hAnsi="Times New Roman" w:cs="Times New Roman"/>
+          <w:sz w:val="24"/>
+          <w:szCs w:val="80"/>
+        </w:rPr>
+        <w:t>, 0], [</w:t>
+      </w:r>
+      <w:proofErr w:type="spellStart"/>
+      <w:r>
+        <w:rPr>
+          <w:rFonts w:ascii="Times New Roman" w:hAnsi="Times New Roman" w:cs="Times New Roman"/>
+          <w:sz w:val="24"/>
+          <w:szCs w:val="80"/>
+        </w:rPr>
+        <w:t>empty</w:t>
+      </w:r>
+      <w:proofErr w:type="spellEnd"/>
+      <w:r>
+        <w:rPr>
+          <w:rFonts w:ascii="Times New Roman" w:hAnsi="Times New Roman" w:cs="Times New Roman"/>
+          <w:sz w:val="24"/>
+          <w:szCs w:val="80"/>
+        </w:rPr>
+        <w:t>, 0], [</w:t>
+      </w:r>
+      <w:proofErr w:type="spellStart"/>
+      <w:r>
+        <w:rPr>
+          <w:rFonts w:ascii="Times New Roman" w:hAnsi="Times New Roman" w:cs="Times New Roman"/>
+          <w:sz w:val="24"/>
+          <w:szCs w:val="80"/>
+        </w:rPr>
+        <w:t>empty</w:t>
+      </w:r>
+      <w:proofErr w:type="spellEnd"/>
+      <w:r>
+        <w:rPr>
+          <w:rFonts w:ascii="Times New Roman" w:hAnsi="Times New Roman" w:cs="Times New Roman"/>
+          <w:sz w:val="24"/>
+          <w:szCs w:val="80"/>
+        </w:rPr>
+        <w:t>, 0]],</w:t>
+      </w:r>
+    </w:p>
+    <w:p>
+      <w:pPr>
+        <w:rPr>
+          <w:rFonts w:ascii="Times New Roman" w:hAnsi="Times New Roman" w:cs="Times New Roman"/>
+          <w:sz w:val="24"/>
+          <w:szCs w:val="80"/>
+        </w:rPr>
+      </w:pPr>
+      <w:proofErr w:type="gramStart"/>
+      <w:r>
+        <w:rPr>
+          <w:rFonts w:ascii="Times New Roman" w:hAnsi="Times New Roman" w:cs="Times New Roman"/>
+          <w:sz w:val="24"/>
+          <w:szCs w:val="80"/>
+        </w:rPr>
+        <w:t>[[</w:t>
+      </w:r>
+      <w:proofErr w:type="spellStart"/>
+      <w:r>
+        <w:rPr>
+          <w:rFonts w:ascii="Times New Roman" w:hAnsi="Times New Roman" w:cs="Times New Roman"/>
+          <w:sz w:val="24"/>
+          <w:szCs w:val="80"/>
+        </w:rPr>
+        <w:t>empty</w:t>
+      </w:r>
+      <w:proofErr w:type="spellEnd"/>
+      <w:proofErr w:type="gramEnd"/>
+      <w:r>
+        <w:rPr>
+          <w:rFonts w:ascii="Times New Roman" w:hAnsi="Times New Roman" w:cs="Times New Roman"/>
+          <w:sz w:val="24"/>
+          <w:szCs w:val="80"/>
+        </w:rPr>
+        <w:t>, 0], [</w:t>
+      </w:r>
+      <w:proofErr w:type="spellStart"/>
+      <w:r>
+        <w:rPr>
+          <w:rFonts w:ascii="Times New Roman" w:hAnsi="Times New Roman" w:cs="Times New Roman"/>
+          <w:sz w:val="24"/>
+          <w:szCs w:val="80"/>
+        </w:rPr>
+        <w:t>black</w:t>
+      </w:r>
+      <w:proofErr w:type="spellEnd"/>
+      <w:r>
+        <w:rPr>
+          <w:rFonts w:ascii="Times New Roman" w:hAnsi="Times New Roman" w:cs="Times New Roman"/>
+          <w:sz w:val="24"/>
+          <w:szCs w:val="80"/>
+        </w:rPr>
+        <w:t>, 20], [</w:t>
+      </w:r>
+      <w:proofErr w:type="spellStart"/>
+      <w:r>
+        <w:rPr>
+          <w:rFonts w:ascii="Times New Roman" w:hAnsi="Times New Roman" w:cs="Times New Roman"/>
+          <w:sz w:val="24"/>
+          <w:szCs w:val="80"/>
+        </w:rPr>
+        <w:t>white</w:t>
+      </w:r>
+      <w:proofErr w:type="spellEnd"/>
+      <w:r>
+        <w:rPr>
+          <w:rFonts w:ascii="Times New Roman" w:hAnsi="Times New Roman" w:cs="Times New Roman"/>
+          <w:sz w:val="24"/>
+          <w:szCs w:val="80"/>
+        </w:rPr>
+        <w:t>, 20], [</w:t>
+      </w:r>
+      <w:proofErr w:type="spellStart"/>
+      <w:r>
+        <w:rPr>
+          <w:rFonts w:ascii="Times New Roman" w:hAnsi="Times New Roman" w:cs="Times New Roman"/>
+          <w:sz w:val="24"/>
+          <w:szCs w:val="80"/>
+        </w:rPr>
+        <w:t>empty</w:t>
+      </w:r>
+      <w:proofErr w:type="spellEnd"/>
+      <w:r>
+        <w:rPr>
+          <w:rFonts w:ascii="Times New Roman" w:hAnsi="Times New Roman" w:cs="Times New Roman"/>
+          <w:sz w:val="24"/>
+          <w:szCs w:val="80"/>
+        </w:rPr>
+        <w:t>, 0]],</w:t>
+      </w:r>
+    </w:p>
+    <w:p>
+      <w:pPr>
+        <w:rPr>
+          <w:rFonts w:ascii="Times New Roman" w:hAnsi="Times New Roman" w:cs="Times New Roman"/>
+          <w:sz w:val="24"/>
+          <w:szCs w:val="80"/>
+        </w:rPr>
+      </w:pPr>
+      <w:proofErr w:type="gramStart"/>
+      <w:r>
+        <w:rPr>
+          <w:rFonts w:ascii="Times New Roman" w:hAnsi="Times New Roman" w:cs="Times New Roman"/>
+          <w:sz w:val="24"/>
+          <w:szCs w:val="80"/>
+        </w:rPr>
+        <w:t>[[</w:t>
+      </w:r>
+      <w:proofErr w:type="spellStart"/>
+      <w:r>
+        <w:rPr>
+          <w:rFonts w:ascii="Times New Roman" w:hAnsi="Times New Roman" w:cs="Times New Roman"/>
+          <w:sz w:val="24"/>
+          <w:szCs w:val="80"/>
+        </w:rPr>
+        <w:t>empty</w:t>
+      </w:r>
+      <w:proofErr w:type="spellEnd"/>
+      <w:proofErr w:type="gramEnd"/>
+      <w:r>
+        <w:rPr>
+          <w:rFonts w:ascii="Times New Roman" w:hAnsi="Times New Roman" w:cs="Times New Roman"/>
+          <w:sz w:val="24"/>
+          <w:szCs w:val="80"/>
+        </w:rPr>
+        <w:t>, 0], [</w:t>
+      </w:r>
+      <w:proofErr w:type="spellStart"/>
+      <w:r>
+        <w:rPr>
+          <w:rFonts w:ascii="Times New Roman" w:hAnsi="Times New Roman" w:cs="Times New Roman"/>
+          <w:sz w:val="24"/>
+          <w:szCs w:val="80"/>
+        </w:rPr>
+        <w:t>emp</w:t>
+      </w:r>
+      <w:r>
+        <w:rPr>
+          <w:rFonts w:ascii="Times New Roman" w:hAnsi="Times New Roman" w:cs="Times New Roman"/>
+          <w:sz w:val="24"/>
+          <w:szCs w:val="80"/>
+        </w:rPr>
+        <w:t>ty</w:t>
+      </w:r>
+      <w:proofErr w:type="spellEnd"/>
+      <w:r>
+        <w:rPr>
+          <w:rFonts w:ascii="Times New Roman" w:hAnsi="Times New Roman" w:cs="Times New Roman"/>
+          <w:sz w:val="24"/>
+          <w:szCs w:val="80"/>
+        </w:rPr>
+        <w:t>, 0], [</w:t>
+      </w:r>
+      <w:proofErr w:type="spellStart"/>
+      <w:r>
+        <w:rPr>
+          <w:rFonts w:ascii="Times New Roman" w:hAnsi="Times New Roman" w:cs="Times New Roman"/>
+          <w:sz w:val="24"/>
+          <w:szCs w:val="80"/>
+        </w:rPr>
+        <w:t>empty</w:t>
+      </w:r>
+      <w:proofErr w:type="spellEnd"/>
+      <w:r>
+        <w:rPr>
+          <w:rFonts w:ascii="Times New Roman" w:hAnsi="Times New Roman" w:cs="Times New Roman"/>
+          <w:sz w:val="24"/>
+          <w:szCs w:val="80"/>
+        </w:rPr>
+        <w:t>, 0], [</w:t>
+      </w:r>
+      <w:proofErr w:type="spellStart"/>
+      <w:r>
+        <w:rPr>
+          <w:rFonts w:ascii="Times New Roman" w:hAnsi="Times New Roman" w:cs="Times New Roman"/>
+          <w:sz w:val="24"/>
+          <w:szCs w:val="80"/>
+        </w:rPr>
+        <w:t>empty</w:t>
+      </w:r>
+      <w:proofErr w:type="spellEnd"/>
+      <w:r>
+        <w:rPr>
+          <w:rFonts w:ascii="Times New Roman" w:hAnsi="Times New Roman" w:cs="Times New Roman"/>
+          <w:sz w:val="24"/>
+          <w:szCs w:val="80"/>
+        </w:rPr>
+        <w:t>, 0]]</w:t>
+      </w:r>
+      <w:r>
+        <w:rPr>
+          <w:rFonts w:ascii="Times New Roman" w:hAnsi="Times New Roman" w:cs="Times New Roman"/>
+          <w:sz w:val="24"/>
+          <w:szCs w:val="80"/>
+        </w:rPr>
+        <w:t>].</w:t>
+      </w:r>
+    </w:p>
+    <w:p>
+      <w:pPr>
+        <w:rPr>
+          <w:rFonts w:ascii="Times New Roman" w:hAnsi="Times New Roman" w:cs="Times New Roman"/>
+          <w:sz w:val="24"/>
+          <w:szCs w:val="80"/>
+        </w:rPr>
+      </w:pPr>
+    </w:p>
+    <w:p>
+      <w:pPr>
+        <w:pStyle w:val="PargrafodaLista"/>
+        <w:numPr>
+          <w:ilvl w:val="0"/>
+          <w:numId w:val="5"/>
+        </w:numPr>
+        <w:jc w:val="both"/>
+        <w:rPr>
+          <w:rFonts w:ascii="Times New Roman" w:hAnsi="Times New Roman" w:cs="Times New Roman"/>
+          <w:sz w:val="32"/>
+          <w:szCs w:val="80"/>
+        </w:rPr>
+      </w:pPr>
+      <w:r>
+        <w:rPr>
+          <w:rFonts w:ascii="Times New Roman" w:hAnsi="Times New Roman" w:cs="Times New Roman"/>
+          <w:sz w:val="32"/>
+          <w:szCs w:val="80"/>
+        </w:rPr>
+        <w:t>Exemplo de estado intermédio</w:t>
+      </w:r>
+      <w:r>
+        <w:rPr>
+          <w:rFonts w:ascii="Times New Roman" w:hAnsi="Times New Roman" w:cs="Times New Roman"/>
+          <w:sz w:val="32"/>
+          <w:szCs w:val="80"/>
+        </w:rPr>
+        <w:t xml:space="preserve"> (Fig. 1)</w:t>
+      </w:r>
+    </w:p>
+    <w:p>
+      <w:pPr>
+        <w:jc w:val="both"/>
+        <w:rPr>
+          <w:rFonts w:ascii="Times New Roman" w:hAnsi="Times New Roman" w:cs="Times New Roman"/>
+          <w:sz w:val="24"/>
+          <w:szCs w:val="80"/>
+          <w:lang w:val="en-GB"/>
+        </w:rPr>
+      </w:pPr>
+      <w:r>
+        <w:rPr>
+          <w:rFonts w:ascii="Times New Roman" w:hAnsi="Times New Roman" w:cs="Times New Roman"/>
+          <w:sz w:val="24"/>
+          <w:szCs w:val="80"/>
+          <w:lang w:val="en-GB"/>
+        </w:rPr>
+        <w:t>[</w:t>
+      </w:r>
+      <w:r>
+        <w:rPr>
+          <w:rFonts w:ascii="Times New Roman" w:hAnsi="Times New Roman" w:cs="Times New Roman"/>
+          <w:sz w:val="24"/>
+          <w:szCs w:val="80"/>
+          <w:lang w:val="en-GB"/>
+        </w:rPr>
+        <w:t>[[empty, 0], [empty, 0], [empty, 0], [empty, 0], [empty, 0], [empty, 0], [empty, 0]],</w:t>
+      </w:r>
+    </w:p>
+    <w:p>
+      <w:pPr>
+        <w:jc w:val="both"/>
+        <w:rPr>
+          <w:rFonts w:ascii="Times New Roman" w:hAnsi="Times New Roman" w:cs="Times New Roman"/>
+          <w:sz w:val="24"/>
+          <w:szCs w:val="80"/>
+          <w:lang w:val="en-GB"/>
+        </w:rPr>
+      </w:pPr>
+      <w:r>
+        <w:rPr>
+          <w:rFonts w:ascii="Times New Roman" w:hAnsi="Times New Roman" w:cs="Times New Roman"/>
+          <w:sz w:val="24"/>
+          <w:szCs w:val="80"/>
+          <w:lang w:val="en-GB"/>
+        </w:rPr>
+        <w:t>[[empty, 0], [white, 3], [black, 3], [white, 5], [empty, 0], [empty, 0], [empty, 0]],</w:t>
+      </w:r>
+    </w:p>
+    <w:p>
+      <w:pPr>
+        <w:jc w:val="both"/>
+        <w:rPr>
+          <w:rFonts w:ascii="Times New Roman" w:hAnsi="Times New Roman" w:cs="Times New Roman"/>
+          <w:sz w:val="24"/>
+          <w:szCs w:val="80"/>
+          <w:lang w:val="en-GB"/>
+        </w:rPr>
+      </w:pPr>
+      <w:r>
+        <w:rPr>
+          <w:rFonts w:ascii="Times New Roman" w:hAnsi="Times New Roman" w:cs="Times New Roman"/>
+          <w:sz w:val="24"/>
+          <w:szCs w:val="80"/>
+          <w:lang w:val="en-GB"/>
+        </w:rPr>
+        <w:t>[[empty, 0], [white, 3], [black, 3], [black, 2], [white, 1], [empty, 0], [empty, 0]],</w:t>
+      </w:r>
+    </w:p>
+    <w:p>
+      <w:pPr>
+        <w:jc w:val="both"/>
+        <w:rPr>
+          <w:rFonts w:ascii="Times New Roman" w:hAnsi="Times New Roman" w:cs="Times New Roman"/>
+          <w:sz w:val="24"/>
+          <w:szCs w:val="80"/>
+          <w:lang w:val="en-GB"/>
+        </w:rPr>
+      </w:pPr>
+      <w:r>
+        <w:rPr>
+          <w:rFonts w:ascii="Times New Roman" w:hAnsi="Times New Roman" w:cs="Times New Roman"/>
+          <w:sz w:val="24"/>
+          <w:szCs w:val="80"/>
+          <w:lang w:val="en-GB"/>
+        </w:rPr>
+        <w:t>[[empty, 0], [black, 4], [black, 4], [white, 4], [black, 4], [white, 4], [empty, 0]],</w:t>
+      </w:r>
+    </w:p>
+    <w:p>
+      <w:pPr>
+        <w:jc w:val="both"/>
+        <w:rPr>
+          <w:rFonts w:ascii="Times New Roman" w:hAnsi="Times New Roman" w:cs="Times New Roman"/>
+          <w:sz w:val="24"/>
+          <w:szCs w:val="80"/>
+          <w:lang w:val="en-GB"/>
+        </w:rPr>
+      </w:pPr>
+      <w:r>
+        <w:rPr>
+          <w:rFonts w:ascii="Times New Roman" w:hAnsi="Times New Roman" w:cs="Times New Roman"/>
+          <w:sz w:val="24"/>
+          <w:szCs w:val="80"/>
+          <w:lang w:val="en-GB"/>
+        </w:rPr>
+        <w:t>[[empty, 0], [empty, 0], [empty, 0], [empty, 0], [emp</w:t>
+      </w:r>
+      <w:r>
+        <w:rPr>
+          <w:rFonts w:ascii="Times New Roman" w:hAnsi="Times New Roman" w:cs="Times New Roman"/>
+          <w:sz w:val="24"/>
+          <w:szCs w:val="80"/>
+          <w:lang w:val="en-GB"/>
+        </w:rPr>
+        <w:t>ty, 0], [empty, 0], [empty, 0]]</w:t>
+      </w:r>
+      <w:r>
+        <w:rPr>
+          <w:rFonts w:ascii="Times New Roman" w:hAnsi="Times New Roman" w:cs="Times New Roman"/>
+          <w:sz w:val="24"/>
+          <w:szCs w:val="80"/>
+          <w:lang w:val="en-GB"/>
+        </w:rPr>
+        <w:t>]</w:t>
+      </w:r>
+    </w:p>
+    <w:p>
+      <w:pPr>
+        <w:jc w:val="both"/>
+        <w:rPr>
+          <w:rFonts w:ascii="Times New Roman" w:hAnsi="Times New Roman" w:cs="Times New Roman"/>
+          <w:sz w:val="24"/>
+          <w:szCs w:val="80"/>
+          <w:lang w:val="en-GB"/>
+        </w:rPr>
+      </w:pPr>
+    </w:p>
+    <w:p>
+      <w:pPr>
+        <w:pStyle w:val="PargrafodaLista"/>
+        <w:numPr>
+          <w:ilvl w:val="0"/>
+          <w:numId w:val="5"/>
+        </w:numPr>
+        <w:jc w:val="both"/>
+        <w:rPr>
+          <w:rFonts w:ascii="Times New Roman" w:hAnsi="Times New Roman" w:cs="Times New Roman"/>
+          <w:sz w:val="32"/>
+          <w:szCs w:val="80"/>
+        </w:rPr>
+      </w:pPr>
+      <w:r>
+        <w:rPr>
+          <w:rFonts w:ascii="Times New Roman" w:hAnsi="Times New Roman" w:cs="Times New Roman"/>
+          <w:sz w:val="32"/>
+          <w:szCs w:val="80"/>
+        </w:rPr>
+        <w:t>Exemplo de estado final</w:t>
+      </w:r>
+      <w:r>
+        <w:rPr>
+          <w:rFonts w:ascii="Times New Roman" w:hAnsi="Times New Roman" w:cs="Times New Roman"/>
+          <w:sz w:val="32"/>
+          <w:szCs w:val="80"/>
+        </w:rPr>
+        <w:t xml:space="preserve"> (Fig. 3)</w:t>
+      </w:r>
+    </w:p>
+    <w:p>
+      <w:pPr>
+        <w:jc w:val="both"/>
+        <w:rPr>
+          <w:rFonts w:ascii="Times New Roman" w:hAnsi="Times New Roman" w:cs="Times New Roman"/>
+          <w:sz w:val="24"/>
+          <w:szCs w:val="80"/>
+          <w:lang w:val="en-GB"/>
+        </w:rPr>
+      </w:pPr>
+      <w:r>
+        <w:rPr>
+          <w:rFonts w:ascii="Times New Roman" w:hAnsi="Times New Roman" w:cs="Times New Roman"/>
+          <w:sz w:val="24"/>
+          <w:szCs w:val="80"/>
+          <w:lang w:val="en-GB"/>
+        </w:rPr>
+        <w:t>[[[empty, 0], [empty, 0], [empty, 0], [empty, 0], [empty, 0], [empty, 0], [empty, 0]],</w:t>
+      </w:r>
+    </w:p>
+    <w:p>
+      <w:pPr>
+        <w:jc w:val="both"/>
+        <w:rPr>
+          <w:rFonts w:ascii="Times New Roman" w:hAnsi="Times New Roman" w:cs="Times New Roman"/>
+          <w:sz w:val="24"/>
+          <w:szCs w:val="80"/>
+          <w:lang w:val="en-GB"/>
+        </w:rPr>
+      </w:pPr>
+      <w:r>
+        <w:rPr>
+          <w:rFonts w:ascii="Times New Roman" w:hAnsi="Times New Roman" w:cs="Times New Roman"/>
+          <w:sz w:val="24"/>
+          <w:szCs w:val="80"/>
+          <w:lang w:val="en-GB"/>
+        </w:rPr>
+        <w:t>[[empty, 0], [black, 5], [white, 4], [empty, 0], [empty, 0], [empty, 0], [empty, 0]],</w:t>
+      </w:r>
+    </w:p>
+    <w:p>
+      <w:pPr>
+        <w:jc w:val="both"/>
+        <w:rPr>
+          <w:rFonts w:ascii="Times New Roman" w:hAnsi="Times New Roman" w:cs="Times New Roman"/>
+          <w:sz w:val="24"/>
+          <w:szCs w:val="80"/>
+          <w:lang w:val="en-GB"/>
+        </w:rPr>
+      </w:pPr>
+      <w:r>
+        <w:rPr>
+          <w:rFonts w:ascii="Times New Roman" w:hAnsi="Times New Roman" w:cs="Times New Roman"/>
+          <w:sz w:val="24"/>
+          <w:szCs w:val="80"/>
+          <w:lang w:val="en-GB"/>
+        </w:rPr>
+        <w:t>[[empty, 0], [white, 2], [black, 3], [white, 1], [white, 4], [black, 3], [empty, 0]],</w:t>
+      </w:r>
+    </w:p>
+    <w:p>
+      <w:pPr>
+        <w:jc w:val="both"/>
+        <w:rPr>
+          <w:rFonts w:ascii="Times New Roman" w:hAnsi="Times New Roman" w:cs="Times New Roman"/>
+          <w:sz w:val="24"/>
+          <w:szCs w:val="80"/>
+          <w:lang w:val="en-GB"/>
+        </w:rPr>
+      </w:pPr>
+      <w:r>
+        <w:rPr>
+          <w:rFonts w:ascii="Times New Roman" w:hAnsi="Times New Roman" w:cs="Times New Roman"/>
+          <w:sz w:val="24"/>
+          <w:szCs w:val="80"/>
+          <w:lang w:val="en-GB"/>
+        </w:rPr>
+        <w:t>[[empty, 0], [empty, 0], [white, 3], [black, 2], [black, 1], [white, 1], [empty, 0]],</w:t>
+      </w:r>
+    </w:p>
+    <w:p>
+      <w:pPr>
+        <w:jc w:val="both"/>
+        <w:rPr>
+          <w:rFonts w:ascii="Times New Roman" w:hAnsi="Times New Roman" w:cs="Times New Roman"/>
+          <w:sz w:val="24"/>
+          <w:szCs w:val="80"/>
+          <w:lang w:val="en-GB"/>
+        </w:rPr>
+      </w:pPr>
+      <w:r>
+        <w:rPr>
+          <w:rFonts w:ascii="Times New Roman" w:hAnsi="Times New Roman" w:cs="Times New Roman"/>
+          <w:sz w:val="24"/>
+          <w:szCs w:val="80"/>
+          <w:lang w:val="en-GB"/>
+        </w:rPr>
+        <w:t>[[empty, 0], [empty, 0], [empty, 0], [white, 5], [black, 4], [black, 2], [empty, 0]],</w:t>
+      </w:r>
+    </w:p>
+    <w:p>
+      <w:pPr>
+        <w:jc w:val="both"/>
+        <w:rPr>
+          <w:rFonts w:ascii="Times New Roman" w:hAnsi="Times New Roman" w:cs="Times New Roman"/>
+          <w:sz w:val="24"/>
+          <w:szCs w:val="80"/>
+          <w:lang w:val="en-GB"/>
+        </w:rPr>
+      </w:pPr>
+      <w:proofErr w:type="gramStart"/>
+      <w:r>
+        <w:rPr>
+          <w:rFonts w:ascii="Times New Roman" w:hAnsi="Times New Roman" w:cs="Times New Roman"/>
+          <w:sz w:val="24"/>
+          <w:szCs w:val="80"/>
+          <w:lang w:val="en-GB"/>
+        </w:rPr>
+        <w:t>[[empty, 0], [empty, 0], [empty, 0], [empty, 0], [empty, 0], [empty, 0], [</w:t>
+      </w:r>
+      <w:r>
+        <w:rPr>
+          <w:rFonts w:ascii="Times New Roman" w:hAnsi="Times New Roman" w:cs="Times New Roman"/>
+          <w:sz w:val="24"/>
+          <w:szCs w:val="80"/>
+          <w:lang w:val="en-GB"/>
+        </w:rPr>
+        <w:t>empty, 0]]</w:t>
+      </w:r>
+      <w:r>
+        <w:rPr>
+          <w:rFonts w:ascii="Times New Roman" w:hAnsi="Times New Roman" w:cs="Times New Roman"/>
+          <w:sz w:val="24"/>
+          <w:szCs w:val="80"/>
+          <w:lang w:val="en-GB"/>
+        </w:rPr>
+        <w:t>]</w:t>
+      </w:r>
+      <w:r>
+        <w:rPr>
+          <w:rFonts w:ascii="Times New Roman" w:hAnsi="Times New Roman" w:cs="Times New Roman"/>
+          <w:sz w:val="24"/>
+          <w:szCs w:val="80"/>
+          <w:lang w:val="en-GB"/>
+        </w:rPr>
+        <w:t>.</w:t>
+      </w:r>
+      <w:proofErr w:type="gramEnd"/>
+    </w:p>
+    <w:p>
+      <w:pPr>
+        <w:rPr>
+          <w:rFonts w:ascii="Times New Roman" w:hAnsi="Times New Roman" w:cs="Times New Roman"/>
+          <w:sz w:val="32"/>
+          <w:szCs w:val="80"/>
+        </w:rPr>
+      </w:pPr>
+      <w:r>
+        <w:rPr>
+          <w:rFonts w:ascii="Times New Roman" w:hAnsi="Times New Roman" w:cs="Times New Roman"/>
+          <w:sz w:val="32"/>
+          <w:szCs w:val="80"/>
+        </w:rPr>
+        <w:lastRenderedPageBreak/>
+        <w:t xml:space="preserve">3.2. </w:t>
+      </w:r>
+      <w:r>
+        <w:rPr>
+          <w:rFonts w:ascii="Times New Roman" w:hAnsi="Times New Roman" w:cs="Times New Roman"/>
+          <w:sz w:val="32"/>
+          <w:szCs w:val="80"/>
+        </w:rPr>
+        <w:t>Visualização do Tabuleiro</w:t>
+      </w:r>
+    </w:p>
+    <w:p>
+      <w:pPr>
+        <w:rPr>
+          <w:rFonts w:ascii="Times New Roman" w:hAnsi="Times New Roman" w:cs="Times New Roman"/>
+          <w:sz w:val="24"/>
+          <w:szCs w:val="80"/>
+        </w:rPr>
+      </w:pPr>
+      <w:r>
+        <w:rPr>
+          <w:rFonts w:ascii="Times New Roman" w:hAnsi="Times New Roman" w:cs="Times New Roman"/>
+          <w:sz w:val="24"/>
+          <w:szCs w:val="80"/>
+        </w:rPr>
+        <w:tab/>
+        <w:t>Para ajudar na representação das peças e do número da linha usamos 2 funções:</w:t>
+      </w:r>
+    </w:p>
+    <w:p>
+      <w:pPr>
+        <w:rPr>
+          <w:rFonts w:ascii="Times New Roman" w:hAnsi="Times New Roman" w:cs="Times New Roman"/>
+          <w:sz w:val="24"/>
+          <w:szCs w:val="80"/>
+          <w:lang w:val="en-GB"/>
+        </w:rPr>
+      </w:pPr>
+      <w:proofErr w:type="gramStart"/>
+      <w:r>
+        <w:rPr>
+          <w:rFonts w:ascii="Times New Roman" w:hAnsi="Times New Roman" w:cs="Times New Roman"/>
+          <w:b/>
+          <w:sz w:val="24"/>
+          <w:szCs w:val="80"/>
+          <w:lang w:val="en-GB"/>
+        </w:rPr>
+        <w:t>symbol</w:t>
+      </w:r>
+      <w:r>
+        <w:rPr>
+          <w:rFonts w:ascii="Times New Roman" w:hAnsi="Times New Roman" w:cs="Times New Roman"/>
+          <w:sz w:val="24"/>
+          <w:szCs w:val="80"/>
+          <w:lang w:val="en-GB"/>
+        </w:rPr>
+        <w:t>(</w:t>
+      </w:r>
+      <w:proofErr w:type="gramEnd"/>
+      <w:r>
+        <w:rPr>
+          <w:rFonts w:ascii="Times New Roman" w:hAnsi="Times New Roman" w:cs="Times New Roman"/>
+          <w:sz w:val="24"/>
+          <w:szCs w:val="80"/>
+          <w:lang w:val="en-GB"/>
+        </w:rPr>
+        <w:t>white, S) :- S='O'.</w:t>
+      </w:r>
+    </w:p>
+    <w:p>
+      <w:pPr>
+        <w:rPr>
+          <w:rFonts w:ascii="Times New Roman" w:hAnsi="Times New Roman" w:cs="Times New Roman"/>
+          <w:sz w:val="24"/>
+          <w:szCs w:val="80"/>
+          <w:lang w:val="en-GB"/>
+        </w:rPr>
+      </w:pPr>
+      <w:proofErr w:type="gramStart"/>
+      <w:r>
+        <w:rPr>
+          <w:rFonts w:ascii="Times New Roman" w:hAnsi="Times New Roman" w:cs="Times New Roman"/>
+          <w:b/>
+          <w:sz w:val="24"/>
+          <w:szCs w:val="80"/>
+          <w:lang w:val="en-GB"/>
+        </w:rPr>
+        <w:t>symbol</w:t>
+      </w:r>
+      <w:r>
+        <w:rPr>
+          <w:rFonts w:ascii="Times New Roman" w:hAnsi="Times New Roman" w:cs="Times New Roman"/>
+          <w:sz w:val="24"/>
+          <w:szCs w:val="80"/>
+          <w:lang w:val="en-GB"/>
+        </w:rPr>
+        <w:t>(</w:t>
+      </w:r>
+      <w:proofErr w:type="gramEnd"/>
+      <w:r>
+        <w:rPr>
+          <w:rFonts w:ascii="Times New Roman" w:hAnsi="Times New Roman" w:cs="Times New Roman"/>
+          <w:sz w:val="24"/>
+          <w:szCs w:val="80"/>
+          <w:lang w:val="en-GB"/>
+        </w:rPr>
+        <w:t>black, S) :- S='X'.</w:t>
+      </w:r>
+    </w:p>
+    <w:p>
+      <w:pPr>
+        <w:rPr>
+          <w:rFonts w:ascii="Times New Roman" w:hAnsi="Times New Roman" w:cs="Times New Roman"/>
+          <w:sz w:val="24"/>
+          <w:szCs w:val="80"/>
+          <w:lang w:val="en-GB"/>
+        </w:rPr>
+      </w:pPr>
+      <w:proofErr w:type="gramStart"/>
+      <w:r>
+        <w:rPr>
+          <w:rFonts w:ascii="Times New Roman" w:hAnsi="Times New Roman" w:cs="Times New Roman"/>
+          <w:b/>
+          <w:sz w:val="24"/>
+          <w:szCs w:val="80"/>
+          <w:lang w:val="en-GB"/>
+        </w:rPr>
+        <w:t>letter</w:t>
+      </w:r>
+      <w:r>
+        <w:rPr>
+          <w:rFonts w:ascii="Times New Roman" w:hAnsi="Times New Roman" w:cs="Times New Roman"/>
+          <w:sz w:val="24"/>
+          <w:szCs w:val="80"/>
+          <w:lang w:val="en-GB"/>
+        </w:rPr>
+        <w:t>(</w:t>
+      </w:r>
+      <w:proofErr w:type="gramEnd"/>
+      <w:r>
+        <w:rPr>
+          <w:rFonts w:ascii="Times New Roman" w:hAnsi="Times New Roman" w:cs="Times New Roman"/>
+          <w:sz w:val="24"/>
+          <w:szCs w:val="80"/>
+          <w:lang w:val="en-GB"/>
+        </w:rPr>
+        <w:t>1, S) :- S='A'.</w:t>
+      </w:r>
+    </w:p>
+    <w:p>
+      <w:pPr>
+        <w:rPr>
+          <w:rFonts w:ascii="Times New Roman" w:hAnsi="Times New Roman" w:cs="Times New Roman"/>
+          <w:sz w:val="24"/>
+          <w:szCs w:val="80"/>
+          <w:lang w:val="en-GB"/>
+        </w:rPr>
+      </w:pPr>
+      <w:r>
+        <w:rPr>
+          <w:rFonts w:ascii="Times New Roman" w:hAnsi="Times New Roman" w:cs="Times New Roman"/>
+          <w:sz w:val="24"/>
+          <w:szCs w:val="80"/>
+          <w:lang w:val="en-GB"/>
+        </w:rPr>
+        <w:t>…</w:t>
+      </w:r>
+    </w:p>
+    <w:p>
+      <w:pPr>
+        <w:rPr>
+          <w:rFonts w:ascii="Times New Roman" w:hAnsi="Times New Roman" w:cs="Times New Roman"/>
+          <w:sz w:val="24"/>
+          <w:szCs w:val="80"/>
+          <w:lang w:val="en-GB"/>
+        </w:rPr>
+      </w:pPr>
+      <w:proofErr w:type="gramStart"/>
+      <w:r>
+        <w:rPr>
+          <w:rFonts w:ascii="Times New Roman" w:hAnsi="Times New Roman" w:cs="Times New Roman"/>
+          <w:b/>
+          <w:sz w:val="24"/>
+          <w:szCs w:val="80"/>
+          <w:lang w:val="en-GB"/>
+        </w:rPr>
+        <w:t>letter</w:t>
+      </w:r>
+      <w:proofErr w:type="gramEnd"/>
+      <w:r>
+        <w:rPr>
+          <w:rFonts w:ascii="Times New Roman" w:hAnsi="Times New Roman" w:cs="Times New Roman"/>
+          <w:sz w:val="24"/>
+          <w:szCs w:val="80"/>
+          <w:lang w:val="en-GB"/>
+        </w:rPr>
+        <w:t xml:space="preserve"> </w:t>
+      </w:r>
+      <w:r>
+        <w:rPr>
+          <w:rFonts w:ascii="Times New Roman" w:hAnsi="Times New Roman" w:cs="Times New Roman"/>
+          <w:sz w:val="24"/>
+          <w:szCs w:val="80"/>
+          <w:lang w:val="en-GB"/>
+        </w:rPr>
+        <w:t>(26, S) :- S='Z'.</w:t>
+      </w:r>
+    </w:p>
+    <w:p>
+      <w:pPr>
+        <w:rPr>
+          <w:rFonts w:ascii="Times New Roman" w:hAnsi="Times New Roman" w:cs="Times New Roman"/>
+          <w:sz w:val="24"/>
+          <w:szCs w:val="80"/>
+        </w:rPr>
+      </w:pPr>
+      <w:r>
+        <w:rPr>
+          <w:rFonts w:ascii="Times New Roman" w:hAnsi="Times New Roman" w:cs="Times New Roman"/>
+          <w:sz w:val="32"/>
+          <w:szCs w:val="80"/>
+          <w:lang w:val="en-GB"/>
+        </w:rPr>
+        <w:tab/>
+      </w:r>
+      <w:r>
+        <w:rPr>
+          <w:rFonts w:ascii="Times New Roman" w:hAnsi="Times New Roman" w:cs="Times New Roman"/>
+          <w:sz w:val="24"/>
+          <w:szCs w:val="80"/>
+        </w:rPr>
+        <w:t xml:space="preserve">Já para dar o display em si, usamos a função </w:t>
+      </w:r>
+      <w:proofErr w:type="spellStart"/>
+      <w:r>
+        <w:rPr>
+          <w:rFonts w:ascii="Times New Roman" w:hAnsi="Times New Roman" w:cs="Times New Roman"/>
+          <w:b/>
+          <w:sz w:val="24"/>
+          <w:szCs w:val="80"/>
+        </w:rPr>
+        <w:t>display_game</w:t>
+      </w:r>
+      <w:proofErr w:type="spellEnd"/>
+      <w:r>
+        <w:rPr>
+          <w:rFonts w:ascii="Times New Roman" w:hAnsi="Times New Roman" w:cs="Times New Roman"/>
+          <w:sz w:val="24"/>
+          <w:szCs w:val="80"/>
+        </w:rPr>
+        <w:t xml:space="preserve"> que recebe como argumento o tabuleiro</w:t>
+      </w:r>
+      <w:r>
+        <w:rPr>
+          <w:rFonts w:ascii="Times New Roman" w:hAnsi="Times New Roman" w:cs="Times New Roman"/>
+          <w:sz w:val="24"/>
+          <w:szCs w:val="80"/>
+        </w:rPr>
+        <w:t xml:space="preserve"> e que chama algumas funções auxiliares:</w:t>
+      </w:r>
+    </w:p>
+    <w:p>
+      <w:pPr>
+        <w:rPr>
+          <w:rFonts w:ascii="Times New Roman" w:hAnsi="Times New Roman" w:cs="Times New Roman"/>
+          <w:sz w:val="24"/>
+          <w:szCs w:val="80"/>
+          <w:lang w:val="en-GB"/>
+        </w:rPr>
+      </w:pPr>
+      <w:proofErr w:type="spellStart"/>
+      <w:r>
+        <w:rPr>
+          <w:rFonts w:ascii="Times New Roman" w:hAnsi="Times New Roman" w:cs="Times New Roman"/>
+          <w:b/>
+          <w:sz w:val="24"/>
+          <w:szCs w:val="80"/>
+          <w:lang w:val="en-GB"/>
+        </w:rPr>
+        <w:t>display_</w:t>
+      </w:r>
+      <w:proofErr w:type="gramStart"/>
+      <w:r>
+        <w:rPr>
+          <w:rFonts w:ascii="Times New Roman" w:hAnsi="Times New Roman" w:cs="Times New Roman"/>
+          <w:b/>
+          <w:sz w:val="24"/>
+          <w:szCs w:val="80"/>
+          <w:lang w:val="en-GB"/>
+        </w:rPr>
+        <w:t>game</w:t>
+      </w:r>
+      <w:proofErr w:type="spellEnd"/>
+      <w:r>
+        <w:rPr>
+          <w:rFonts w:ascii="Times New Roman" w:hAnsi="Times New Roman" w:cs="Times New Roman"/>
+          <w:sz w:val="24"/>
+          <w:szCs w:val="80"/>
+          <w:lang w:val="en-GB"/>
+        </w:rPr>
+        <w:t>(</w:t>
+      </w:r>
+      <w:proofErr w:type="gramEnd"/>
+      <w:r>
+        <w:rPr>
+          <w:rFonts w:ascii="Times New Roman" w:hAnsi="Times New Roman" w:cs="Times New Roman"/>
+          <w:sz w:val="24"/>
+          <w:szCs w:val="80"/>
+          <w:lang w:val="en-GB"/>
+        </w:rPr>
+        <w:t>[H|T</w:t>
+      </w:r>
+      <w:r>
+        <w:rPr>
+          <w:rFonts w:ascii="Times New Roman" w:hAnsi="Times New Roman" w:cs="Times New Roman"/>
+          <w:sz w:val="24"/>
+          <w:szCs w:val="80"/>
+          <w:lang w:val="en-GB"/>
+        </w:rPr>
+        <w:t xml:space="preserve">]) :- </w:t>
+      </w:r>
+      <w:proofErr w:type="spellStart"/>
+      <w:r>
+        <w:rPr>
+          <w:rFonts w:ascii="Times New Roman" w:hAnsi="Times New Roman" w:cs="Times New Roman"/>
+          <w:sz w:val="24"/>
+          <w:szCs w:val="80"/>
+          <w:lang w:val="en-GB"/>
+        </w:rPr>
+        <w:t>arrayLength</w:t>
+      </w:r>
+      <w:proofErr w:type="spellEnd"/>
+      <w:r>
+        <w:rPr>
+          <w:rFonts w:ascii="Times New Roman" w:hAnsi="Times New Roman" w:cs="Times New Roman"/>
+          <w:sz w:val="24"/>
+          <w:szCs w:val="80"/>
+          <w:lang w:val="en-GB"/>
+        </w:rPr>
+        <w:t>(H, Columns),</w:t>
+      </w:r>
+    </w:p>
+    <w:p>
+      <w:pPr>
+        <w:rPr>
+          <w:rFonts w:ascii="Times New Roman" w:hAnsi="Times New Roman" w:cs="Times New Roman"/>
+          <w:sz w:val="24"/>
+          <w:szCs w:val="80"/>
+          <w:lang w:val="en-GB"/>
+        </w:rPr>
+      </w:pPr>
+      <w:r>
+        <w:rPr>
+          <w:rFonts w:ascii="Times New Roman" w:hAnsi="Times New Roman" w:cs="Times New Roman"/>
+          <w:sz w:val="24"/>
+          <w:szCs w:val="80"/>
+          <w:lang w:val="en-GB"/>
+        </w:rPr>
+        <w:tab/>
+      </w:r>
+      <w:r>
+        <w:rPr>
+          <w:rFonts w:ascii="Times New Roman" w:hAnsi="Times New Roman" w:cs="Times New Roman"/>
+          <w:sz w:val="24"/>
+          <w:szCs w:val="80"/>
+          <w:lang w:val="en-GB"/>
+        </w:rPr>
+        <w:tab/>
+      </w:r>
+      <w:r>
+        <w:rPr>
+          <w:rFonts w:ascii="Times New Roman" w:hAnsi="Times New Roman" w:cs="Times New Roman"/>
+          <w:sz w:val="24"/>
+          <w:szCs w:val="80"/>
+          <w:lang w:val="en-GB"/>
+        </w:rPr>
+        <w:tab/>
+      </w:r>
+      <w:proofErr w:type="spellStart"/>
+      <w:proofErr w:type="gramStart"/>
+      <w:r>
+        <w:rPr>
+          <w:rFonts w:ascii="Times New Roman" w:hAnsi="Times New Roman" w:cs="Times New Roman"/>
+          <w:sz w:val="24"/>
+          <w:szCs w:val="80"/>
+          <w:lang w:val="en-GB"/>
+        </w:rPr>
+        <w:t>nl</w:t>
+      </w:r>
+      <w:proofErr w:type="spellEnd"/>
+      <w:proofErr w:type="gramEnd"/>
+      <w:r>
+        <w:rPr>
+          <w:rFonts w:ascii="Times New Roman" w:hAnsi="Times New Roman" w:cs="Times New Roman"/>
+          <w:sz w:val="24"/>
+          <w:szCs w:val="80"/>
+          <w:lang w:val="en-GB"/>
+        </w:rPr>
+        <w:t xml:space="preserve">, write('|'), separation(Columns), write('|'), </w:t>
+      </w:r>
+      <w:proofErr w:type="spellStart"/>
+      <w:r>
+        <w:rPr>
+          <w:rFonts w:ascii="Times New Roman" w:hAnsi="Times New Roman" w:cs="Times New Roman"/>
+          <w:sz w:val="24"/>
+          <w:szCs w:val="80"/>
+          <w:lang w:val="en-GB"/>
+        </w:rPr>
+        <w:t>nl</w:t>
+      </w:r>
+      <w:proofErr w:type="spellEnd"/>
+      <w:r>
+        <w:rPr>
+          <w:rFonts w:ascii="Times New Roman" w:hAnsi="Times New Roman" w:cs="Times New Roman"/>
+          <w:sz w:val="24"/>
+          <w:szCs w:val="80"/>
+          <w:lang w:val="en-GB"/>
+        </w:rPr>
+        <w:t>,</w:t>
+      </w:r>
+    </w:p>
+    <w:p>
+      <w:pPr>
+        <w:rPr>
+          <w:rFonts w:ascii="Times New Roman" w:hAnsi="Times New Roman" w:cs="Times New Roman"/>
+          <w:sz w:val="24"/>
+          <w:szCs w:val="80"/>
+          <w:lang w:val="en-GB"/>
+        </w:rPr>
+      </w:pPr>
+      <w:r>
+        <w:rPr>
+          <w:rFonts w:ascii="Times New Roman" w:hAnsi="Times New Roman" w:cs="Times New Roman"/>
+          <w:sz w:val="24"/>
+          <w:szCs w:val="80"/>
+          <w:lang w:val="en-GB"/>
+        </w:rPr>
+        <w:tab/>
+      </w:r>
+      <w:r>
+        <w:rPr>
+          <w:rFonts w:ascii="Times New Roman" w:hAnsi="Times New Roman" w:cs="Times New Roman"/>
+          <w:sz w:val="24"/>
+          <w:szCs w:val="80"/>
+          <w:lang w:val="en-GB"/>
+        </w:rPr>
+        <w:tab/>
+      </w:r>
+      <w:r>
+        <w:rPr>
+          <w:rFonts w:ascii="Times New Roman" w:hAnsi="Times New Roman" w:cs="Times New Roman"/>
+          <w:sz w:val="24"/>
+          <w:szCs w:val="80"/>
+          <w:lang w:val="en-GB"/>
+        </w:rPr>
+        <w:tab/>
+      </w:r>
+      <w:proofErr w:type="gramStart"/>
+      <w:r>
+        <w:rPr>
+          <w:rFonts w:ascii="Times New Roman" w:hAnsi="Times New Roman" w:cs="Times New Roman"/>
+          <w:sz w:val="24"/>
+          <w:szCs w:val="80"/>
+          <w:lang w:val="en-GB"/>
+        </w:rPr>
+        <w:t>write(</w:t>
+      </w:r>
+      <w:proofErr w:type="gramEnd"/>
+      <w:r>
+        <w:rPr>
+          <w:rFonts w:ascii="Times New Roman" w:hAnsi="Times New Roman" w:cs="Times New Roman"/>
+          <w:sz w:val="24"/>
+          <w:szCs w:val="80"/>
+          <w:lang w:val="en-GB"/>
+        </w:rPr>
+        <w:t xml:space="preserve">'|/////|   '), </w:t>
+      </w:r>
+      <w:proofErr w:type="spellStart"/>
+      <w:r>
+        <w:rPr>
+          <w:rFonts w:ascii="Times New Roman" w:hAnsi="Times New Roman" w:cs="Times New Roman"/>
+          <w:sz w:val="24"/>
+          <w:szCs w:val="80"/>
+          <w:lang w:val="en-GB"/>
+        </w:rPr>
+        <w:t>tableTop</w:t>
+      </w:r>
+      <w:proofErr w:type="spellEnd"/>
+      <w:r>
+        <w:rPr>
+          <w:rFonts w:ascii="Times New Roman" w:hAnsi="Times New Roman" w:cs="Times New Roman"/>
+          <w:sz w:val="24"/>
+          <w:szCs w:val="80"/>
+          <w:lang w:val="en-GB"/>
+        </w:rPr>
+        <w:t xml:space="preserve">(Columns, 0), </w:t>
+      </w:r>
+      <w:proofErr w:type="spellStart"/>
+      <w:r>
+        <w:rPr>
+          <w:rFonts w:ascii="Times New Roman" w:hAnsi="Times New Roman" w:cs="Times New Roman"/>
+          <w:sz w:val="24"/>
+          <w:szCs w:val="80"/>
+          <w:lang w:val="en-GB"/>
+        </w:rPr>
+        <w:t>nl</w:t>
+      </w:r>
+      <w:proofErr w:type="spellEnd"/>
+      <w:r>
+        <w:rPr>
+          <w:rFonts w:ascii="Times New Roman" w:hAnsi="Times New Roman" w:cs="Times New Roman"/>
+          <w:sz w:val="24"/>
+          <w:szCs w:val="80"/>
+          <w:lang w:val="en-GB"/>
+        </w:rPr>
+        <w:t>,</w:t>
+      </w:r>
+    </w:p>
+    <w:p>
+      <w:pPr>
+        <w:rPr>
+          <w:rFonts w:ascii="Times New Roman" w:hAnsi="Times New Roman" w:cs="Times New Roman"/>
+          <w:sz w:val="24"/>
+          <w:szCs w:val="80"/>
+          <w:lang w:val="en-GB"/>
+        </w:rPr>
+      </w:pPr>
+      <w:r>
+        <w:rPr>
+          <w:rFonts w:ascii="Times New Roman" w:hAnsi="Times New Roman" w:cs="Times New Roman"/>
+          <w:sz w:val="24"/>
+          <w:szCs w:val="80"/>
+          <w:lang w:val="en-GB"/>
+        </w:rPr>
+        <w:tab/>
+      </w:r>
+      <w:r>
+        <w:rPr>
+          <w:rFonts w:ascii="Times New Roman" w:hAnsi="Times New Roman" w:cs="Times New Roman"/>
+          <w:sz w:val="24"/>
+          <w:szCs w:val="80"/>
+          <w:lang w:val="en-GB"/>
+        </w:rPr>
+        <w:tab/>
+      </w:r>
+      <w:r>
+        <w:rPr>
+          <w:rFonts w:ascii="Times New Roman" w:hAnsi="Times New Roman" w:cs="Times New Roman"/>
+          <w:sz w:val="24"/>
+          <w:szCs w:val="80"/>
+          <w:lang w:val="en-GB"/>
+        </w:rPr>
+        <w:tab/>
+      </w:r>
+      <w:proofErr w:type="gramStart"/>
+      <w:r>
+        <w:rPr>
+          <w:rFonts w:ascii="Times New Roman" w:hAnsi="Times New Roman" w:cs="Times New Roman"/>
+          <w:sz w:val="24"/>
+          <w:szCs w:val="80"/>
+          <w:lang w:val="en-GB"/>
+        </w:rPr>
+        <w:t>write(</w:t>
+      </w:r>
+      <w:proofErr w:type="gramEnd"/>
+      <w:r>
+        <w:rPr>
+          <w:rFonts w:ascii="Times New Roman" w:hAnsi="Times New Roman" w:cs="Times New Roman"/>
+          <w:sz w:val="24"/>
+          <w:szCs w:val="80"/>
+          <w:lang w:val="en-GB"/>
+        </w:rPr>
+        <w:t>'|'), separation(Columns), write('|'),</w:t>
+      </w:r>
+    </w:p>
+    <w:p>
+      <w:pPr>
+        <w:rPr>
+          <w:rFonts w:ascii="Times New Roman" w:hAnsi="Times New Roman" w:cs="Times New Roman"/>
+          <w:sz w:val="24"/>
+          <w:szCs w:val="80"/>
+          <w:lang w:val="en-GB"/>
+        </w:rPr>
+      </w:pPr>
+      <w:r>
+        <w:rPr>
+          <w:rFonts w:ascii="Times New Roman" w:hAnsi="Times New Roman" w:cs="Times New Roman"/>
+          <w:sz w:val="24"/>
+          <w:szCs w:val="80"/>
+          <w:lang w:val="en-GB"/>
+        </w:rPr>
+        <w:tab/>
+      </w:r>
+      <w:r>
+        <w:rPr>
+          <w:rFonts w:ascii="Times New Roman" w:hAnsi="Times New Roman" w:cs="Times New Roman"/>
+          <w:sz w:val="24"/>
+          <w:szCs w:val="80"/>
+          <w:lang w:val="en-GB"/>
+        </w:rPr>
+        <w:tab/>
+      </w:r>
+      <w:r>
+        <w:rPr>
+          <w:rFonts w:ascii="Times New Roman" w:hAnsi="Times New Roman" w:cs="Times New Roman"/>
+          <w:sz w:val="24"/>
+          <w:szCs w:val="80"/>
+          <w:lang w:val="en-GB"/>
+        </w:rPr>
+        <w:tab/>
+      </w:r>
+      <w:proofErr w:type="spellStart"/>
+      <w:proofErr w:type="gramStart"/>
+      <w:r>
+        <w:rPr>
+          <w:rFonts w:ascii="Times New Roman" w:hAnsi="Times New Roman" w:cs="Times New Roman"/>
+          <w:sz w:val="24"/>
+          <w:szCs w:val="80"/>
+          <w:lang w:val="en-GB"/>
+        </w:rPr>
+        <w:t>printBoard</w:t>
+      </w:r>
+      <w:proofErr w:type="spellEnd"/>
+      <w:r>
+        <w:rPr>
+          <w:rFonts w:ascii="Times New Roman" w:hAnsi="Times New Roman" w:cs="Times New Roman"/>
+          <w:sz w:val="24"/>
+          <w:szCs w:val="80"/>
+          <w:lang w:val="en-GB"/>
+        </w:rPr>
+        <w:t>(</w:t>
+      </w:r>
+      <w:proofErr w:type="gramEnd"/>
+      <w:r>
+        <w:rPr>
+          <w:rFonts w:ascii="Times New Roman" w:hAnsi="Times New Roman" w:cs="Times New Roman"/>
+          <w:sz w:val="24"/>
+          <w:szCs w:val="80"/>
+          <w:lang w:val="en-GB"/>
+        </w:rPr>
+        <w:t xml:space="preserve">[H|T], Columns, 0, 1), </w:t>
+      </w:r>
+      <w:proofErr w:type="spellStart"/>
+      <w:r>
+        <w:rPr>
+          <w:rFonts w:ascii="Times New Roman" w:hAnsi="Times New Roman" w:cs="Times New Roman"/>
+          <w:sz w:val="24"/>
+          <w:szCs w:val="80"/>
+          <w:lang w:val="en-GB"/>
+        </w:rPr>
+        <w:t>nl</w:t>
+      </w:r>
+      <w:proofErr w:type="spellEnd"/>
+      <w:r>
+        <w:rPr>
+          <w:rFonts w:ascii="Times New Roman" w:hAnsi="Times New Roman" w:cs="Times New Roman"/>
+          <w:sz w:val="24"/>
+          <w:szCs w:val="80"/>
+          <w:lang w:val="en-GB"/>
+        </w:rPr>
+        <w:t xml:space="preserve">, </w:t>
+      </w:r>
+      <w:proofErr w:type="spellStart"/>
+      <w:r>
+        <w:rPr>
+          <w:rFonts w:ascii="Times New Roman" w:hAnsi="Times New Roman" w:cs="Times New Roman"/>
+          <w:sz w:val="24"/>
+          <w:szCs w:val="80"/>
+          <w:lang w:val="en-GB"/>
+        </w:rPr>
+        <w:t>nl</w:t>
+      </w:r>
+      <w:proofErr w:type="spellEnd"/>
+      <w:r>
+        <w:rPr>
+          <w:rFonts w:ascii="Times New Roman" w:hAnsi="Times New Roman" w:cs="Times New Roman"/>
+          <w:sz w:val="24"/>
+          <w:szCs w:val="80"/>
+          <w:lang w:val="en-GB"/>
+        </w:rPr>
+        <w:t>.</w:t>
+      </w:r>
+    </w:p>
+    <w:p>
+      <w:pPr>
+        <w:rPr>
+          <w:rFonts w:ascii="Times New Roman" w:hAnsi="Times New Roman" w:cs="Times New Roman"/>
+          <w:sz w:val="24"/>
+          <w:szCs w:val="80"/>
+        </w:rPr>
+      </w:pPr>
+      <w:r>
+        <w:rPr>
+          <w:rFonts w:ascii="Times New Roman" w:hAnsi="Times New Roman" w:cs="Times New Roman"/>
+          <w:sz w:val="24"/>
+          <w:szCs w:val="80"/>
+          <w:lang w:val="en-GB"/>
+        </w:rPr>
+        <w:tab/>
+      </w:r>
+      <w:r>
+        <w:rPr>
+          <w:rFonts w:ascii="Times New Roman" w:hAnsi="Times New Roman" w:cs="Times New Roman"/>
+          <w:sz w:val="24"/>
+          <w:szCs w:val="80"/>
+        </w:rPr>
+        <w:t xml:space="preserve">Este </w:t>
+      </w:r>
+      <w:proofErr w:type="spellStart"/>
+      <w:r>
+        <w:rPr>
+          <w:rFonts w:ascii="Times New Roman" w:hAnsi="Times New Roman" w:cs="Times New Roman"/>
+          <w:b/>
+          <w:sz w:val="24"/>
+          <w:szCs w:val="80"/>
+        </w:rPr>
+        <w:t>display_game</w:t>
+      </w:r>
+      <w:proofErr w:type="spellEnd"/>
+      <w:r>
+        <w:rPr>
+          <w:rFonts w:ascii="Times New Roman" w:hAnsi="Times New Roman" w:cs="Times New Roman"/>
+          <w:sz w:val="24"/>
+          <w:szCs w:val="80"/>
+        </w:rPr>
+        <w:t xml:space="preserve"> irá chamar funç</w:t>
+      </w:r>
+      <w:r>
+        <w:rPr>
+          <w:rFonts w:ascii="Times New Roman" w:hAnsi="Times New Roman" w:cs="Times New Roman"/>
+          <w:sz w:val="24"/>
+          <w:szCs w:val="80"/>
+        </w:rPr>
+        <w:t>ões, que por sua vez também irão chamar outras funções. São estas:</w:t>
+      </w:r>
+    </w:p>
+    <w:p>
+      <w:pPr>
+        <w:pStyle w:val="PargrafodaLista"/>
+        <w:numPr>
+          <w:ilvl w:val="0"/>
+          <w:numId w:val="5"/>
+        </w:numPr>
+        <w:rPr>
+          <w:rFonts w:ascii="Times New Roman" w:hAnsi="Times New Roman" w:cs="Times New Roman"/>
+          <w:b/>
+          <w:sz w:val="24"/>
+          <w:szCs w:val="80"/>
+        </w:rPr>
+      </w:pPr>
+      <w:proofErr w:type="spellStart"/>
+      <w:proofErr w:type="gramStart"/>
+      <w:r>
+        <w:rPr>
+          <w:rFonts w:ascii="Times New Roman" w:hAnsi="Times New Roman" w:cs="Times New Roman"/>
+          <w:b/>
+          <w:sz w:val="24"/>
+          <w:szCs w:val="80"/>
+        </w:rPr>
+        <w:t>separation</w:t>
+      </w:r>
+      <w:proofErr w:type="spellEnd"/>
+      <w:proofErr w:type="gramEnd"/>
+      <w:r>
+        <w:rPr>
+          <w:rFonts w:ascii="Times New Roman" w:hAnsi="Times New Roman" w:cs="Times New Roman"/>
+          <w:sz w:val="24"/>
+          <w:szCs w:val="80"/>
+        </w:rPr>
+        <w:t xml:space="preserve"> </w:t>
+      </w:r>
+      <w:r>
+        <w:rPr>
+          <w:rFonts w:ascii="Times New Roman" w:hAnsi="Times New Roman" w:cs="Times New Roman"/>
+          <w:sz w:val="24"/>
+          <w:szCs w:val="80"/>
+        </w:rPr>
+        <w:t>– Imprime as divisórias entre linhas diferentes</w:t>
+      </w:r>
+    </w:p>
+    <w:p>
+      <w:pPr>
+        <w:pStyle w:val="PargrafodaLista"/>
+        <w:numPr>
+          <w:ilvl w:val="0"/>
+          <w:numId w:val="5"/>
+        </w:numPr>
+        <w:rPr>
+          <w:rFonts w:ascii="Times New Roman" w:hAnsi="Times New Roman" w:cs="Times New Roman"/>
+          <w:b/>
+          <w:sz w:val="24"/>
+          <w:szCs w:val="80"/>
+        </w:rPr>
+      </w:pPr>
+      <w:proofErr w:type="spellStart"/>
+      <w:proofErr w:type="gramStart"/>
+      <w:r>
+        <w:rPr>
+          <w:rFonts w:ascii="Times New Roman" w:hAnsi="Times New Roman" w:cs="Times New Roman"/>
+          <w:b/>
+          <w:sz w:val="24"/>
+          <w:szCs w:val="80"/>
+        </w:rPr>
+        <w:t>tableTop</w:t>
+      </w:r>
+      <w:proofErr w:type="spellEnd"/>
+      <w:proofErr w:type="gramEnd"/>
+      <w:r>
+        <w:rPr>
+          <w:rFonts w:ascii="Times New Roman" w:hAnsi="Times New Roman" w:cs="Times New Roman"/>
+          <w:sz w:val="24"/>
+          <w:szCs w:val="80"/>
+        </w:rPr>
+        <w:t xml:space="preserve"> </w:t>
+      </w:r>
+      <w:r>
+        <w:rPr>
+          <w:rFonts w:ascii="Times New Roman" w:hAnsi="Times New Roman" w:cs="Times New Roman"/>
+          <w:sz w:val="24"/>
+          <w:szCs w:val="80"/>
+        </w:rPr>
+        <w:t>– Imprime o topo do tabuleiro, onde se encontram as referências, para o jogador, do número da coluna</w:t>
+      </w:r>
+    </w:p>
+    <w:p>
+      <w:pPr>
+        <w:pStyle w:val="PargrafodaLista"/>
+        <w:numPr>
+          <w:ilvl w:val="0"/>
+          <w:numId w:val="5"/>
+        </w:numPr>
+        <w:rPr>
+          <w:rFonts w:ascii="Times New Roman" w:hAnsi="Times New Roman" w:cs="Times New Roman"/>
+          <w:b/>
+          <w:sz w:val="24"/>
+          <w:szCs w:val="80"/>
+        </w:rPr>
+      </w:pPr>
+      <w:proofErr w:type="spellStart"/>
+      <w:proofErr w:type="gramStart"/>
+      <w:r>
+        <w:rPr>
+          <w:rFonts w:ascii="Times New Roman" w:hAnsi="Times New Roman" w:cs="Times New Roman"/>
+          <w:b/>
+          <w:sz w:val="24"/>
+          <w:szCs w:val="80"/>
+        </w:rPr>
+        <w:t>printBoard</w:t>
+      </w:r>
+      <w:proofErr w:type="spellEnd"/>
+      <w:proofErr w:type="gramEnd"/>
+      <w:r>
+        <w:rPr>
+          <w:rFonts w:ascii="Times New Roman" w:hAnsi="Times New Roman" w:cs="Times New Roman"/>
+          <w:sz w:val="24"/>
+          <w:szCs w:val="80"/>
+        </w:rPr>
+        <w:t xml:space="preserve"> – Imprime todas as linhas do tabuleiro, juntamente com as letras, que são referências para o jogador, do número da linha</w:t>
+      </w:r>
+    </w:p>
+    <w:p>
+      <w:pPr>
+        <w:pStyle w:val="PargrafodaLista"/>
+        <w:numPr>
+          <w:ilvl w:val="0"/>
+          <w:numId w:val="5"/>
+        </w:numPr>
+        <w:rPr>
+          <w:rFonts w:ascii="Times New Roman" w:hAnsi="Times New Roman" w:cs="Times New Roman"/>
+          <w:b/>
+          <w:sz w:val="24"/>
+          <w:szCs w:val="80"/>
+        </w:rPr>
+      </w:pPr>
+      <w:proofErr w:type="spellStart"/>
+      <w:proofErr w:type="gramStart"/>
+      <w:r>
+        <w:rPr>
+          <w:rFonts w:ascii="Times New Roman" w:hAnsi="Times New Roman" w:cs="Times New Roman"/>
+          <w:b/>
+          <w:sz w:val="24"/>
+          <w:szCs w:val="80"/>
+        </w:rPr>
+        <w:t>printLine</w:t>
+      </w:r>
+      <w:proofErr w:type="spellEnd"/>
+      <w:proofErr w:type="gramEnd"/>
+      <w:r>
+        <w:rPr>
+          <w:rFonts w:ascii="Times New Roman" w:hAnsi="Times New Roman" w:cs="Times New Roman"/>
+          <w:sz w:val="24"/>
+          <w:szCs w:val="80"/>
+        </w:rPr>
+        <w:t xml:space="preserve"> </w:t>
+      </w:r>
+      <w:r>
+        <w:rPr>
+          <w:rFonts w:ascii="Times New Roman" w:hAnsi="Times New Roman" w:cs="Times New Roman"/>
+          <w:sz w:val="24"/>
+          <w:szCs w:val="80"/>
+        </w:rPr>
+        <w:t>– Imprime toda uma linha do tabuleiro</w:t>
+      </w:r>
+    </w:p>
+    <w:p>
+      <w:pPr>
+        <w:pStyle w:val="PargrafodaLista"/>
+        <w:numPr>
+          <w:ilvl w:val="0"/>
+          <w:numId w:val="5"/>
+        </w:numPr>
+        <w:rPr>
+          <w:rFonts w:ascii="Times New Roman" w:hAnsi="Times New Roman" w:cs="Times New Roman"/>
+          <w:b/>
+          <w:sz w:val="24"/>
+          <w:szCs w:val="80"/>
+        </w:rPr>
+      </w:pPr>
+      <w:proofErr w:type="spellStart"/>
+      <w:proofErr w:type="gramStart"/>
+      <w:r>
+        <w:rPr>
+          <w:rFonts w:ascii="Times New Roman" w:hAnsi="Times New Roman" w:cs="Times New Roman"/>
+          <w:b/>
+          <w:sz w:val="24"/>
+          <w:szCs w:val="80"/>
+        </w:rPr>
+        <w:t>printPair</w:t>
+      </w:r>
+      <w:proofErr w:type="spellEnd"/>
+      <w:proofErr w:type="gramEnd"/>
+      <w:r>
+        <w:rPr>
+          <w:rFonts w:ascii="Times New Roman" w:hAnsi="Times New Roman" w:cs="Times New Roman"/>
+          <w:sz w:val="24"/>
+          <w:szCs w:val="80"/>
+        </w:rPr>
+        <w:t xml:space="preserve"> </w:t>
+      </w:r>
+      <w:r>
+        <w:rPr>
+          <w:rFonts w:ascii="Times New Roman" w:hAnsi="Times New Roman" w:cs="Times New Roman"/>
+          <w:sz w:val="24"/>
+          <w:szCs w:val="80"/>
+        </w:rPr>
+        <w:t>– Imprime um par de átomos</w:t>
+      </w:r>
+    </w:p>
+    <w:p>
+      <w:pPr>
+        <w:pStyle w:val="PargrafodaLista"/>
+        <w:numPr>
+          <w:ilvl w:val="0"/>
+          <w:numId w:val="5"/>
+        </w:numPr>
+        <w:rPr>
+          <w:rFonts w:ascii="Times New Roman" w:hAnsi="Times New Roman" w:cs="Times New Roman"/>
+          <w:b/>
+          <w:sz w:val="24"/>
+          <w:szCs w:val="80"/>
+        </w:rPr>
+      </w:pPr>
+      <w:proofErr w:type="spellStart"/>
+      <w:proofErr w:type="gramStart"/>
+      <w:r>
+        <w:rPr>
+          <w:rFonts w:ascii="Times New Roman" w:hAnsi="Times New Roman" w:cs="Times New Roman"/>
+          <w:b/>
+          <w:sz w:val="24"/>
+          <w:szCs w:val="80"/>
+        </w:rPr>
+        <w:t>printNumber</w:t>
+      </w:r>
+      <w:proofErr w:type="spellEnd"/>
+      <w:proofErr w:type="gramEnd"/>
+      <w:r>
+        <w:rPr>
+          <w:rFonts w:ascii="Times New Roman" w:hAnsi="Times New Roman" w:cs="Times New Roman"/>
+          <w:sz w:val="24"/>
+          <w:szCs w:val="80"/>
+        </w:rPr>
+        <w:t xml:space="preserve"> </w:t>
+      </w:r>
+      <w:r>
+        <w:rPr>
+          <w:rFonts w:ascii="Times New Roman" w:hAnsi="Times New Roman" w:cs="Times New Roman"/>
+          <w:sz w:val="24"/>
+          <w:szCs w:val="80"/>
+        </w:rPr>
+        <w:t>– Imprime o número de um par de átomos</w:t>
+      </w:r>
+    </w:p>
+    <w:p>
+      <w:pPr>
+        <w:rPr>
+          <w:rFonts w:ascii="Times New Roman" w:hAnsi="Times New Roman" w:cs="Times New Roman"/>
+          <w:sz w:val="32"/>
+          <w:szCs w:val="80"/>
+        </w:rPr>
+      </w:pPr>
+    </w:p>
+    <w:p>
+      <w:pPr>
+        <w:rPr>
+          <w:rFonts w:ascii="Times New Roman" w:hAnsi="Times New Roman" w:cs="Times New Roman"/>
+          <w:sz w:val="32"/>
+          <w:szCs w:val="80"/>
+        </w:rPr>
+      </w:pPr>
+    </w:p>
+    <w:p>
+      <w:pPr>
+        <w:rPr>
+          <w:rFonts w:ascii="Times New Roman" w:hAnsi="Times New Roman" w:cs="Times New Roman"/>
+          <w:sz w:val="32"/>
+          <w:szCs w:val="80"/>
+        </w:rPr>
+      </w:pPr>
+    </w:p>
+    <w:p>
+      <w:pPr>
+        <w:rPr>
+          <w:rFonts w:ascii="Times New Roman" w:hAnsi="Times New Roman" w:cs="Times New Roman"/>
+          <w:sz w:val="32"/>
+          <w:szCs w:val="80"/>
+        </w:rPr>
+      </w:pPr>
+    </w:p>
+    <w:p>
+      <w:pPr>
+        <w:rPr>
+          <w:rFonts w:ascii="Times New Roman" w:hAnsi="Times New Roman" w:cs="Times New Roman"/>
+          <w:sz w:val="32"/>
+          <w:szCs w:val="80"/>
+        </w:rPr>
+      </w:pPr>
       <w:bookmarkStart w:id="0" w:name="_GoBack"/>
       <w:bookmarkEnd w:id="0"/>
     </w:p>
+    <w:p>
+      <w:pPr>
+        <w:rPr>
+          <w:rFonts w:ascii="Times New Roman" w:hAnsi="Times New Roman" w:cs="Times New Roman"/>
+          <w:sz w:val="32"/>
+          <w:szCs w:val="80"/>
+        </w:rPr>
+      </w:pPr>
+      <w:r>
+        <w:rPr>
+          <w:rFonts w:ascii="Times New Roman" w:hAnsi="Times New Roman" w:cs="Times New Roman"/>
+          <w:sz w:val="32"/>
+          <w:szCs w:val="80"/>
+        </w:rPr>
+        <w:lastRenderedPageBreak/>
+        <w:t>Lista de Jogadas Válidas</w:t>
+      </w:r>
+    </w:p>
+    <w:p>
+      <w:pPr>
+        <w:rPr>
+          <w:rFonts w:ascii="Times New Roman" w:hAnsi="Times New Roman" w:cs="Times New Roman"/>
+          <w:sz w:val="32"/>
+          <w:szCs w:val="80"/>
+        </w:rPr>
+      </w:pPr>
+      <w:r>
+        <w:rPr>
+          <w:rFonts w:ascii="Times New Roman" w:hAnsi="Times New Roman" w:cs="Times New Roman"/>
+          <w:sz w:val="32"/>
+          <w:szCs w:val="80"/>
+        </w:rPr>
+        <w:t>Execução de jogadas</w:t>
+      </w:r>
+    </w:p>
+    <w:p>
+      <w:pPr>
+        <w:rPr>
+          <w:rFonts w:ascii="Times New Roman" w:hAnsi="Times New Roman" w:cs="Times New Roman"/>
+          <w:sz w:val="32"/>
+          <w:szCs w:val="80"/>
+        </w:rPr>
+      </w:pPr>
+      <w:r>
+        <w:rPr>
+          <w:rFonts w:ascii="Times New Roman" w:hAnsi="Times New Roman" w:cs="Times New Roman"/>
+          <w:sz w:val="32"/>
+          <w:szCs w:val="80"/>
+        </w:rPr>
+        <w:t>Final do Jogo</w:t>
+      </w:r>
+    </w:p>
+    <w:p>
+      <w:pPr>
+        <w:rPr>
+          <w:rFonts w:ascii="Times New Roman" w:hAnsi="Times New Roman" w:cs="Times New Roman"/>
+          <w:sz w:val="32"/>
+          <w:szCs w:val="80"/>
+        </w:rPr>
+      </w:pPr>
+      <w:r>
+        <w:rPr>
+          <w:rFonts w:ascii="Times New Roman" w:hAnsi="Times New Roman" w:cs="Times New Roman"/>
+          <w:sz w:val="32"/>
+          <w:szCs w:val="80"/>
+        </w:rPr>
+        <w:t>Avaliação do Tabuleiro</w:t>
+      </w:r>
+    </w:p>
+    <w:p>
+      <w:pPr>
+        <w:rPr>
+          <w:rFonts w:ascii="Times New Roman" w:hAnsi="Times New Roman" w:cs="Times New Roman"/>
+          <w:sz w:val="32"/>
+          <w:szCs w:val="80"/>
+        </w:rPr>
+      </w:pPr>
+      <w:r>
+        <w:rPr>
+          <w:rFonts w:ascii="Times New Roman" w:hAnsi="Times New Roman" w:cs="Times New Roman"/>
+          <w:sz w:val="32"/>
+          <w:szCs w:val="80"/>
+        </w:rPr>
+        <w:t>Jogada do Computador</w:t>
+      </w:r>
+    </w:p>
+    <w:p>
+      <w:pPr>
+        <w:rPr>
+          <w:rFonts w:ascii="Times New Roman" w:hAnsi="Times New Roman" w:cs="Times New Roman"/>
+          <w:sz w:val="32"/>
+          <w:szCs w:val="80"/>
+        </w:rPr>
+      </w:pPr>
+    </w:p>
+    <w:p>
+      <w:pPr>
+        <w:rPr>
+          <w:rFonts w:ascii="Times New Roman" w:hAnsi="Times New Roman" w:cs="Times New Roman"/>
+          <w:sz w:val="32"/>
+          <w:szCs w:val="80"/>
+        </w:rPr>
+      </w:pPr>
+    </w:p>
+    <w:p>
+      <w:pPr>
+        <w:rPr>
+          <w:rFonts w:ascii="Times New Roman" w:hAnsi="Times New Roman" w:cs="Times New Roman"/>
+          <w:sz w:val="32"/>
+          <w:szCs w:val="80"/>
+        </w:rPr>
+      </w:pPr>
+    </w:p>
+    <w:p>
+      <w:pPr>
+        <w:rPr>
+          <w:rFonts w:ascii="Times New Roman" w:hAnsi="Times New Roman" w:cs="Times New Roman"/>
+          <w:sz w:val="32"/>
+          <w:szCs w:val="80"/>
+        </w:rPr>
+      </w:pPr>
+    </w:p>
+    <w:p>
+      <w:pPr>
+        <w:rPr>
+          <w:rFonts w:ascii="Times New Roman" w:hAnsi="Times New Roman" w:cs="Times New Roman"/>
+          <w:sz w:val="32"/>
+          <w:szCs w:val="80"/>
+        </w:rPr>
+      </w:pPr>
+    </w:p>
+    <w:p>
+      <w:pPr>
+        <w:rPr>
+          <w:rFonts w:ascii="Times New Roman" w:hAnsi="Times New Roman" w:cs="Times New Roman"/>
+          <w:sz w:val="32"/>
+          <w:szCs w:val="80"/>
+        </w:rPr>
+      </w:pPr>
+    </w:p>
+    <w:p>
+      <w:pPr>
+        <w:rPr>
+          <w:rFonts w:ascii="Times New Roman" w:hAnsi="Times New Roman" w:cs="Times New Roman"/>
+          <w:sz w:val="32"/>
+          <w:szCs w:val="80"/>
+        </w:rPr>
+      </w:pPr>
+    </w:p>
+    <w:p>
+      <w:pPr>
+        <w:rPr>
+          <w:rFonts w:ascii="Times New Roman" w:hAnsi="Times New Roman" w:cs="Times New Roman"/>
+          <w:sz w:val="32"/>
+          <w:szCs w:val="80"/>
+        </w:rPr>
+      </w:pPr>
+    </w:p>
+    <w:p>
+      <w:pPr>
+        <w:rPr>
+          <w:rFonts w:ascii="Times New Roman" w:hAnsi="Times New Roman" w:cs="Times New Roman"/>
+          <w:sz w:val="32"/>
+          <w:szCs w:val="80"/>
+        </w:rPr>
+      </w:pPr>
+    </w:p>
+    <w:p>
+      <w:pPr>
+        <w:rPr>
+          <w:rFonts w:ascii="Times New Roman" w:hAnsi="Times New Roman" w:cs="Times New Roman"/>
+          <w:sz w:val="32"/>
+          <w:szCs w:val="80"/>
+        </w:rPr>
+      </w:pPr>
+    </w:p>
+    <w:p>
+      <w:pPr>
+        <w:rPr>
+          <w:rFonts w:ascii="Times New Roman" w:hAnsi="Times New Roman" w:cs="Times New Roman"/>
+          <w:sz w:val="32"/>
+          <w:szCs w:val="80"/>
+        </w:rPr>
+      </w:pPr>
+    </w:p>
+    <w:p>
+      <w:pPr>
+        <w:rPr>
+          <w:rFonts w:ascii="Times New Roman" w:hAnsi="Times New Roman" w:cs="Times New Roman"/>
+          <w:sz w:val="32"/>
+          <w:szCs w:val="80"/>
+        </w:rPr>
+      </w:pPr>
+    </w:p>
+    <w:p>
+      <w:pPr>
+        <w:rPr>
+          <w:rFonts w:ascii="Times New Roman" w:hAnsi="Times New Roman" w:cs="Times New Roman"/>
+          <w:sz w:val="32"/>
+          <w:szCs w:val="80"/>
+        </w:rPr>
+      </w:pPr>
+    </w:p>
+    <w:p>
+      <w:pPr>
+        <w:rPr>
+          <w:rFonts w:ascii="Times New Roman" w:hAnsi="Times New Roman" w:cs="Times New Roman"/>
+          <w:b/>
+          <w:sz w:val="36"/>
+          <w:szCs w:val="80"/>
+        </w:rPr>
+      </w:pPr>
+      <w:r>
+        <w:rPr>
+          <w:rFonts w:ascii="Times New Roman" w:hAnsi="Times New Roman" w:cs="Times New Roman"/>
+          <w:b/>
+          <w:sz w:val="36"/>
+          <w:szCs w:val="80"/>
+        </w:rPr>
+        <w:t>Conclusões</w:t>
+      </w:r>
+    </w:p>
+    <w:p>
+      <w:pPr>
+        <w:rPr>
+          <w:rFonts w:ascii="Times New Roman" w:hAnsi="Times New Roman" w:cs="Times New Roman"/>
+          <w:b/>
+          <w:sz w:val="36"/>
+          <w:szCs w:val="80"/>
+        </w:rPr>
+      </w:pPr>
+    </w:p>
+    <w:p>
+      <w:pPr>
+        <w:rPr>
+          <w:rFonts w:ascii="Times New Roman" w:hAnsi="Times New Roman" w:cs="Times New Roman"/>
+          <w:b/>
+          <w:sz w:val="36"/>
+          <w:szCs w:val="80"/>
+        </w:rPr>
+      </w:pPr>
+    </w:p>
+    <w:p>
+      <w:pPr>
+        <w:rPr>
+          <w:rFonts w:ascii="Times New Roman" w:hAnsi="Times New Roman" w:cs="Times New Roman"/>
+          <w:b/>
+          <w:sz w:val="36"/>
+          <w:szCs w:val="80"/>
+        </w:rPr>
+      </w:pPr>
+    </w:p>
+    <w:p>
+      <w:pPr>
+        <w:rPr>
+          <w:rFonts w:ascii="Times New Roman" w:hAnsi="Times New Roman" w:cs="Times New Roman"/>
+          <w:b/>
+          <w:sz w:val="36"/>
+          <w:szCs w:val="80"/>
+        </w:rPr>
+      </w:pPr>
+    </w:p>
+    <w:p>
+      <w:pPr>
+        <w:rPr>
+          <w:rFonts w:ascii="Times New Roman" w:hAnsi="Times New Roman" w:cs="Times New Roman"/>
+          <w:b/>
+          <w:sz w:val="36"/>
+          <w:szCs w:val="80"/>
+        </w:rPr>
+      </w:pPr>
+    </w:p>
+    <w:p>
+      <w:pPr>
+        <w:rPr>
+          <w:rFonts w:ascii="Times New Roman" w:hAnsi="Times New Roman" w:cs="Times New Roman"/>
+          <w:b/>
+          <w:sz w:val="36"/>
+          <w:szCs w:val="80"/>
+        </w:rPr>
+      </w:pPr>
+    </w:p>
+    <w:p>
+      <w:pPr>
+        <w:rPr>
+          <w:rFonts w:ascii="Times New Roman" w:hAnsi="Times New Roman" w:cs="Times New Roman"/>
+          <w:b/>
+          <w:sz w:val="36"/>
+          <w:szCs w:val="80"/>
+        </w:rPr>
+      </w:pPr>
+    </w:p>
+    <w:p>
+      <w:pPr>
+        <w:rPr>
+          <w:rFonts w:ascii="Times New Roman" w:hAnsi="Times New Roman" w:cs="Times New Roman"/>
+          <w:b/>
+          <w:sz w:val="36"/>
+          <w:szCs w:val="80"/>
+        </w:rPr>
+      </w:pPr>
+    </w:p>
+    <w:p>
+      <w:pPr>
+        <w:rPr>
+          <w:rFonts w:ascii="Times New Roman" w:hAnsi="Times New Roman" w:cs="Times New Roman"/>
+          <w:b/>
+          <w:sz w:val="36"/>
+          <w:szCs w:val="80"/>
+        </w:rPr>
+      </w:pPr>
+    </w:p>
+    <w:p>
+      <w:pPr>
+        <w:rPr>
+          <w:rFonts w:ascii="Times New Roman" w:hAnsi="Times New Roman" w:cs="Times New Roman"/>
+          <w:b/>
+          <w:sz w:val="36"/>
+          <w:szCs w:val="80"/>
+        </w:rPr>
+      </w:pPr>
+      <w:r>
+        <w:rPr>
+          <w:rFonts w:ascii="Times New Roman" w:hAnsi="Times New Roman" w:cs="Times New Roman"/>
+          <w:b/>
+          <w:sz w:val="36"/>
+          <w:szCs w:val="80"/>
+        </w:rPr>
+        <w:t>Referências</w:t>
+      </w:r>
+    </w:p>
+    <w:p>
+      <w:pPr>
+        <w:pStyle w:val="PargrafodaLista"/>
+        <w:numPr>
+          <w:ilvl w:val="0"/>
+          <w:numId w:val="4"/>
+        </w:numPr>
+        <w:autoSpaceDE w:val="0"/>
+        <w:autoSpaceDN w:val="0"/>
+        <w:adjustRightInd w:val="0"/>
+        <w:spacing w:after="0" w:line="240" w:lineRule="auto"/>
+        <w:rPr>
+          <w:rFonts w:ascii="Times New Roman" w:hAnsi="Times New Roman" w:cs="Times New Roman"/>
+          <w:color w:val="000000"/>
+          <w:sz w:val="28"/>
+          <w:szCs w:val="28"/>
+        </w:rPr>
+      </w:pPr>
+      <w:hyperlink r:id="rId13" w:anchor="knightline_detail" w:history="1">
+        <w:r>
+          <w:rPr>
+            <w:rStyle w:val="Hiperligao"/>
+            <w:rFonts w:ascii="Times New Roman" w:hAnsi="Times New Roman" w:cs="Times New Roman"/>
+            <w:sz w:val="28"/>
+            <w:szCs w:val="28"/>
+          </w:rPr>
+          <w:t>https://nestorgames.com/#knightline_detail</w:t>
+        </w:r>
+      </w:hyperlink>
+    </w:p>
+    <w:p>
+      <w:pPr>
+        <w:pStyle w:val="PargrafodaLista"/>
+        <w:numPr>
+          <w:ilvl w:val="0"/>
+          <w:numId w:val="4"/>
+        </w:numPr>
+        <w:autoSpaceDE w:val="0"/>
+        <w:autoSpaceDN w:val="0"/>
+        <w:adjustRightInd w:val="0"/>
+        <w:spacing w:after="0" w:line="240" w:lineRule="auto"/>
+        <w:rPr>
+          <w:rFonts w:ascii="Times New Roman" w:hAnsi="Times New Roman" w:cs="Times New Roman"/>
+          <w:color w:val="000000"/>
+          <w:sz w:val="28"/>
+          <w:szCs w:val="28"/>
+        </w:rPr>
+      </w:pPr>
+      <w:hyperlink r:id="rId14" w:history="1">
+        <w:r>
+          <w:rPr>
+            <w:rStyle w:val="Hiperligao"/>
+            <w:rFonts w:ascii="Times New Roman" w:hAnsi="Times New Roman" w:cs="Times New Roman"/>
+            <w:sz w:val="28"/>
+            <w:szCs w:val="28"/>
+          </w:rPr>
+          <w:t>https://boardgamegeek.com/boardgame/146989/knight-line</w:t>
+        </w:r>
+      </w:hyperlink>
+    </w:p>
+    <w:p>
+      <w:pPr>
+        <w:pStyle w:val="PargrafodaLista"/>
+        <w:numPr>
+          <w:ilvl w:val="0"/>
+          <w:numId w:val="4"/>
+        </w:numPr>
+        <w:autoSpaceDE w:val="0"/>
+        <w:autoSpaceDN w:val="0"/>
+        <w:adjustRightInd w:val="0"/>
+        <w:spacing w:after="0" w:line="240" w:lineRule="auto"/>
+        <w:rPr>
+          <w:rFonts w:ascii="Times New Roman" w:hAnsi="Times New Roman" w:cs="Times New Roman"/>
+          <w:color w:val="000000"/>
+          <w:sz w:val="28"/>
+          <w:szCs w:val="28"/>
+        </w:rPr>
+      </w:pPr>
+      <w:hyperlink r:id="rId15" w:history="1">
+        <w:r>
+          <w:rPr>
+            <w:rStyle w:val="Hiperligao"/>
+            <w:rFonts w:ascii="Times New Roman" w:hAnsi="Times New Roman" w:cs="Times New Roman"/>
+            <w:sz w:val="28"/>
+            <w:szCs w:val="28"/>
+          </w:rPr>
+          <w:t>https://boardgamegeek.com/thread/1594753/clever-little-game-which-deserves-more-attention</w:t>
+        </w:r>
+      </w:hyperlink>
+    </w:p>
+    <w:p>
+      <w:pPr>
+        <w:pStyle w:val="PargrafodaLista"/>
+        <w:numPr>
+          <w:ilvl w:val="0"/>
+          <w:numId w:val="4"/>
+        </w:numPr>
+        <w:autoSpaceDE w:val="0"/>
+        <w:autoSpaceDN w:val="0"/>
+        <w:adjustRightInd w:val="0"/>
+        <w:spacing w:after="0" w:line="240" w:lineRule="auto"/>
+        <w:rPr>
+          <w:rFonts w:ascii="Times New Roman" w:hAnsi="Times New Roman" w:cs="Times New Roman"/>
+          <w:color w:val="000000"/>
+          <w:sz w:val="28"/>
+          <w:szCs w:val="28"/>
+        </w:rPr>
+      </w:pPr>
+    </w:p>
+    <w:p>
+      <w:pPr>
+        <w:rPr>
+          <w:rFonts w:ascii="Times New Roman" w:hAnsi="Times New Roman" w:cs="Times New Roman"/>
+          <w:b/>
+          <w:sz w:val="36"/>
+          <w:szCs w:val="80"/>
+        </w:rPr>
+      </w:pPr>
+    </w:p>
     <w:sectPr>
-      <w:footerReference w:type="default" r:id="rId13"/>
+      <w:footerReference w:type="default" r:id="rId16"/>
       <w:pgSz w:w="11906" w:h="16838"/>
       <w:pgMar w:top="1417" w:right="1701" w:bottom="1417" w:left="1701" w:header="708" w:footer="708" w:gutter="0"/>
       <w:cols w:space="708"/>
@@ -2668,6 +5192,7 @@
         <w:docPartUnique/>
       </w:docPartObj>
     </w:sdtPr>
+    <w:sdtEndPr/>
     <w:sdtContent>
       <w:p>
         <w:pPr>
@@ -2687,7 +5212,7 @@
           <w:rPr>
             <w:noProof/>
           </w:rPr>
-          <w:t>6</w:t>
+          <w:t>8</w:t>
         </w:r>
         <w:r>
           <w:fldChar w:fldCharType="end"/>
@@ -2731,6 +5256,95 @@
 <file path=word/numbering.xml><?xml version="1.0" encoding="utf-8"?>
 <w:numbering xmlns:wpc="http://schemas.microsoft.com/office/word/2010/wordprocessingCanvas" xmlns:mc="http://schemas.openxmlformats.org/markup-compatibility/2006" xmlns:o="urn:schemas-microsoft-com:office:office" xmlns:r="http://schemas.openxmlformats.org/officeDocument/2006/relationships" xmlns:m="http://schemas.openxmlformats.org/officeDocument/2006/math" xmlns:v="urn:schemas-microsoft-com:vml" xmlns:wp14="http://schemas.microsoft.com/office/word/2010/wordprocessingDrawing" xmlns:wp="http://schemas.openxmlformats.org/drawingml/2006/wordprocessingDrawing" xmlns:w10="urn:schemas-microsoft-com:office:word" xmlns:w="http://schemas.openxmlformats.org/wordprocessingml/2006/main" xmlns:w14="http://schemas.microsoft.com/office/word/2010/wordml" xmlns:wpg="http://schemas.microsoft.com/office/word/2010/wordprocessingGroup" xmlns:wpi="http://schemas.microsoft.com/office/word/2010/wordprocessingInk" xmlns:wne="http://schemas.microsoft.com/office/word/2006/wordml" xmlns:wps="http://schemas.microsoft.com/office/word/2010/wordprocessingShape" mc:Ignorable="w14 wp14">
   <w:abstractNum w:abstractNumId="0">
+    <w:nsid w:val="02ED7EA8"/>
+    <w:multiLevelType w:val="hybridMultilevel"/>
+    <w:tmpl w:val="7C02CFFC"/>
+    <w:lvl w:ilvl="0" w:tplc="0816000F">
+      <w:start w:val="1"/>
+      <w:numFmt w:val="decimal"/>
+      <w:lvlText w:val="%1."/>
+      <w:lvlJc w:val="left"/>
+      <w:pPr>
+        <w:ind w:left="720" w:hanging="360"/>
+      </w:pPr>
+      <w:rPr>
+        <w:rFonts w:hint="default"/>
+      </w:rPr>
+    </w:lvl>
+    <w:lvl w:ilvl="1" w:tplc="08160019" w:tentative="1">
+      <w:start w:val="1"/>
+      <w:numFmt w:val="lowerLetter"/>
+      <w:lvlText w:val="%2."/>
+      <w:lvlJc w:val="left"/>
+      <w:pPr>
+        <w:ind w:left="1440" w:hanging="360"/>
+      </w:pPr>
+    </w:lvl>
+    <w:lvl w:ilvl="2" w:tplc="0816001B" w:tentative="1">
+      <w:start w:val="1"/>
+      <w:numFmt w:val="lowerRoman"/>
+      <w:lvlText w:val="%3."/>
+      <w:lvlJc w:val="right"/>
+      <w:pPr>
+        <w:ind w:left="2160" w:hanging="180"/>
+      </w:pPr>
+    </w:lvl>
+    <w:lvl w:ilvl="3" w:tplc="0816000F" w:tentative="1">
+      <w:start w:val="1"/>
+      <w:numFmt w:val="decimal"/>
+      <w:lvlText w:val="%4."/>
+      <w:lvlJc w:val="left"/>
+      <w:pPr>
+        <w:ind w:left="2880" w:hanging="360"/>
+      </w:pPr>
+    </w:lvl>
+    <w:lvl w:ilvl="4" w:tplc="08160019" w:tentative="1">
+      <w:start w:val="1"/>
+      <w:numFmt w:val="lowerLetter"/>
+      <w:lvlText w:val="%5."/>
+      <w:lvlJc w:val="left"/>
+      <w:pPr>
+        <w:ind w:left="3600" w:hanging="360"/>
+      </w:pPr>
+    </w:lvl>
+    <w:lvl w:ilvl="5" w:tplc="0816001B" w:tentative="1">
+      <w:start w:val="1"/>
+      <w:numFmt w:val="lowerRoman"/>
+      <w:lvlText w:val="%6."/>
+      <w:lvlJc w:val="right"/>
+      <w:pPr>
+        <w:ind w:left="4320" w:hanging="180"/>
+      </w:pPr>
+    </w:lvl>
+    <w:lvl w:ilvl="6" w:tplc="0816000F" w:tentative="1">
+      <w:start w:val="1"/>
+      <w:numFmt w:val="decimal"/>
+      <w:lvlText w:val="%7."/>
+      <w:lvlJc w:val="left"/>
+      <w:pPr>
+        <w:ind w:left="5040" w:hanging="360"/>
+      </w:pPr>
+    </w:lvl>
+    <w:lvl w:ilvl="7" w:tplc="08160019" w:tentative="1">
+      <w:start w:val="1"/>
+      <w:numFmt w:val="lowerLetter"/>
+      <w:lvlText w:val="%8."/>
+      <w:lvlJc w:val="left"/>
+      <w:pPr>
+        <w:ind w:left="5760" w:hanging="360"/>
+      </w:pPr>
+    </w:lvl>
+    <w:lvl w:ilvl="8" w:tplc="0816001B" w:tentative="1">
+      <w:start w:val="1"/>
+      <w:numFmt w:val="lowerRoman"/>
+      <w:lvlText w:val="%9."/>
+      <w:lvlJc w:val="right"/>
+      <w:pPr>
+        <w:ind w:left="6480" w:hanging="180"/>
+      </w:pPr>
+    </w:lvl>
+  </w:abstractNum>
+  <w:abstractNum w:abstractNumId="1">
     <w:nsid w:val="1F7C171D"/>
     <w:multiLevelType w:val="hybridMultilevel"/>
     <w:tmpl w:val="DE74AED0"/>
@@ -2816,7 +5430,120 @@
       </w:pPr>
     </w:lvl>
   </w:abstractNum>
-  <w:abstractNum w:abstractNumId="1">
+  <w:abstractNum w:abstractNumId="2">
+    <w:nsid w:val="50B332DE"/>
+    <w:multiLevelType w:val="hybridMultilevel"/>
+    <w:tmpl w:val="600C4542"/>
+    <w:lvl w:ilvl="0" w:tplc="08160001">
+      <w:start w:val="1"/>
+      <w:numFmt w:val="bullet"/>
+      <w:lvlText w:val=""/>
+      <w:lvlJc w:val="left"/>
+      <w:pPr>
+        <w:ind w:left="780" w:hanging="360"/>
+      </w:pPr>
+      <w:rPr>
+        <w:rFonts w:ascii="Symbol" w:hAnsi="Symbol" w:hint="default"/>
+      </w:rPr>
+    </w:lvl>
+    <w:lvl w:ilvl="1" w:tplc="08160003" w:tentative="1">
+      <w:start w:val="1"/>
+      <w:numFmt w:val="bullet"/>
+      <w:lvlText w:val="o"/>
+      <w:lvlJc w:val="left"/>
+      <w:pPr>
+        <w:ind w:left="1500" w:hanging="360"/>
+      </w:pPr>
+      <w:rPr>
+        <w:rFonts w:ascii="Courier New" w:hAnsi="Courier New" w:cs="Courier New" w:hint="default"/>
+      </w:rPr>
+    </w:lvl>
+    <w:lvl w:ilvl="2" w:tplc="08160005" w:tentative="1">
+      <w:start w:val="1"/>
+      <w:numFmt w:val="bullet"/>
+      <w:lvlText w:val=""/>
+      <w:lvlJc w:val="left"/>
+      <w:pPr>
+        <w:ind w:left="2220" w:hanging="360"/>
+      </w:pPr>
+      <w:rPr>
+        <w:rFonts w:ascii="Wingdings" w:hAnsi="Wingdings" w:hint="default"/>
+      </w:rPr>
+    </w:lvl>
+    <w:lvl w:ilvl="3" w:tplc="08160001" w:tentative="1">
+      <w:start w:val="1"/>
+      <w:numFmt w:val="bullet"/>
+      <w:lvlText w:val=""/>
+      <w:lvlJc w:val="left"/>
+      <w:pPr>
+        <w:ind w:left="2940" w:hanging="360"/>
+      </w:pPr>
+      <w:rPr>
+        <w:rFonts w:ascii="Symbol" w:hAnsi="Symbol" w:hint="default"/>
+      </w:rPr>
+    </w:lvl>
+    <w:lvl w:ilvl="4" w:tplc="08160003" w:tentative="1">
+      <w:start w:val="1"/>
+      <w:numFmt w:val="bullet"/>
+      <w:lvlText w:val="o"/>
+      <w:lvlJc w:val="left"/>
+      <w:pPr>
+        <w:ind w:left="3660" w:hanging="360"/>
+      </w:pPr>
+      <w:rPr>
+        <w:rFonts w:ascii="Courier New" w:hAnsi="Courier New" w:cs="Courier New" w:hint="default"/>
+      </w:rPr>
+    </w:lvl>
+    <w:lvl w:ilvl="5" w:tplc="08160005" w:tentative="1">
+      <w:start w:val="1"/>
+      <w:numFmt w:val="bullet"/>
+      <w:lvlText w:val=""/>
+      <w:lvlJc w:val="left"/>
+      <w:pPr>
+        <w:ind w:left="4380" w:hanging="360"/>
+      </w:pPr>
+      <w:rPr>
+        <w:rFonts w:ascii="Wingdings" w:hAnsi="Wingdings" w:hint="default"/>
+      </w:rPr>
+    </w:lvl>
+    <w:lvl w:ilvl="6" w:tplc="08160001" w:tentative="1">
+      <w:start w:val="1"/>
+      <w:numFmt w:val="bullet"/>
+      <w:lvlText w:val=""/>
+      <w:lvlJc w:val="left"/>
+      <w:pPr>
+        <w:ind w:left="5100" w:hanging="360"/>
+      </w:pPr>
+      <w:rPr>
+        <w:rFonts w:ascii="Symbol" w:hAnsi="Symbol" w:hint="default"/>
+      </w:rPr>
+    </w:lvl>
+    <w:lvl w:ilvl="7" w:tplc="08160003" w:tentative="1">
+      <w:start w:val="1"/>
+      <w:numFmt w:val="bullet"/>
+      <w:lvlText w:val="o"/>
+      <w:lvlJc w:val="left"/>
+      <w:pPr>
+        <w:ind w:left="5820" w:hanging="360"/>
+      </w:pPr>
+      <w:rPr>
+        <w:rFonts w:ascii="Courier New" w:hAnsi="Courier New" w:cs="Courier New" w:hint="default"/>
+      </w:rPr>
+    </w:lvl>
+    <w:lvl w:ilvl="8" w:tplc="08160005" w:tentative="1">
+      <w:start w:val="1"/>
+      <w:numFmt w:val="bullet"/>
+      <w:lvlText w:val=""/>
+      <w:lvlJc w:val="left"/>
+      <w:pPr>
+        <w:ind w:left="6540" w:hanging="360"/>
+      </w:pPr>
+      <w:rPr>
+        <w:rFonts w:ascii="Wingdings" w:hAnsi="Wingdings" w:hint="default"/>
+      </w:rPr>
+    </w:lvl>
+  </w:abstractNum>
+  <w:abstractNum w:abstractNumId="3">
     <w:nsid w:val="532A2CFE"/>
     <w:multiLevelType w:val="multilevel"/>
     <w:tmpl w:val="0816001F"/>
@@ -2902,7 +5629,7 @@
       </w:pPr>
     </w:lvl>
   </w:abstractNum>
-  <w:abstractNum w:abstractNumId="2">
+  <w:abstractNum w:abstractNumId="4">
     <w:nsid w:val="654A07AC"/>
     <w:multiLevelType w:val="hybridMultilevel"/>
     <w:tmpl w:val="0EFE98E4"/>
@@ -3015,14 +5742,136 @@
       </w:rPr>
     </w:lvl>
   </w:abstractNum>
+  <w:abstractNum w:abstractNumId="5">
+    <w:nsid w:val="6AA50599"/>
+    <w:multiLevelType w:val="hybridMultilevel"/>
+    <w:tmpl w:val="3F286DCA"/>
+    <w:lvl w:ilvl="0" w:tplc="08160001">
+      <w:start w:val="1"/>
+      <w:numFmt w:val="bullet"/>
+      <w:lvlText w:val=""/>
+      <w:lvlJc w:val="left"/>
+      <w:pPr>
+        <w:ind w:left="720" w:hanging="360"/>
+      </w:pPr>
+      <w:rPr>
+        <w:rFonts w:ascii="Symbol" w:hAnsi="Symbol" w:hint="default"/>
+      </w:rPr>
+    </w:lvl>
+    <w:lvl w:ilvl="1" w:tplc="08160003" w:tentative="1">
+      <w:start w:val="1"/>
+      <w:numFmt w:val="bullet"/>
+      <w:lvlText w:val="o"/>
+      <w:lvlJc w:val="left"/>
+      <w:pPr>
+        <w:ind w:left="1440" w:hanging="360"/>
+      </w:pPr>
+      <w:rPr>
+        <w:rFonts w:ascii="Courier New" w:hAnsi="Courier New" w:cs="Courier New" w:hint="default"/>
+      </w:rPr>
+    </w:lvl>
+    <w:lvl w:ilvl="2" w:tplc="08160005" w:tentative="1">
+      <w:start w:val="1"/>
+      <w:numFmt w:val="bullet"/>
+      <w:lvlText w:val=""/>
+      <w:lvlJc w:val="left"/>
+      <w:pPr>
+        <w:ind w:left="2160" w:hanging="360"/>
+      </w:pPr>
+      <w:rPr>
+        <w:rFonts w:ascii="Wingdings" w:hAnsi="Wingdings" w:hint="default"/>
+      </w:rPr>
+    </w:lvl>
+    <w:lvl w:ilvl="3" w:tplc="08160001" w:tentative="1">
+      <w:start w:val="1"/>
+      <w:numFmt w:val="bullet"/>
+      <w:lvlText w:val=""/>
+      <w:lvlJc w:val="left"/>
+      <w:pPr>
+        <w:ind w:left="2880" w:hanging="360"/>
+      </w:pPr>
+      <w:rPr>
+        <w:rFonts w:ascii="Symbol" w:hAnsi="Symbol" w:hint="default"/>
+      </w:rPr>
+    </w:lvl>
+    <w:lvl w:ilvl="4" w:tplc="08160003" w:tentative="1">
+      <w:start w:val="1"/>
+      <w:numFmt w:val="bullet"/>
+      <w:lvlText w:val="o"/>
+      <w:lvlJc w:val="left"/>
+      <w:pPr>
+        <w:ind w:left="3600" w:hanging="360"/>
+      </w:pPr>
+      <w:rPr>
+        <w:rFonts w:ascii="Courier New" w:hAnsi="Courier New" w:cs="Courier New" w:hint="default"/>
+      </w:rPr>
+    </w:lvl>
+    <w:lvl w:ilvl="5" w:tplc="08160005" w:tentative="1">
+      <w:start w:val="1"/>
+      <w:numFmt w:val="bullet"/>
+      <w:lvlText w:val=""/>
+      <w:lvlJc w:val="left"/>
+      <w:pPr>
+        <w:ind w:left="4320" w:hanging="360"/>
+      </w:pPr>
+      <w:rPr>
+        <w:rFonts w:ascii="Wingdings" w:hAnsi="Wingdings" w:hint="default"/>
+      </w:rPr>
+    </w:lvl>
+    <w:lvl w:ilvl="6" w:tplc="08160001" w:tentative="1">
+      <w:start w:val="1"/>
+      <w:numFmt w:val="bullet"/>
+      <w:lvlText w:val=""/>
+      <w:lvlJc w:val="left"/>
+      <w:pPr>
+        <w:ind w:left="5040" w:hanging="360"/>
+      </w:pPr>
+      <w:rPr>
+        <w:rFonts w:ascii="Symbol" w:hAnsi="Symbol" w:hint="default"/>
+      </w:rPr>
+    </w:lvl>
+    <w:lvl w:ilvl="7" w:tplc="08160003" w:tentative="1">
+      <w:start w:val="1"/>
+      <w:numFmt w:val="bullet"/>
+      <w:lvlText w:val="o"/>
+      <w:lvlJc w:val="left"/>
+      <w:pPr>
+        <w:ind w:left="5760" w:hanging="360"/>
+      </w:pPr>
+      <w:rPr>
+        <w:rFonts w:ascii="Courier New" w:hAnsi="Courier New" w:cs="Courier New" w:hint="default"/>
+      </w:rPr>
+    </w:lvl>
+    <w:lvl w:ilvl="8" w:tplc="08160005" w:tentative="1">
+      <w:start w:val="1"/>
+      <w:numFmt w:val="bullet"/>
+      <w:lvlText w:val=""/>
+      <w:lvlJc w:val="left"/>
+      <w:pPr>
+        <w:ind w:left="6480" w:hanging="360"/>
+      </w:pPr>
+      <w:rPr>
+        <w:rFonts w:ascii="Wingdings" w:hAnsi="Wingdings" w:hint="default"/>
+      </w:rPr>
+    </w:lvl>
+  </w:abstractNum>
   <w:num w:numId="1">
+    <w:abstractNumId w:val="4"/>
+  </w:num>
+  <w:num w:numId="2">
+    <w:abstractNumId w:val="1"/>
+  </w:num>
+  <w:num w:numId="3">
+    <w:abstractNumId w:val="3"/>
+  </w:num>
+  <w:num w:numId="4">
     <w:abstractNumId w:val="2"/>
   </w:num>
-  <w:num w:numId="2">
+  <w:num w:numId="5">
+    <w:abstractNumId w:val="5"/>
+  </w:num>
+  <w:num w:numId="6">
     <w:abstractNumId w:val="0"/>
-  </w:num>
-  <w:num w:numId="3">
-    <w:abstractNumId w:val="1"/>
   </w:num>
 </w:numbering>
 </file>
@@ -3190,6 +6039,7 @@
   <w:style w:type="character" w:default="1" w:styleId="Tipodeletrapredefinidodopargrafo">
     <w:name w:val="Default Paragraph Font"/>
     <w:uiPriority w:val="1"/>
+    <w:semiHidden/>
     <w:unhideWhenUsed/>
   </w:style>
   <w:style w:type="table" w:default="1" w:styleId="Tabelanormal">
@@ -3312,6 +6162,17 @@
       <w:rFonts w:ascii="Tahoma" w:hAnsi="Tahoma" w:cs="Tahoma"/>
       <w:sz w:val="16"/>
       <w:szCs w:val="16"/>
+    </w:rPr>
+  </w:style>
+  <w:style w:type="character" w:styleId="Hiperligao">
+    <w:name w:val="Hyperlink"/>
+    <w:basedOn w:val="Tipodeletrapredefinidodopargrafo"/>
+    <w:uiPriority w:val="99"/>
+    <w:unhideWhenUsed/>
+    <w:rsid w:val="003B3013"/>
+    <w:rPr>
+      <w:color w:val="0000FF" w:themeColor="hyperlink"/>
+      <w:u w:val="single"/>
     </w:rPr>
   </w:style>
 </w:styles>
@@ -3480,6 +6341,7 @@
   <w:style w:type="character" w:default="1" w:styleId="Tipodeletrapredefinidodopargrafo">
     <w:name w:val="Default Paragraph Font"/>
     <w:uiPriority w:val="1"/>
+    <w:semiHidden/>
     <w:unhideWhenUsed/>
   </w:style>
   <w:style w:type="table" w:default="1" w:styleId="Tabelanormal">
@@ -3602,6 +6464,17 @@
       <w:rFonts w:ascii="Tahoma" w:hAnsi="Tahoma" w:cs="Tahoma"/>
       <w:sz w:val="16"/>
       <w:szCs w:val="16"/>
+    </w:rPr>
+  </w:style>
+  <w:style w:type="character" w:styleId="Hiperligao">
+    <w:name w:val="Hyperlink"/>
+    <w:basedOn w:val="Tipodeletrapredefinidodopargrafo"/>
+    <w:uiPriority w:val="99"/>
+    <w:unhideWhenUsed/>
+    <w:rsid w:val="003B3013"/>
+    <w:rPr>
+      <w:color w:val="0000FF" w:themeColor="hyperlink"/>
+      <w:u w:val="single"/>
     </w:rPr>
   </w:style>
 </w:styles>

</xml_diff>

<commit_message>
Bot vs bot working properly
</commit_message>
<xml_diff>
--- a/T1.docx
+++ b/T1.docx
@@ -706,7 +706,17 @@
           <w:sz w:val="28"/>
           <w:szCs w:val="80"/>
         </w:rPr>
-        <w:t xml:space="preserve"> Lista de Jogadas Válidas</w:t>
+        <w:t xml:space="preserve"> Lista de Jog</w:t>
+      </w:r>
+      <w:bookmarkStart w:id="0" w:name="_GoBack"/>
+      <w:bookmarkEnd w:id="0"/>
+      <w:r>
+        <w:rPr>
+          <w:rFonts w:ascii="Times New Roman" w:hAnsi="Times New Roman" w:cs="Times New Roman"/>
+          <w:sz w:val="28"/>
+          <w:szCs w:val="80"/>
+        </w:rPr>
+        <w:t>adas Válidas</w:t>
       </w:r>
     </w:p>
     <w:p>
@@ -1061,16 +1071,7 @@
           <w:szCs w:val="80"/>
         </w:rPr>
         <w:lastRenderedPageBreak/>
-        <w:t>1</w:t>
-      </w:r>
-      <w:r>
-        <w:rPr>
-          <w:rFonts w:ascii="Times New Roman" w:hAnsi="Times New Roman" w:cs="Times New Roman"/>
-          <w:b/>
-          <w:sz w:val="36"/>
-          <w:szCs w:val="80"/>
-        </w:rPr>
-        <w:t xml:space="preserve">. </w:t>
+        <w:t xml:space="preserve">1. </w:t>
       </w:r>
       <w:r>
         <w:rPr>
@@ -1513,7 +1514,7 @@
           <w:lang w:eastAsia="pt-PT"/>
         </w:rPr>
         <w:drawing>
-          <wp:anchor distT="0" distB="0" distL="114300" distR="114300" simplePos="0" relativeHeight="251660288" behindDoc="1" locked="0" layoutInCell="1" allowOverlap="1" wp14:anchorId="4319531A" wp14:editId="3D95D700">
+          <wp:anchor distT="0" distB="0" distL="114300" distR="114300" simplePos="0" relativeHeight="251660288" behindDoc="1" locked="0" layoutInCell="1" allowOverlap="1" wp14:anchorId="4C05F745" wp14:editId="1BEBED1B">
             <wp:simplePos x="0" y="0"/>
             <wp:positionH relativeFrom="margin">
               <wp:posOffset>-227330</wp:posOffset>
@@ -3001,6 +3002,44 @@
           <w:rFonts w:ascii="Times New Roman" w:hAnsi="Times New Roman" w:cs="Times New Roman"/>
           <w:sz w:val="24"/>
           <w:szCs w:val="80"/>
+          <w:lang w:val="en-GB"/>
+        </w:rPr>
+      </w:pPr>
+      <w:r>
+        <w:rPr>
+          <w:rFonts w:ascii="Times New Roman" w:hAnsi="Times New Roman" w:cs="Times New Roman"/>
+          <w:sz w:val="24"/>
+          <w:szCs w:val="80"/>
+          <w:lang w:val="en-GB"/>
+        </w:rPr>
+        <w:t>[[[empty, 0], [empty, 0], [empty, 0], [empty, 0]],</w:t>
+      </w:r>
+    </w:p>
+    <w:p>
+      <w:pPr>
+        <w:rPr>
+          <w:rFonts w:ascii="Times New Roman" w:hAnsi="Times New Roman" w:cs="Times New Roman"/>
+          <w:sz w:val="24"/>
+          <w:szCs w:val="80"/>
+          <w:lang w:val="en-GB"/>
+        </w:rPr>
+      </w:pPr>
+      <w:r>
+        <w:rPr>
+          <w:rFonts w:ascii="Times New Roman" w:hAnsi="Times New Roman" w:cs="Times New Roman"/>
+          <w:sz w:val="24"/>
+          <w:szCs w:val="80"/>
+          <w:lang w:val="en-GB"/>
+        </w:rPr>
+        <w:t>[[empty, 0], [black, 20], [white, 20], [empty, 0]],</w:t>
+      </w:r>
+    </w:p>
+    <w:p>
+      <w:pPr>
+        <w:rPr>
+          <w:rFonts w:ascii="Times New Roman" w:hAnsi="Times New Roman" w:cs="Times New Roman"/>
+          <w:sz w:val="24"/>
+          <w:szCs w:val="80"/>
         </w:rPr>
       </w:pPr>
       <w:proofErr w:type="gramStart"/>
@@ -3010,7 +3049,7 @@
           <w:sz w:val="24"/>
           <w:szCs w:val="80"/>
         </w:rPr>
-        <w:t>[[[</w:t>
+        <w:t>[[</w:t>
       </w:r>
       <w:proofErr w:type="spellStart"/>
       <w:r>
@@ -3083,205 +3122,7 @@
           <w:sz w:val="24"/>
           <w:szCs w:val="80"/>
         </w:rPr>
-        <w:t>, 0]],</w:t>
-      </w:r>
-    </w:p>
-    <w:p>
-      <w:pPr>
-        <w:rPr>
-          <w:rFonts w:ascii="Times New Roman" w:hAnsi="Times New Roman" w:cs="Times New Roman"/>
-          <w:sz w:val="24"/>
-          <w:szCs w:val="80"/>
-        </w:rPr>
-      </w:pPr>
-      <w:proofErr w:type="gramStart"/>
-      <w:r>
-        <w:rPr>
-          <w:rFonts w:ascii="Times New Roman" w:hAnsi="Times New Roman" w:cs="Times New Roman"/>
-          <w:sz w:val="24"/>
-          <w:szCs w:val="80"/>
-        </w:rPr>
-        <w:t>[[</w:t>
-      </w:r>
-      <w:proofErr w:type="spellStart"/>
-      <w:r>
-        <w:rPr>
-          <w:rFonts w:ascii="Times New Roman" w:hAnsi="Times New Roman" w:cs="Times New Roman"/>
-          <w:sz w:val="24"/>
-          <w:szCs w:val="80"/>
-        </w:rPr>
-        <w:t>empty</w:t>
-      </w:r>
-      <w:proofErr w:type="spellEnd"/>
-      <w:proofErr w:type="gramEnd"/>
-      <w:r>
-        <w:rPr>
-          <w:rFonts w:ascii="Times New Roman" w:hAnsi="Times New Roman" w:cs="Times New Roman"/>
-          <w:sz w:val="24"/>
-          <w:szCs w:val="80"/>
-        </w:rPr>
-        <w:t>, 0], [</w:t>
-      </w:r>
-      <w:proofErr w:type="spellStart"/>
-      <w:r>
-        <w:rPr>
-          <w:rFonts w:ascii="Times New Roman" w:hAnsi="Times New Roman" w:cs="Times New Roman"/>
-          <w:sz w:val="24"/>
-          <w:szCs w:val="80"/>
-        </w:rPr>
-        <w:t>black</w:t>
-      </w:r>
-      <w:proofErr w:type="spellEnd"/>
-      <w:r>
-        <w:rPr>
-          <w:rFonts w:ascii="Times New Roman" w:hAnsi="Times New Roman" w:cs="Times New Roman"/>
-          <w:sz w:val="24"/>
-          <w:szCs w:val="80"/>
-        </w:rPr>
-        <w:t>, 20], [</w:t>
-      </w:r>
-      <w:proofErr w:type="spellStart"/>
-      <w:r>
-        <w:rPr>
-          <w:rFonts w:ascii="Times New Roman" w:hAnsi="Times New Roman" w:cs="Times New Roman"/>
-          <w:sz w:val="24"/>
-          <w:szCs w:val="80"/>
-        </w:rPr>
-        <w:t>white</w:t>
-      </w:r>
-      <w:proofErr w:type="spellEnd"/>
-      <w:r>
-        <w:rPr>
-          <w:rFonts w:ascii="Times New Roman" w:hAnsi="Times New Roman" w:cs="Times New Roman"/>
-          <w:sz w:val="24"/>
-          <w:szCs w:val="80"/>
-        </w:rPr>
-        <w:t>, 20], [</w:t>
-      </w:r>
-      <w:proofErr w:type="spellStart"/>
-      <w:r>
-        <w:rPr>
-          <w:rFonts w:ascii="Times New Roman" w:hAnsi="Times New Roman" w:cs="Times New Roman"/>
-          <w:sz w:val="24"/>
-          <w:szCs w:val="80"/>
-        </w:rPr>
-        <w:t>empty</w:t>
-      </w:r>
-      <w:proofErr w:type="spellEnd"/>
-      <w:r>
-        <w:rPr>
-          <w:rFonts w:ascii="Times New Roman" w:hAnsi="Times New Roman" w:cs="Times New Roman"/>
-          <w:sz w:val="24"/>
-          <w:szCs w:val="80"/>
-        </w:rPr>
-        <w:t>, 0]],</w:t>
-      </w:r>
-    </w:p>
-    <w:p>
-      <w:pPr>
-        <w:rPr>
-          <w:rFonts w:ascii="Times New Roman" w:hAnsi="Times New Roman" w:cs="Times New Roman"/>
-          <w:sz w:val="24"/>
-          <w:szCs w:val="80"/>
-        </w:rPr>
-      </w:pPr>
-      <w:proofErr w:type="gramStart"/>
-      <w:r>
-        <w:rPr>
-          <w:rFonts w:ascii="Times New Roman" w:hAnsi="Times New Roman" w:cs="Times New Roman"/>
-          <w:sz w:val="24"/>
-          <w:szCs w:val="80"/>
-        </w:rPr>
-        <w:t>[[</w:t>
-      </w:r>
-      <w:proofErr w:type="spellStart"/>
-      <w:r>
-        <w:rPr>
-          <w:rFonts w:ascii="Times New Roman" w:hAnsi="Times New Roman" w:cs="Times New Roman"/>
-          <w:sz w:val="24"/>
-          <w:szCs w:val="80"/>
-        </w:rPr>
-        <w:t>empty</w:t>
-      </w:r>
-      <w:proofErr w:type="spellEnd"/>
-      <w:proofErr w:type="gramEnd"/>
-      <w:r>
-        <w:rPr>
-          <w:rFonts w:ascii="Times New Roman" w:hAnsi="Times New Roman" w:cs="Times New Roman"/>
-          <w:sz w:val="24"/>
-          <w:szCs w:val="80"/>
-        </w:rPr>
-        <w:t>, 0], [</w:t>
-      </w:r>
-      <w:proofErr w:type="spellStart"/>
-      <w:r>
-        <w:rPr>
-          <w:rFonts w:ascii="Times New Roman" w:hAnsi="Times New Roman" w:cs="Times New Roman"/>
-          <w:sz w:val="24"/>
-          <w:szCs w:val="80"/>
-        </w:rPr>
-        <w:t>emp</w:t>
-      </w:r>
-      <w:r>
-        <w:rPr>
-          <w:rFonts w:ascii="Times New Roman" w:hAnsi="Times New Roman" w:cs="Times New Roman"/>
-          <w:sz w:val="24"/>
-          <w:szCs w:val="80"/>
-        </w:rPr>
-        <w:t>ty</w:t>
-      </w:r>
-      <w:proofErr w:type="spellEnd"/>
-      <w:r>
-        <w:rPr>
-          <w:rFonts w:ascii="Times New Roman" w:hAnsi="Times New Roman" w:cs="Times New Roman"/>
-          <w:sz w:val="24"/>
-          <w:szCs w:val="80"/>
-        </w:rPr>
-        <w:t>, 0], [</w:t>
-      </w:r>
-      <w:proofErr w:type="spellStart"/>
-      <w:r>
-        <w:rPr>
-          <w:rFonts w:ascii="Times New Roman" w:hAnsi="Times New Roman" w:cs="Times New Roman"/>
-          <w:sz w:val="24"/>
-          <w:szCs w:val="80"/>
-        </w:rPr>
-        <w:t>empty</w:t>
-      </w:r>
-      <w:proofErr w:type="spellEnd"/>
-      <w:r>
-        <w:rPr>
-          <w:rFonts w:ascii="Times New Roman" w:hAnsi="Times New Roman" w:cs="Times New Roman"/>
-          <w:sz w:val="24"/>
-          <w:szCs w:val="80"/>
-        </w:rPr>
-        <w:t>, 0], [</w:t>
-      </w:r>
-      <w:proofErr w:type="spellStart"/>
-      <w:r>
-        <w:rPr>
-          <w:rFonts w:ascii="Times New Roman" w:hAnsi="Times New Roman" w:cs="Times New Roman"/>
-          <w:sz w:val="24"/>
-          <w:szCs w:val="80"/>
-        </w:rPr>
-        <w:t>empty</w:t>
-      </w:r>
-      <w:proofErr w:type="spellEnd"/>
-      <w:r>
-        <w:rPr>
-          <w:rFonts w:ascii="Times New Roman" w:hAnsi="Times New Roman" w:cs="Times New Roman"/>
-          <w:sz w:val="24"/>
-          <w:szCs w:val="80"/>
-        </w:rPr>
-        <w:t>, 0]]</w:t>
-      </w:r>
-      <w:r>
-        <w:rPr>
-          <w:rFonts w:ascii="Times New Roman" w:hAnsi="Times New Roman" w:cs="Times New Roman"/>
-          <w:sz w:val="24"/>
-          <w:szCs w:val="80"/>
-        </w:rPr>
-        <w:t>].</w:t>
+        <w:t>, 0]]].</w:t>
       </w:r>
     </w:p>
     <w:p>
@@ -3772,9 +3613,9 @@
           <w:rFonts w:ascii="Times New Roman" w:hAnsi="Times New Roman" w:cs="Times New Roman"/>
           <w:sz w:val="24"/>
           <w:szCs w:val="80"/>
-          <w:lang w:val="en-GB"/>
-        </w:rPr>
-      </w:pPr>
+        </w:rPr>
+      </w:pPr>
+      <w:proofErr w:type="spellStart"/>
       <w:proofErr w:type="gramStart"/>
       <w:r>
         <w:rPr>
@@ -3782,45 +3623,33 @@
           <w:b/>
           <w:sz w:val="24"/>
           <w:szCs w:val="80"/>
-          <w:lang w:val="en-GB"/>
         </w:rPr>
         <w:t>letter</w:t>
       </w:r>
-      <w:r>
-        <w:rPr>
-          <w:rFonts w:ascii="Times New Roman" w:hAnsi="Times New Roman" w:cs="Times New Roman"/>
-          <w:sz w:val="24"/>
-          <w:szCs w:val="80"/>
-          <w:lang w:val="en-GB"/>
-        </w:rPr>
-        <w:t>(</w:t>
-      </w:r>
+      <w:proofErr w:type="spellEnd"/>
       <w:proofErr w:type="gramEnd"/>
       <w:r>
         <w:rPr>
           <w:rFonts w:ascii="Times New Roman" w:hAnsi="Times New Roman" w:cs="Times New Roman"/>
           <w:sz w:val="24"/>
           <w:szCs w:val="80"/>
-          <w:lang w:val="en-GB"/>
-        </w:rPr>
-        <w:t>1, S) :- S='A'.</w:t>
-      </w:r>
-    </w:p>
-    <w:p>
-      <w:pPr>
-        <w:rPr>
-          <w:rFonts w:ascii="Times New Roman" w:hAnsi="Times New Roman" w:cs="Times New Roman"/>
-          <w:sz w:val="24"/>
-          <w:szCs w:val="80"/>
-          <w:lang w:val="en-GB"/>
-        </w:rPr>
-      </w:pPr>
-      <w:r>
-        <w:rPr>
-          <w:rFonts w:ascii="Times New Roman" w:hAnsi="Times New Roman" w:cs="Times New Roman"/>
-          <w:sz w:val="24"/>
-          <w:szCs w:val="80"/>
-          <w:lang w:val="en-GB"/>
+        </w:rPr>
+        <w:t>(1, S) :- S='A'.</w:t>
+      </w:r>
+    </w:p>
+    <w:p>
+      <w:pPr>
+        <w:rPr>
+          <w:rFonts w:ascii="Times New Roman" w:hAnsi="Times New Roman" w:cs="Times New Roman"/>
+          <w:sz w:val="24"/>
+          <w:szCs w:val="80"/>
+        </w:rPr>
+      </w:pPr>
+      <w:r>
+        <w:rPr>
+          <w:rFonts w:ascii="Times New Roman" w:hAnsi="Times New Roman" w:cs="Times New Roman"/>
+          <w:sz w:val="24"/>
+          <w:szCs w:val="80"/>
         </w:rPr>
         <w:t>…</w:t>
       </w:r>
@@ -3831,9 +3660,9 @@
           <w:rFonts w:ascii="Times New Roman" w:hAnsi="Times New Roman" w:cs="Times New Roman"/>
           <w:sz w:val="24"/>
           <w:szCs w:val="80"/>
-          <w:lang w:val="en-GB"/>
-        </w:rPr>
-      </w:pPr>
+        </w:rPr>
+      </w:pPr>
+      <w:proofErr w:type="spellStart"/>
       <w:proofErr w:type="gramStart"/>
       <w:r>
         <w:rPr>
@@ -3841,44 +3670,33 @@
           <w:b/>
           <w:sz w:val="24"/>
           <w:szCs w:val="80"/>
-          <w:lang w:val="en-GB"/>
         </w:rPr>
         <w:t>letter</w:t>
       </w:r>
+      <w:proofErr w:type="spellEnd"/>
       <w:proofErr w:type="gramEnd"/>
       <w:r>
         <w:rPr>
           <w:rFonts w:ascii="Times New Roman" w:hAnsi="Times New Roman" w:cs="Times New Roman"/>
           <w:sz w:val="24"/>
           <w:szCs w:val="80"/>
-          <w:lang w:val="en-GB"/>
-        </w:rPr>
-        <w:t xml:space="preserve"> </w:t>
-      </w:r>
-      <w:r>
-        <w:rPr>
-          <w:rFonts w:ascii="Times New Roman" w:hAnsi="Times New Roman" w:cs="Times New Roman"/>
-          <w:sz w:val="24"/>
-          <w:szCs w:val="80"/>
-          <w:lang w:val="en-GB"/>
-        </w:rPr>
-        <w:t>(26, S) :- S='Z'.</w:t>
-      </w:r>
-    </w:p>
-    <w:p>
-      <w:pPr>
-        <w:rPr>
-          <w:rFonts w:ascii="Times New Roman" w:hAnsi="Times New Roman" w:cs="Times New Roman"/>
-          <w:sz w:val="24"/>
-          <w:szCs w:val="80"/>
-        </w:rPr>
-      </w:pPr>
-      <w:r>
-        <w:rPr>
-          <w:rFonts w:ascii="Times New Roman" w:hAnsi="Times New Roman" w:cs="Times New Roman"/>
-          <w:sz w:val="32"/>
-          <w:szCs w:val="80"/>
-          <w:lang w:val="en-GB"/>
+        </w:rPr>
+        <w:t xml:space="preserve"> (26, S) :- S='Z'.</w:t>
+      </w:r>
+    </w:p>
+    <w:p>
+      <w:pPr>
+        <w:rPr>
+          <w:rFonts w:ascii="Times New Roman" w:hAnsi="Times New Roman" w:cs="Times New Roman"/>
+          <w:sz w:val="24"/>
+          <w:szCs w:val="80"/>
+        </w:rPr>
+      </w:pPr>
+      <w:r>
+        <w:rPr>
+          <w:rFonts w:ascii="Times New Roman" w:hAnsi="Times New Roman" w:cs="Times New Roman"/>
+          <w:sz w:val="32"/>
+          <w:szCs w:val="80"/>
         </w:rPr>
         <w:tab/>
       </w:r>
@@ -4426,15 +4244,7 @@
           <w:sz w:val="24"/>
           <w:szCs w:val="80"/>
         </w:rPr>
-        <w:t xml:space="preserve"> </w:t>
-      </w:r>
-      <w:r>
-        <w:rPr>
-          <w:rFonts w:ascii="Times New Roman" w:hAnsi="Times New Roman" w:cs="Times New Roman"/>
-          <w:sz w:val="24"/>
-          <w:szCs w:val="80"/>
-        </w:rPr>
-        <w:t>– Imprime as divisórias entre linhas diferentes</w:t>
+        <w:t xml:space="preserve"> – Imprime as divisórias entre linhas diferentes</w:t>
       </w:r>
     </w:p>
     <w:p>
@@ -4470,15 +4280,7 @@
           <w:sz w:val="24"/>
           <w:szCs w:val="80"/>
         </w:rPr>
-        <w:t xml:space="preserve"> </w:t>
-      </w:r>
-      <w:r>
-        <w:rPr>
-          <w:rFonts w:ascii="Times New Roman" w:hAnsi="Times New Roman" w:cs="Times New Roman"/>
-          <w:sz w:val="24"/>
-          <w:szCs w:val="80"/>
-        </w:rPr>
-        <w:t>– Imprime o topo do tabuleiro, onde se encontram as referências, para o jogador, do número da coluna</w:t>
+        <w:t xml:space="preserve"> – Imprime o topo do tabuleiro, onde se encontram as referências, para o jogador, do número da coluna</w:t>
       </w:r>
     </w:p>
     <w:p>
@@ -4550,15 +4352,7 @@
           <w:sz w:val="24"/>
           <w:szCs w:val="80"/>
         </w:rPr>
-        <w:t xml:space="preserve"> </w:t>
-      </w:r>
-      <w:r>
-        <w:rPr>
-          <w:rFonts w:ascii="Times New Roman" w:hAnsi="Times New Roman" w:cs="Times New Roman"/>
-          <w:sz w:val="24"/>
-          <w:szCs w:val="80"/>
-        </w:rPr>
-        <w:t>– Imprime toda uma linha do tabuleiro</w:t>
+        <w:t xml:space="preserve"> – Imprime toda uma linha do tabuleiro</w:t>
       </w:r>
     </w:p>
     <w:p>
@@ -4594,15 +4388,7 @@
           <w:sz w:val="24"/>
           <w:szCs w:val="80"/>
         </w:rPr>
-        <w:t xml:space="preserve"> </w:t>
-      </w:r>
-      <w:r>
-        <w:rPr>
-          <w:rFonts w:ascii="Times New Roman" w:hAnsi="Times New Roman" w:cs="Times New Roman"/>
-          <w:sz w:val="24"/>
-          <w:szCs w:val="80"/>
-        </w:rPr>
-        <w:t>– Imprime um par de átomos</w:t>
+        <w:t xml:space="preserve"> – Imprime um par de átomos</w:t>
       </w:r>
     </w:p>
     <w:p>
@@ -4638,63 +4424,53 @@
           <w:sz w:val="24"/>
           <w:szCs w:val="80"/>
         </w:rPr>
-        <w:t xml:space="preserve"> </w:t>
-      </w:r>
-      <w:r>
-        <w:rPr>
-          <w:rFonts w:ascii="Times New Roman" w:hAnsi="Times New Roman" w:cs="Times New Roman"/>
-          <w:sz w:val="24"/>
-          <w:szCs w:val="80"/>
-        </w:rPr>
-        <w:t>– Imprime o número de um par de átomos</w:t>
-      </w:r>
-    </w:p>
-    <w:p>
-      <w:pPr>
-        <w:rPr>
-          <w:rFonts w:ascii="Times New Roman" w:hAnsi="Times New Roman" w:cs="Times New Roman"/>
-          <w:sz w:val="32"/>
-          <w:szCs w:val="80"/>
-        </w:rPr>
-      </w:pPr>
-    </w:p>
-    <w:p>
-      <w:pPr>
-        <w:rPr>
-          <w:rFonts w:ascii="Times New Roman" w:hAnsi="Times New Roman" w:cs="Times New Roman"/>
-          <w:sz w:val="32"/>
-          <w:szCs w:val="80"/>
-        </w:rPr>
-      </w:pPr>
-    </w:p>
-    <w:p>
-      <w:pPr>
-        <w:rPr>
-          <w:rFonts w:ascii="Times New Roman" w:hAnsi="Times New Roman" w:cs="Times New Roman"/>
-          <w:sz w:val="32"/>
-          <w:szCs w:val="80"/>
-        </w:rPr>
-      </w:pPr>
-    </w:p>
-    <w:p>
-      <w:pPr>
-        <w:rPr>
-          <w:rFonts w:ascii="Times New Roman" w:hAnsi="Times New Roman" w:cs="Times New Roman"/>
-          <w:sz w:val="32"/>
-          <w:szCs w:val="80"/>
-        </w:rPr>
-      </w:pPr>
-    </w:p>
-    <w:p>
-      <w:pPr>
-        <w:rPr>
-          <w:rFonts w:ascii="Times New Roman" w:hAnsi="Times New Roman" w:cs="Times New Roman"/>
-          <w:sz w:val="32"/>
-          <w:szCs w:val="80"/>
-        </w:rPr>
-      </w:pPr>
-      <w:bookmarkStart w:id="0" w:name="_GoBack"/>
-      <w:bookmarkEnd w:id="0"/>
+        <w:t xml:space="preserve"> – Imprime o número de um par de átomos</w:t>
+      </w:r>
+    </w:p>
+    <w:p>
+      <w:pPr>
+        <w:rPr>
+          <w:rFonts w:ascii="Times New Roman" w:hAnsi="Times New Roman" w:cs="Times New Roman"/>
+          <w:sz w:val="32"/>
+          <w:szCs w:val="80"/>
+        </w:rPr>
+      </w:pPr>
+    </w:p>
+    <w:p>
+      <w:pPr>
+        <w:rPr>
+          <w:rFonts w:ascii="Times New Roman" w:hAnsi="Times New Roman" w:cs="Times New Roman"/>
+          <w:sz w:val="32"/>
+          <w:szCs w:val="80"/>
+        </w:rPr>
+      </w:pPr>
+    </w:p>
+    <w:p>
+      <w:pPr>
+        <w:rPr>
+          <w:rFonts w:ascii="Times New Roman" w:hAnsi="Times New Roman" w:cs="Times New Roman"/>
+          <w:sz w:val="32"/>
+          <w:szCs w:val="80"/>
+        </w:rPr>
+      </w:pPr>
+    </w:p>
+    <w:p>
+      <w:pPr>
+        <w:rPr>
+          <w:rFonts w:ascii="Times New Roman" w:hAnsi="Times New Roman" w:cs="Times New Roman"/>
+          <w:sz w:val="32"/>
+          <w:szCs w:val="80"/>
+        </w:rPr>
+      </w:pPr>
+    </w:p>
+    <w:p>
+      <w:pPr>
+        <w:rPr>
+          <w:rFonts w:ascii="Times New Roman" w:hAnsi="Times New Roman" w:cs="Times New Roman"/>
+          <w:sz w:val="32"/>
+          <w:szCs w:val="80"/>
+        </w:rPr>
+      </w:pPr>
     </w:p>
     <w:p>
       <w:pPr>
@@ -4903,6 +4679,42 @@
       <w:pPr>
         <w:rPr>
           <w:rFonts w:ascii="Times New Roman" w:hAnsi="Times New Roman" w:cs="Times New Roman"/>
+          <w:sz w:val="32"/>
+          <w:szCs w:val="80"/>
+        </w:rPr>
+      </w:pPr>
+    </w:p>
+    <w:p>
+      <w:pPr>
+        <w:rPr>
+          <w:rFonts w:ascii="Times New Roman" w:hAnsi="Times New Roman" w:cs="Times New Roman"/>
+          <w:sz w:val="32"/>
+          <w:szCs w:val="80"/>
+        </w:rPr>
+      </w:pPr>
+    </w:p>
+    <w:p>
+      <w:pPr>
+        <w:rPr>
+          <w:rFonts w:ascii="Times New Roman" w:hAnsi="Times New Roman" w:cs="Times New Roman"/>
+          <w:sz w:val="32"/>
+          <w:szCs w:val="80"/>
+        </w:rPr>
+      </w:pPr>
+    </w:p>
+    <w:p>
+      <w:pPr>
+        <w:rPr>
+          <w:rFonts w:ascii="Times New Roman" w:hAnsi="Times New Roman" w:cs="Times New Roman"/>
+          <w:sz w:val="32"/>
+          <w:szCs w:val="80"/>
+        </w:rPr>
+      </w:pPr>
+    </w:p>
+    <w:p>
+      <w:pPr>
+        <w:rPr>
+          <w:rFonts w:ascii="Times New Roman" w:hAnsi="Times New Roman" w:cs="Times New Roman"/>
           <w:b/>
           <w:sz w:val="36"/>
           <w:szCs w:val="80"/>
@@ -4915,6 +4727,7 @@
           <w:sz w:val="36"/>
           <w:szCs w:val="80"/>
         </w:rPr>
+        <w:lastRenderedPageBreak/>
         <w:t>Conclusões</w:t>
       </w:r>
     </w:p>
@@ -5138,6 +4951,7 @@
     </w:p>
     <w:p>
       <w:pPr>
+        <w:ind w:left="708" w:hanging="708"/>
         <w:rPr>
           <w:rFonts w:ascii="Times New Roman" w:hAnsi="Times New Roman" w:cs="Times New Roman"/>
           <w:b/>
@@ -5212,7 +5026,7 @@
           <w:rPr>
             <w:noProof/>
           </w:rPr>
-          <w:t>8</w:t>
+          <w:t>2</w:t>
         </w:r>
         <w:r>
           <w:fldChar w:fldCharType="end"/>

</xml_diff>